<commit_message>
Lisätty 1. palautukseen tarvittavat dokumentaatiot ja esittelysivu
</commit_message>
<xml_diff>
--- a/docs/dokumentaatio.docx
+++ b/docs/dokumentaatio.docx
@@ -10,6 +10,8 @@
           <w:sz w:val="48"/>
         </w:rPr>
       </w:pPr>
+      <w:bookmarkStart w:id="0" w:name="_GoBack"/>
+      <w:bookmarkEnd w:id="0"/>
       <w:r>
         <w:rPr>
           <w:b/>
@@ -20,6 +22,15 @@
     </w:p>
     <w:sdt>
       <w:sdtPr>
+        <w:rPr>
+          <w:rFonts w:asciiTheme="minorHAnsi" w:eastAsiaTheme="minorHAnsi" w:hAnsiTheme="minorHAnsi" w:cstheme="minorBidi"/>
+          <w:b w:val="0"/>
+          <w:bCs w:val="0"/>
+          <w:color w:val="auto"/>
+          <w:sz w:val="22"/>
+          <w:szCs w:val="22"/>
+          <w:lang w:val="fi-FI" w:eastAsia="en-US"/>
+        </w:rPr>
         <w:id w:val="1537235877"/>
         <w:docPartObj>
           <w:docPartGallery w:val="Table of Contents"/>
@@ -28,12 +39,7 @@
       </w:sdtPr>
       <w:sdtEndPr>
         <w:rPr>
-          <w:rFonts w:asciiTheme="minorHAnsi" w:eastAsiaTheme="minorHAnsi" w:hAnsiTheme="minorHAnsi" w:cstheme="minorBidi"/>
           <w:noProof/>
-          <w:color w:val="auto"/>
-          <w:sz w:val="22"/>
-          <w:szCs w:val="22"/>
-          <w:lang w:val="fi-FI" w:eastAsia="en-US"/>
         </w:rPr>
       </w:sdtEndPr>
       <w:sdtContent>
@@ -68,7 +74,7 @@
           <w:r>
             <w:fldChar w:fldCharType="separate"/>
           </w:r>
-          <w:hyperlink w:anchor="_Toc382404672" w:history="1">
+          <w:hyperlink w:anchor="_Toc382645439" w:history="1">
             <w:r>
               <w:rPr>
                 <w:rStyle w:val="Hyperlink"/>
@@ -95,7 +101,7 @@
                 <w:noProof/>
                 <w:webHidden/>
               </w:rPr>
-              <w:instrText xml:space="preserve"> PAGEREF _Toc382404672 \h </w:instrText>
+              <w:instrText xml:space="preserve"> PAGEREF _Toc382645439 \h </w:instrText>
             </w:r>
             <w:r>
               <w:rPr>
@@ -138,7 +144,7 @@
               <w:lang w:eastAsia="fi-FI"/>
             </w:rPr>
           </w:pPr>
-          <w:hyperlink w:anchor="_Toc382404673" w:history="1">
+          <w:hyperlink w:anchor="_Toc382645440" w:history="1">
             <w:r>
               <w:rPr>
                 <w:rStyle w:val="Hyperlink"/>
@@ -165,7 +171,7 @@
                 <w:noProof/>
                 <w:webHidden/>
               </w:rPr>
-              <w:instrText xml:space="preserve"> PAGEREF _Toc382404673 \h </w:instrText>
+              <w:instrText xml:space="preserve"> PAGEREF _Toc382645440 \h </w:instrText>
             </w:r>
             <w:r>
               <w:rPr>
@@ -185,7 +191,7 @@
                 <w:noProof/>
                 <w:webHidden/>
               </w:rPr>
-              <w:t>1</w:t>
+              <w:t>2</w:t>
             </w:r>
             <w:r>
               <w:rPr>
@@ -208,7 +214,7 @@
               <w:lang w:eastAsia="fi-FI"/>
             </w:rPr>
           </w:pPr>
-          <w:hyperlink w:anchor="_Toc382404674" w:history="1">
+          <w:hyperlink w:anchor="_Toc382645441" w:history="1">
             <w:r>
               <w:rPr>
                 <w:rStyle w:val="Hyperlink"/>
@@ -235,7 +241,7 @@
                 <w:noProof/>
                 <w:webHidden/>
               </w:rPr>
-              <w:instrText xml:space="preserve"> PAGEREF _Toc382404674 \h </w:instrText>
+              <w:instrText xml:space="preserve"> PAGEREF _Toc382645441 \h </w:instrText>
             </w:r>
             <w:r>
               <w:rPr>
@@ -255,7 +261,7 @@
                 <w:noProof/>
                 <w:webHidden/>
               </w:rPr>
-              <w:t>1</w:t>
+              <w:t>2</w:t>
             </w:r>
             <w:r>
               <w:rPr>
@@ -278,7 +284,7 @@
               <w:lang w:eastAsia="fi-FI"/>
             </w:rPr>
           </w:pPr>
-          <w:hyperlink w:anchor="_Toc382404675" w:history="1">
+          <w:hyperlink w:anchor="_Toc382645442" w:history="1">
             <w:r>
               <w:rPr>
                 <w:rStyle w:val="Hyperlink"/>
@@ -305,7 +311,7 @@
                 <w:noProof/>
                 <w:webHidden/>
               </w:rPr>
-              <w:instrText xml:space="preserve"> PAGEREF _Toc382404675 \h </w:instrText>
+              <w:instrText xml:space="preserve"> PAGEREF _Toc382645442 \h </w:instrText>
             </w:r>
             <w:r>
               <w:rPr>
@@ -325,7 +331,7 @@
                 <w:noProof/>
                 <w:webHidden/>
               </w:rPr>
-              <w:t>1</w:t>
+              <w:t>2</w:t>
             </w:r>
             <w:r>
               <w:rPr>
@@ -348,7 +354,7 @@
               <w:lang w:eastAsia="fi-FI"/>
             </w:rPr>
           </w:pPr>
-          <w:hyperlink w:anchor="_Toc382404676" w:history="1">
+          <w:hyperlink w:anchor="_Toc382645443" w:history="1">
             <w:r>
               <w:rPr>
                 <w:rStyle w:val="Hyperlink"/>
@@ -375,7 +381,7 @@
                 <w:noProof/>
                 <w:webHidden/>
               </w:rPr>
-              <w:instrText xml:space="preserve"> PAGEREF _Toc382404676 \h </w:instrText>
+              <w:instrText xml:space="preserve"> PAGEREF _Toc382645443 \h </w:instrText>
             </w:r>
             <w:r>
               <w:rPr>
@@ -395,7 +401,143 @@
                 <w:noProof/>
                 <w:webHidden/>
               </w:rPr>
-              <w:t>1</w:t>
+              <w:t>3</w:t>
+            </w:r>
+            <w:r>
+              <w:rPr>
+                <w:noProof/>
+                <w:webHidden/>
+              </w:rPr>
+              <w:fldChar w:fldCharType="end"/>
+            </w:r>
+          </w:hyperlink>
+        </w:p>
+        <w:p>
+          <w:pPr>
+            <w:pStyle w:val="TOC3"/>
+            <w:tabs>
+              <w:tab w:val="right" w:leader="dot" w:pos="9628"/>
+            </w:tabs>
+            <w:rPr>
+              <w:noProof/>
+            </w:rPr>
+          </w:pPr>
+          <w:hyperlink w:anchor="_Toc382645444" w:history="1">
+            <w:r>
+              <w:rPr>
+                <w:rStyle w:val="Hyperlink"/>
+                <w:noProof/>
+              </w:rPr>
+              <w:t>Kirjautumattona käyttäjän käyttötapaukset</w:t>
+            </w:r>
+            <w:r>
+              <w:rPr>
+                <w:noProof/>
+                <w:webHidden/>
+              </w:rPr>
+              <w:tab/>
+            </w:r>
+            <w:r>
+              <w:rPr>
+                <w:noProof/>
+                <w:webHidden/>
+              </w:rPr>
+              <w:fldChar w:fldCharType="begin"/>
+            </w:r>
+            <w:r>
+              <w:rPr>
+                <w:noProof/>
+                <w:webHidden/>
+              </w:rPr>
+              <w:instrText xml:space="preserve"> PAGEREF _Toc382645444 \h </w:instrText>
+            </w:r>
+            <w:r>
+              <w:rPr>
+                <w:noProof/>
+                <w:webHidden/>
+              </w:rPr>
+            </w:r>
+            <w:r>
+              <w:rPr>
+                <w:noProof/>
+                <w:webHidden/>
+              </w:rPr>
+              <w:fldChar w:fldCharType="separate"/>
+            </w:r>
+            <w:r>
+              <w:rPr>
+                <w:noProof/>
+                <w:webHidden/>
+              </w:rPr>
+              <w:t>3</w:t>
+            </w:r>
+            <w:r>
+              <w:rPr>
+                <w:noProof/>
+                <w:webHidden/>
+              </w:rPr>
+              <w:fldChar w:fldCharType="end"/>
+            </w:r>
+          </w:hyperlink>
+        </w:p>
+        <w:p>
+          <w:pPr>
+            <w:pStyle w:val="TOC3"/>
+            <w:tabs>
+              <w:tab w:val="right" w:leader="dot" w:pos="9628"/>
+            </w:tabs>
+            <w:rPr>
+              <w:noProof/>
+            </w:rPr>
+          </w:pPr>
+          <w:hyperlink w:anchor="_Toc382645445" w:history="1">
+            <w:r>
+              <w:rPr>
+                <w:rStyle w:val="Hyperlink"/>
+                <w:noProof/>
+              </w:rPr>
+              <w:t>Kirjautuneen käyttäjän käyttötapaukset</w:t>
+            </w:r>
+            <w:r>
+              <w:rPr>
+                <w:noProof/>
+                <w:webHidden/>
+              </w:rPr>
+              <w:tab/>
+            </w:r>
+            <w:r>
+              <w:rPr>
+                <w:noProof/>
+                <w:webHidden/>
+              </w:rPr>
+              <w:fldChar w:fldCharType="begin"/>
+            </w:r>
+            <w:r>
+              <w:rPr>
+                <w:noProof/>
+                <w:webHidden/>
+              </w:rPr>
+              <w:instrText xml:space="preserve"> PAGEREF _Toc382645445 \h </w:instrText>
+            </w:r>
+            <w:r>
+              <w:rPr>
+                <w:noProof/>
+                <w:webHidden/>
+              </w:rPr>
+            </w:r>
+            <w:r>
+              <w:rPr>
+                <w:noProof/>
+                <w:webHidden/>
+              </w:rPr>
+              <w:fldChar w:fldCharType="separate"/>
+            </w:r>
+            <w:r>
+              <w:rPr>
+                <w:noProof/>
+                <w:webHidden/>
+              </w:rPr>
+              <w:t>3</w:t>
             </w:r>
             <w:r>
               <w:rPr>
@@ -418,7 +560,7 @@
               <w:lang w:eastAsia="fi-FI"/>
             </w:rPr>
           </w:pPr>
-          <w:hyperlink w:anchor="_Toc382404677" w:history="1">
+          <w:hyperlink w:anchor="_Toc382645446" w:history="1">
             <w:r>
               <w:rPr>
                 <w:rStyle w:val="Hyperlink"/>
@@ -445,7 +587,7 @@
                 <w:noProof/>
                 <w:webHidden/>
               </w:rPr>
-              <w:instrText xml:space="preserve"> PAGEREF _Toc382404677 \h </w:instrText>
+              <w:instrText xml:space="preserve"> PAGEREF _Toc382645446 \h </w:instrText>
             </w:r>
             <w:r>
               <w:rPr>
@@ -465,7 +607,7 @@
                 <w:noProof/>
                 <w:webHidden/>
               </w:rPr>
-              <w:t>1</w:t>
+              <w:t>4</w:t>
             </w:r>
             <w:r>
               <w:rPr>
@@ -492,14 +634,14 @@
       <w:pPr>
         <w:pStyle w:val="Heading1"/>
       </w:pPr>
-      <w:bookmarkStart w:id="0" w:name="_Toc382404672"/>
+      <w:bookmarkStart w:id="1" w:name="_Toc382645439"/>
       <w:r>
         <w:t>J</w:t>
       </w:r>
       <w:r>
         <w:t>ohdanto</w:t>
       </w:r>
-      <w:bookmarkEnd w:id="0"/>
+      <w:bookmarkEnd w:id="1"/>
     </w:p>
     <w:p>
       <w:r>
@@ -536,22 +678,22 @@
       <w:pPr>
         <w:pStyle w:val="Heading1"/>
       </w:pPr>
-      <w:bookmarkStart w:id="1" w:name="_Toc382404673"/>
+      <w:bookmarkStart w:id="2" w:name="_Toc382645440"/>
       <w:r>
         <w:lastRenderedPageBreak/>
         <w:t>Yleiskuva järjestelmästä</w:t>
       </w:r>
-      <w:bookmarkEnd w:id="1"/>
+      <w:bookmarkEnd w:id="2"/>
     </w:p>
     <w:p>
       <w:pPr>
         <w:pStyle w:val="Heading2"/>
       </w:pPr>
-      <w:bookmarkStart w:id="2" w:name="_Toc382404674"/>
+      <w:bookmarkStart w:id="3" w:name="_Toc382645441"/>
       <w:r>
         <w:t>Käyttötapauskaavio</w:t>
       </w:r>
-      <w:bookmarkEnd w:id="2"/>
+      <w:bookmarkEnd w:id="3"/>
     </w:p>
     <w:p>
       <w:r>
@@ -1096,7 +1238,7 @@
                         <wps:cNvSpPr/>
                         <wps:spPr>
                           <a:xfrm>
-                            <a:off x="1618275" y="4733924"/>
+                            <a:off x="1627165" y="4952999"/>
                             <a:ext cx="3344250" cy="438151"/>
                           </a:xfrm>
                           <a:prstGeom prst="ellipse">
@@ -1272,7 +1414,7 @@
                         <wps:cNvSpPr/>
                         <wps:spPr>
                           <a:xfrm>
-                            <a:off x="1494450" y="951525"/>
+                            <a:off x="1494790" y="884850"/>
                             <a:ext cx="1285875" cy="438150"/>
                           </a:xfrm>
                           <a:prstGeom prst="ellipse">
@@ -1326,7 +1468,7 @@
                         <wps:cNvSpPr/>
                         <wps:spPr>
                           <a:xfrm>
-                            <a:off x="1532550" y="1456350"/>
+                            <a:off x="1532890" y="1346813"/>
                             <a:ext cx="1285875" cy="791550"/>
                           </a:xfrm>
                           <a:prstGeom prst="ellipse">
@@ -1380,7 +1522,7 @@
                         <wps:cNvSpPr/>
                         <wps:spPr>
                           <a:xfrm>
-                            <a:off x="1532550" y="2314575"/>
+                            <a:off x="1532550" y="2162175"/>
                             <a:ext cx="1285875" cy="371475"/>
                           </a:xfrm>
                           <a:prstGeom prst="ellipse">
@@ -1434,7 +1576,7 @@
                         <wps:cNvSpPr/>
                         <wps:spPr>
                           <a:xfrm>
-                            <a:off x="1494450" y="2779350"/>
+                            <a:off x="1465875" y="2571750"/>
                             <a:ext cx="1505925" cy="438150"/>
                           </a:xfrm>
                           <a:prstGeom prst="ellipse">
@@ -1488,7 +1630,7 @@
                         <wps:cNvSpPr/>
                         <wps:spPr>
                           <a:xfrm>
-                            <a:off x="1494790" y="3313724"/>
+                            <a:off x="1466215" y="3027486"/>
                             <a:ext cx="1505585" cy="629625"/>
                           </a:xfrm>
                           <a:prstGeom prst="ellipse">
@@ -1542,7 +1684,7 @@
                         <wps:cNvSpPr/>
                         <wps:spPr>
                           <a:xfrm>
-                            <a:off x="1618275" y="4009050"/>
+                            <a:off x="1618275" y="4390049"/>
                             <a:ext cx="1285875" cy="562950"/>
                           </a:xfrm>
                           <a:prstGeom prst="ellipse">
@@ -1628,7 +1770,7 @@
                         </wps:cNvCnPr>
                         <wps:spPr>
                           <a:xfrm flipV="1">
-                            <a:off x="847725" y="1170600"/>
+                            <a:off x="848065" y="1103925"/>
                             <a:ext cx="646725" cy="1401150"/>
                           </a:xfrm>
                           <a:prstGeom prst="line">
@@ -1658,7 +1800,7 @@
                         </wps:cNvCnPr>
                         <wps:spPr>
                           <a:xfrm flipV="1">
-                            <a:off x="847725" y="1852125"/>
+                            <a:off x="848065" y="1742588"/>
                             <a:ext cx="684825" cy="719625"/>
                           </a:xfrm>
                           <a:prstGeom prst="line">
@@ -1688,8 +1830,8 @@
                         </wps:cNvCnPr>
                         <wps:spPr>
                           <a:xfrm flipV="1">
-                            <a:off x="847725" y="2500313"/>
-                            <a:ext cx="684825" cy="71437"/>
+                            <a:off x="847725" y="2347913"/>
+                            <a:ext cx="684825" cy="223837"/>
                           </a:xfrm>
                           <a:prstGeom prst="line">
                             <a:avLst/>
@@ -1718,8 +1860,8 @@
                         </wps:cNvCnPr>
                         <wps:spPr>
                           <a:xfrm>
-                            <a:off x="847725" y="2571750"/>
-                            <a:ext cx="646725" cy="426675"/>
+                            <a:off x="848065" y="2571750"/>
+                            <a:ext cx="617810" cy="219075"/>
                           </a:xfrm>
                           <a:prstGeom prst="line">
                             <a:avLst/>
@@ -1748,8 +1890,8 @@
                         </wps:cNvCnPr>
                         <wps:spPr>
                           <a:xfrm>
-                            <a:off x="847725" y="2571750"/>
-                            <a:ext cx="647065" cy="1056787"/>
+                            <a:off x="848065" y="2552700"/>
+                            <a:ext cx="618150" cy="789599"/>
                           </a:xfrm>
                           <a:prstGeom prst="line">
                             <a:avLst/>
@@ -1778,8 +1920,8 @@
                         </wps:cNvCnPr>
                         <wps:spPr>
                           <a:xfrm>
-                            <a:off x="847725" y="2571750"/>
-                            <a:ext cx="770550" cy="1718775"/>
+                            <a:off x="856615" y="2552700"/>
+                            <a:ext cx="761660" cy="2118824"/>
                           </a:xfrm>
                           <a:prstGeom prst="line">
                             <a:avLst/>
@@ -1808,8 +1950,8 @@
                         </wps:cNvCnPr>
                         <wps:spPr>
                           <a:xfrm>
-                            <a:off x="847725" y="2571750"/>
-                            <a:ext cx="770550" cy="2381250"/>
+                            <a:off x="856615" y="2562225"/>
+                            <a:ext cx="770550" cy="2609850"/>
                           </a:xfrm>
                           <a:prstGeom prst="line">
                             <a:avLst/>
@@ -1924,7 +2066,7 @@
                         <wps:cNvSpPr/>
                         <wps:spPr>
                           <a:xfrm>
-                            <a:off x="1618275" y="5294925"/>
+                            <a:off x="1618615" y="5438775"/>
                             <a:ext cx="3343910" cy="438150"/>
                           </a:xfrm>
                           <a:prstGeom prst="ellipse">
@@ -1980,7 +2122,7 @@
                         </wps:cNvCnPr>
                         <wps:spPr>
                           <a:xfrm flipH="1" flipV="1">
-                            <a:off x="933450" y="2571750"/>
+                            <a:off x="933790" y="2715600"/>
                             <a:ext cx="684825" cy="2942250"/>
                           </a:xfrm>
                           <a:prstGeom prst="line">
@@ -2031,6 +2173,90 @@
                         </wps:style>
                         <wps:bodyPr/>
                       </wps:wsp>
+                      <wps:wsp>
+                        <wps:cNvPr id="44" name="Oval 44"/>
+                        <wps:cNvSpPr/>
+                        <wps:spPr>
+                          <a:xfrm>
+                            <a:off x="1580175" y="3761400"/>
+                            <a:ext cx="1782150" cy="438150"/>
+                          </a:xfrm>
+                          <a:prstGeom prst="ellipse">
+                            <a:avLst/>
+                          </a:prstGeom>
+                        </wps:spPr>
+                        <wps:style>
+                          <a:lnRef idx="2">
+                            <a:schemeClr val="accent1">
+                              <a:shade val="50000"/>
+                            </a:schemeClr>
+                          </a:lnRef>
+                          <a:fillRef idx="1">
+                            <a:schemeClr val="accent1"/>
+                          </a:fillRef>
+                          <a:effectRef idx="0">
+                            <a:schemeClr val="accent1"/>
+                          </a:effectRef>
+                          <a:fontRef idx="minor">
+                            <a:schemeClr val="lt1"/>
+                          </a:fontRef>
+                        </wps:style>
+                        <wps:txbx>
+                          <w:txbxContent>
+                            <w:p>
+                              <w:pPr>
+                                <w:pStyle w:val="NormalWeb"/>
+                                <w:spacing w:before="0" w:beforeAutospacing="0" w:after="200" w:afterAutospacing="0" w:line="276" w:lineRule="auto"/>
+                                <w:jc w:val="center"/>
+                              </w:pPr>
+                              <w:r>
+                                <w:rPr>
+                                  <w:rFonts w:eastAsia="Calibri"/>
+                                  <w:sz w:val="18"/>
+                                  <w:szCs w:val="18"/>
+                                </w:rPr>
+                                <w:t>Katso kuvia tagilla</w:t>
+                              </w:r>
+                            </w:p>
+                          </w:txbxContent>
+                        </wps:txbx>
+                        <wps:bodyPr rot="0" spcFirstLastPara="0" vert="horz" wrap="square" lIns="91440" tIns="45720" rIns="91440" bIns="45720" numCol="1" spcCol="0" rtlCol="0" fromWordArt="0" anchor="ctr" anchorCtr="0" forceAA="0" compatLnSpc="1">
+                          <a:prstTxWarp prst="textNoShape">
+                            <a:avLst/>
+                          </a:prstTxWarp>
+                          <a:noAutofit/>
+                        </wps:bodyPr>
+                      </wps:wsp>
+                      <wps:wsp>
+                        <wps:cNvPr id="3" name="Straight Connector 3"/>
+                        <wps:cNvCnPr>
+                          <a:stCxn id="44" idx="2"/>
+                        </wps:cNvCnPr>
+                        <wps:spPr>
+                          <a:xfrm flipH="1" flipV="1">
+                            <a:off x="856615" y="2552700"/>
+                            <a:ext cx="723560" cy="1427775"/>
+                          </a:xfrm>
+                          <a:prstGeom prst="line">
+                            <a:avLst/>
+                          </a:prstGeom>
+                        </wps:spPr>
+                        <wps:style>
+                          <a:lnRef idx="1">
+                            <a:schemeClr val="accent1"/>
+                          </a:lnRef>
+                          <a:fillRef idx="0">
+                            <a:schemeClr val="accent1"/>
+                          </a:fillRef>
+                          <a:effectRef idx="0">
+                            <a:schemeClr val="accent1"/>
+                          </a:effectRef>
+                          <a:fontRef idx="minor">
+                            <a:schemeClr val="tx1"/>
+                          </a:fontRef>
+                        </wps:style>
+                        <wps:bodyPr/>
+                      </wps:wsp>
                     </wpc:wpc>
                   </a:graphicData>
                 </a:graphic>
@@ -2039,7 +2265,7 @@
           </mc:Choice>
           <mc:Fallback>
             <w:pict>
-              <v:group id="Canvas 1" o:spid="_x0000_s1026" editas="canvas" style="width:493.5pt;height:474pt;mso-position-horizontal-relative:char;mso-position-vertical-relative:line" coordsize="62674,60198" o:gfxdata="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">
+              <v:group id="Canvas 1" o:spid="_x0000_s1026" editas="canvas" style="width:493.5pt;height:474pt;mso-position-horizontal-relative:char;mso-position-vertical-relative:line" coordsize="62674,60198" o:gfxdata="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">
                 <v:shapetype id="_x0000_t75" coordsize="21600,21600" o:spt="75" o:preferrelative="t" path="m@4@5l@4@11@9@11@9@5xe" filled="f" stroked="f">
                   <v:stroke joinstyle="miter"/>
                   <v:formulas>
@@ -2141,7 +2367,7 @@
                     </w:txbxContent>
                   </v:textbox>
                 </v:oval>
-                <v:oval id="Oval 20" o:spid="_x0000_s1042" style="position:absolute;left:16182;top:47339;width:33443;height:4381;visibility:visible;mso-wrap-style:square;v-text-anchor:middle" o:gfxdata="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" fillcolor="#4f81bd [3204]" strokecolor="#243f60 [1604]" strokeweight="2pt">
+                <v:oval id="Oval 20" o:spid="_x0000_s1042" style="position:absolute;left:16271;top:49529;width:33443;height:4382;visibility:visible;mso-wrap-style:square;v-text-anchor:middle" o:gfxdata="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" fillcolor="#4f81bd [3204]" strokecolor="#243f60 [1604]" strokeweight="2pt">
                   <v:textbox>
                     <w:txbxContent>
                       <w:p>
@@ -2218,7 +2444,7 @@
                     </w:txbxContent>
                   </v:textbox>
                 </v:oval>
-                <v:oval id="Oval 24" o:spid="_x0000_s1045" style="position:absolute;left:14944;top:9515;width:12859;height:4381;visibility:visible;mso-wrap-style:square;v-text-anchor:middle" o:gfxdata="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" fillcolor="#4f81bd [3204]" strokecolor="#243f60 [1604]" strokeweight="2pt">
+                <v:oval id="Oval 24" o:spid="_x0000_s1045" style="position:absolute;left:14947;top:8848;width:12859;height:4382;visibility:visible;mso-wrap-style:square;v-text-anchor:middle" o:gfxdata="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" fillcolor="#4f81bd [3204]" strokecolor="#243f60 [1604]" strokeweight="2pt">
                   <v:textbox>
                     <w:txbxContent>
                       <w:p>
@@ -2239,7 +2465,7 @@
                     </w:txbxContent>
                   </v:textbox>
                 </v:oval>
-                <v:oval id="Oval 25" o:spid="_x0000_s1046" style="position:absolute;left:15325;top:14563;width:12859;height:7916;visibility:visible;mso-wrap-style:square;v-text-anchor:middle" o:gfxdata="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" fillcolor="#4f81bd [3204]" strokecolor="#243f60 [1604]" strokeweight="2pt">
+                <v:oval id="Oval 25" o:spid="_x0000_s1046" style="position:absolute;left:15328;top:13468;width:12859;height:7915;visibility:visible;mso-wrap-style:square;v-text-anchor:middle" o:gfxdata="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" fillcolor="#4f81bd [3204]" strokecolor="#243f60 [1604]" strokeweight="2pt">
                   <v:textbox>
                     <w:txbxContent>
                       <w:p>
@@ -2260,7 +2486,7 @@
                     </w:txbxContent>
                   </v:textbox>
                 </v:oval>
-                <v:oval id="Oval 26" o:spid="_x0000_s1047" style="position:absolute;left:15325;top:23145;width:12859;height:3715;visibility:visible;mso-wrap-style:square;v-text-anchor:middle" o:gfxdata="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" fillcolor="#4f81bd [3204]" strokecolor="#243f60 [1604]" strokeweight="2pt">
+                <v:oval id="Oval 26" o:spid="_x0000_s1047" style="position:absolute;left:15325;top:21621;width:12859;height:3715;visibility:visible;mso-wrap-style:square;v-text-anchor:middle" o:gfxdata="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" fillcolor="#4f81bd [3204]" strokecolor="#243f60 [1604]" strokeweight="2pt">
                   <v:textbox>
                     <w:txbxContent>
                       <w:p>
@@ -2281,7 +2507,7 @@
                     </w:txbxContent>
                   </v:textbox>
                 </v:oval>
-                <v:oval id="Oval 27" o:spid="_x0000_s1048" style="position:absolute;left:14944;top:27793;width:15059;height:4382;visibility:visible;mso-wrap-style:square;v-text-anchor:middle" o:gfxdata="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" fillcolor="#4f81bd [3204]" strokecolor="#243f60 [1604]" strokeweight="2pt">
+                <v:oval id="Oval 27" o:spid="_x0000_s1048" style="position:absolute;left:14658;top:25717;width:15060;height:4382;visibility:visible;mso-wrap-style:square;v-text-anchor:middle" o:gfxdata="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" fillcolor="#4f81bd [3204]" strokecolor="#243f60 [1604]" strokeweight="2pt">
                   <v:textbox>
                     <w:txbxContent>
                       <w:p>
@@ -2302,7 +2528,7 @@
                     </w:txbxContent>
                   </v:textbox>
                 </v:oval>
-                <v:oval id="Oval 28" o:spid="_x0000_s1049" style="position:absolute;left:14947;top:33137;width:15056;height:6296;visibility:visible;mso-wrap-style:square;v-text-anchor:middle" o:gfxdata="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" fillcolor="#4f81bd [3204]" strokecolor="#243f60 [1604]" strokeweight="2pt">
+                <v:oval id="Oval 28" o:spid="_x0000_s1049" style="position:absolute;left:14662;top:30274;width:15056;height:6297;visibility:visible;mso-wrap-style:square;v-text-anchor:middle" o:gfxdata="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" fillcolor="#4f81bd [3204]" strokecolor="#243f60 [1604]" strokeweight="2pt">
                   <v:textbox>
                     <w:txbxContent>
                       <w:p>
@@ -2323,7 +2549,7 @@
                     </w:txbxContent>
                   </v:textbox>
                 </v:oval>
-                <v:oval id="Oval 29" o:spid="_x0000_s1050" style="position:absolute;left:16182;top:40090;width:12859;height:5630;visibility:visible;mso-wrap-style:square;v-text-anchor:middle" o:gfxdata="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" fillcolor="#4f81bd [3204]" strokecolor="#243f60 [1604]" strokeweight="2pt">
+                <v:oval id="Oval 29" o:spid="_x0000_s1050" style="position:absolute;left:16182;top:43900;width:12859;height:5629;visibility:visible;mso-wrap-style:square;v-text-anchor:middle" o:gfxdata="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" fillcolor="#4f81bd [3204]" strokecolor="#243f60 [1604]" strokeweight="2pt">
                   <v:textbox>
                     <w:txbxContent>
                       <w:p>
@@ -2345,17 +2571,17 @@
                   </v:textbox>
                 </v:oval>
                 <v:line id="Straight Connector 30" o:spid="_x0000_s1051" style="position:absolute;flip:y;visibility:visible;mso-wrap-style:square" from="8477,6572" to="14658,25717" o:connectortype="straight" o:gfxdata="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" strokecolor="#4579b8 [3044]"/>
-                <v:line id="Straight Connector 31" o:spid="_x0000_s1052" style="position:absolute;flip:y;visibility:visible;mso-wrap-style:square" from="8477,11706" to="14944,25717" o:connectortype="straight" o:gfxdata="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" strokecolor="#4579b8 [3044]"/>
-                <v:line id="Straight Connector 32" o:spid="_x0000_s1053" style="position:absolute;flip:y;visibility:visible;mso-wrap-style:square" from="8477,18521" to="15325,25717" o:connectortype="straight" o:gfxdata="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" strokecolor="#4579b8 [3044]"/>
-                <v:line id="Straight Connector 33" o:spid="_x0000_s1054" style="position:absolute;flip:y;visibility:visible;mso-wrap-style:square" from="8477,25003" to="15325,25717" o:connectortype="straight" o:gfxdata="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" strokecolor="#4579b8 [3044]"/>
-                <v:line id="Straight Connector 34" o:spid="_x0000_s1055" style="position:absolute;visibility:visible;mso-wrap-style:square" from="8477,25717" to="14944,29984" o:connectortype="straight" o:gfxdata="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" strokecolor="#4579b8 [3044]"/>
-                <v:line id="Straight Connector 35" o:spid="_x0000_s1056" style="position:absolute;visibility:visible;mso-wrap-style:square" from="8477,25717" to="14947,36285" o:connectortype="straight" o:gfxdata="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" strokecolor="#4579b8 [3044]"/>
-                <v:line id="Straight Connector 36" o:spid="_x0000_s1057" style="position:absolute;visibility:visible;mso-wrap-style:square" from="8477,25717" to="16182,42905" o:connectortype="straight" o:gfxdata="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" strokecolor="#4579b8 [3044]"/>
-                <v:line id="Straight Connector 37" o:spid="_x0000_s1058" style="position:absolute;visibility:visible;mso-wrap-style:square" from="8477,25717" to="16182,49530" o:connectortype="straight" o:gfxdata="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" strokecolor="#4579b8 [3044]"/>
+                <v:line id="Straight Connector 31" o:spid="_x0000_s1052" style="position:absolute;flip:y;visibility:visible;mso-wrap-style:square" from="8480,11039" to="14947,25050" o:connectortype="straight" o:gfxdata="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" strokecolor="#4579b8 [3044]"/>
+                <v:line id="Straight Connector 32" o:spid="_x0000_s1053" style="position:absolute;flip:y;visibility:visible;mso-wrap-style:square" from="8480,17425" to="15328,24622" o:connectortype="straight" o:gfxdata="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" strokecolor="#4579b8 [3044]"/>
+                <v:line id="Straight Connector 33" o:spid="_x0000_s1054" style="position:absolute;flip:y;visibility:visible;mso-wrap-style:square" from="8477,23479" to="15325,25717" o:connectortype="straight" o:gfxdata="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" strokecolor="#4579b8 [3044]"/>
+                <v:line id="Straight Connector 34" o:spid="_x0000_s1055" style="position:absolute;visibility:visible;mso-wrap-style:square" from="8480,25717" to="14658,27908" o:connectortype="straight" o:gfxdata="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" strokecolor="#4579b8 [3044]"/>
+                <v:line id="Straight Connector 35" o:spid="_x0000_s1056" style="position:absolute;visibility:visible;mso-wrap-style:square" from="8480,25527" to="14662,33422" o:connectortype="straight" o:gfxdata="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" strokecolor="#4579b8 [3044]"/>
+                <v:line id="Straight Connector 36" o:spid="_x0000_s1057" style="position:absolute;visibility:visible;mso-wrap-style:square" from="8566,25527" to="16182,46715" o:connectortype="straight" o:gfxdata="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" strokecolor="#4579b8 [3044]"/>
+                <v:line id="Straight Connector 37" o:spid="_x0000_s1058" style="position:absolute;visibility:visible;mso-wrap-style:square" from="8566,25622" to="16271,51720" o:connectortype="straight" o:gfxdata="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" strokecolor="#4579b8 [3044]"/>
                 <v:line id="Straight Connector 38" o:spid="_x0000_s1059" style="position:absolute;flip:x y;visibility:visible;mso-wrap-style:square" from="48291,6572" to="53340,23145" o:connectortype="straight" o:gfxdata="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" strokecolor="#4579b8 [3044]"/>
                 <v:line id="Straight Connector 39" o:spid="_x0000_s1060" style="position:absolute;flip:x y;visibility:visible;mso-wrap-style:square" from="48291,11706" to="53340,23145" o:connectortype="straight" o:gfxdata="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" strokecolor="#4579b8 [3044]"/>
                 <v:line id="Straight Connector 40" o:spid="_x0000_s1061" style="position:absolute;flip:x;visibility:visible;mso-wrap-style:square" from="49625,23336" to="53340,49530" o:connectortype="straight" o:gfxdata="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" strokecolor="#4579b8 [3044]"/>
-                <v:oval id="Oval 41" o:spid="_x0000_s1062" style="position:absolute;left:16182;top:52949;width:33439;height:4381;visibility:visible;mso-wrap-style:square;v-text-anchor:middle" o:gfxdata="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" fillcolor="#4f81bd [3204]" strokecolor="#243f60 [1604]" strokeweight="2pt">
+                <v:oval id="Oval 41" o:spid="_x0000_s1062" style="position:absolute;left:16186;top:54387;width:33439;height:4382;visibility:visible;mso-wrap-style:square;v-text-anchor:middle" o:gfxdata="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" fillcolor="#4f81bd [3204]" strokecolor="#243f60 [1604]" strokeweight="2pt">
                   <v:textbox>
                     <w:txbxContent>
                       <w:p>
@@ -2376,8 +2602,30 @@
                     </w:txbxContent>
                   </v:textbox>
                 </v:oval>
-                <v:line id="Straight Connector 42" o:spid="_x0000_s1063" style="position:absolute;flip:x y;visibility:visible;mso-wrap-style:square" from="9334,25717" to="16182,55140" o:connectortype="straight" o:gfxdata="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" strokecolor="#4579b8 [3044]"/>
+                <v:line id="Straight Connector 42" o:spid="_x0000_s1063" style="position:absolute;flip:x y;visibility:visible;mso-wrap-style:square" from="9337,27156" to="16186,56578" o:connectortype="straight" o:gfxdata="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" strokecolor="#4579b8 [3044]"/>
                 <v:line id="Straight Connector 43" o:spid="_x0000_s1064" style="position:absolute;flip:y;visibility:visible;mso-wrap-style:square" from="49625,23336" to="53340,55140" o:connectortype="straight" o:gfxdata="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" strokecolor="#4579b8 [3044]"/>
+                <v:oval id="Oval 44" o:spid="_x0000_s1065" style="position:absolute;left:15801;top:37614;width:17822;height:4381;visibility:visible;mso-wrap-style:square;v-text-anchor:middle" o:gfxdata="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" fillcolor="#4f81bd [3204]" strokecolor="#243f60 [1604]" strokeweight="2pt">
+                  <v:textbox>
+                    <w:txbxContent>
+                      <w:p>
+                        <w:pPr>
+                          <w:pStyle w:val="NormalWeb"/>
+                          <w:spacing w:before="0" w:beforeAutospacing="0" w:after="200" w:afterAutospacing="0" w:line="276" w:lineRule="auto"/>
+                          <w:jc w:val="center"/>
+                        </w:pPr>
+                        <w:r>
+                          <w:rPr>
+                            <w:rFonts w:eastAsia="Calibri"/>
+                            <w:sz w:val="18"/>
+                            <w:szCs w:val="18"/>
+                          </w:rPr>
+                          <w:t>Katso kuvia tagilla</w:t>
+                        </w:r>
+                      </w:p>
+                    </w:txbxContent>
+                  </v:textbox>
+                </v:oval>
+                <v:line id="Straight Connector 3" o:spid="_x0000_s1066" style="position:absolute;flip:x y;visibility:visible;mso-wrap-style:square" from="8566,25527" to="15801,39804" o:connectortype="straight" o:gfxdata="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" strokecolor="#4579b8 [3044]"/>
                 <w10:anchorlock/>
               </v:group>
             </w:pict>
@@ -2389,11 +2637,11 @@
       <w:pPr>
         <w:pStyle w:val="Heading2"/>
       </w:pPr>
-      <w:bookmarkStart w:id="3" w:name="_Toc382404675"/>
+      <w:bookmarkStart w:id="4" w:name="_Toc382645442"/>
       <w:r>
         <w:t>Käyttäjäryhmät</w:t>
       </w:r>
-      <w:bookmarkEnd w:id="3"/>
+      <w:bookmarkEnd w:id="4"/>
     </w:p>
     <w:p>
       <w:pPr>
@@ -2445,15 +2693,13 @@
       <w:r>
         <w:t>Kirjautuneella käyttäjällä tarkoitetaan käyttäjää, joka on tunnistautunut järjestelmään, eli käyttäjä on suorittanut toiminnon ”Kirjaudu sisään” kirjautumattomana käyttäjänä.</w:t>
       </w:r>
-      <w:bookmarkStart w:id="4" w:name="_GoBack"/>
-      <w:bookmarkEnd w:id="4"/>
     </w:p>
     <w:p/>
     <w:p>
       <w:pPr>
         <w:pStyle w:val="Heading2"/>
       </w:pPr>
-      <w:bookmarkStart w:id="5" w:name="_Toc382404676"/>
+      <w:bookmarkStart w:id="5" w:name="_Toc382645443"/>
       <w:r>
         <w:lastRenderedPageBreak/>
         <w:t>Käyttötapauskuvaukset</w:t>
@@ -2462,17 +2708,1325 @@
     </w:p>
     <w:p>
       <w:pPr>
-        <w:pStyle w:val="Heading1"/>
+        <w:pStyle w:val="Heading3"/>
       </w:pPr>
-      <w:bookmarkStart w:id="6" w:name="_Toc382404677"/>
+      <w:bookmarkStart w:id="6" w:name="_Toc382645444"/>
       <w:r>
-        <w:t>Järjestemän tietosisältö</w:t>
+        <w:t>Kirjautumattona käyttäjän käyttötapaukset</w:t>
       </w:r>
       <w:bookmarkEnd w:id="6"/>
     </w:p>
-    <w:p/>
+    <w:p>
+      <w:pPr>
+        <w:rPr>
+          <w:b/>
+        </w:rPr>
+      </w:pPr>
+      <w:r>
+        <w:rPr>
+          <w:b/>
+        </w:rPr>
+        <w:t>Kuvan katsominen</w:t>
+      </w:r>
+    </w:p>
+    <w:p>
+      <w:r>
+        <w:t>Kuka tahansa voi käydä katsomassa kuvia järjestelmästä, mikäli heillä on vain suora linkki kuvaan.</w:t>
+      </w:r>
+    </w:p>
+    <w:p>
+      <w:pPr>
+        <w:rPr>
+          <w:b/>
+        </w:rPr>
+      </w:pPr>
+      <w:r>
+        <w:rPr>
+          <w:b/>
+        </w:rPr>
+        <w:t>Selaa käyttäjän kuvia</w:t>
+      </w:r>
+    </w:p>
+    <w:p>
+      <w:r>
+        <w:t>Kuvia pääsee myös katsomaan käyttäjäprofiilin kautta, mikäli kuvat ovat merkattu julkisiksi. Vain kirjautuneille käyttäjille näkyvät kuvat vaativat kirjautumisen. Piilotettuja kuvia ei voi nähdä käyttäjän profiilista</w:t>
+      </w:r>
+    </w:p>
+    <w:p>
+      <w:r>
+        <w:rPr>
+          <w:b/>
+        </w:rPr>
+        <w:t>Muita käyttötapauksia</w:t>
+      </w:r>
+      <w:r>
+        <w:t>: Kirjaudu sisään, rekisteröidy</w:t>
+      </w:r>
+    </w:p>
+    <w:p>
+      <w:pPr>
+        <w:pStyle w:val="Heading3"/>
+      </w:pPr>
+      <w:bookmarkStart w:id="7" w:name="_Toc382645445"/>
+      <w:r>
+        <w:t>Kirjautuneen käyttäjän käyttötapaukset</w:t>
+      </w:r>
+      <w:bookmarkEnd w:id="7"/>
+    </w:p>
+    <w:p>
+      <w:pPr>
+        <w:rPr>
+          <w:b/>
+        </w:rPr>
+      </w:pPr>
+      <w:r>
+        <w:rPr>
+          <w:b/>
+        </w:rPr>
+        <w:t>Lisää kuva</w:t>
+      </w:r>
+    </w:p>
+    <w:p>
+      <w:r>
+        <w:t xml:space="preserve">Kirjautuneet käyttäjät voiva käydä lisäämässä kuvia omaan profiiliinsa näkyviksi kuvan lisäys sivun kautta. </w:t>
+      </w:r>
+      <w:r>
+        <w:t xml:space="preserve"> Kuvat lisätään yksi kerrallaan, lisäys sivulla käyttäjä valitsee kuvan omalta koneeltaan ja antaa sille halutessaan kuvauksen, määrittää kuvan näkyvyyden (kaikki, kirjautuneet, piilotettu) ja lisää kuvalle sopivat tagit.</w:t>
+      </w:r>
+    </w:p>
+    <w:p>
+      <w:pPr>
+        <w:rPr>
+          <w:b/>
+        </w:rPr>
+      </w:pPr>
+      <w:r>
+        <w:rPr>
+          <w:b/>
+        </w:rPr>
+        <w:t>Muuta kuvan yksityisyysasetuksia</w:t>
+      </w:r>
+    </w:p>
+    <w:p>
+      <w:r>
+        <w:t>Käyttäjä voi omaa sivuaan katsoessa muuttaa kuvan näkyvyysasetuksia yksi kuva kerrallaan.</w:t>
+      </w:r>
+    </w:p>
+    <w:p>
+      <w:pPr>
+        <w:rPr>
+          <w:b/>
+        </w:rPr>
+      </w:pPr>
+      <w:r>
+        <w:rPr>
+          <w:b/>
+        </w:rPr>
+        <w:t>Kommentoi kuvaa</w:t>
+      </w:r>
+    </w:p>
+    <w:p>
+      <w:r>
+        <w:t>Käyttäjä voi kommentoida muiden kuvia ja omia kuviaan kuvan alla olevalla tekstikentällä.</w:t>
+      </w:r>
+    </w:p>
+    <w:p>
+      <w:pPr>
+        <w:rPr>
+          <w:b/>
+        </w:rPr>
+      </w:pPr>
+      <w:r>
+        <w:rPr>
+          <w:b/>
+        </w:rPr>
+        <w:t>Arvostele kuva</w:t>
+      </w:r>
+    </w:p>
+    <w:p>
+      <w:r>
+        <w:t>Käyttäjä voi arvostella muiden kuvia ollessaan katsomassa muiden käyttäjien kuvia.</w:t>
+      </w:r>
+    </w:p>
+    <w:p>
+      <w:pPr>
+        <w:rPr>
+          <w:b/>
+        </w:rPr>
+      </w:pPr>
+      <w:r>
+        <w:rPr>
+          <w:b/>
+        </w:rPr>
+        <w:t>Katso kuvia tagilla</w:t>
+      </w:r>
+    </w:p>
+    <w:p>
+      <w:r>
+        <w:t>Käyttäjä voi etusivulta klikata suosituimpia tageja ja nähdä listauksen kuvista joihin on kyseinen tagi liitetty.</w:t>
+      </w:r>
+      <w:r>
+        <w:br/>
+        <w:t>Myös omalta sivulta voi klikata tagia jonka on itse lisännyt ja näin listata kaikki kuvat jotka liittyvät kyseiseen tagiin.</w:t>
+      </w:r>
+    </w:p>
+    <w:p>
+      <w:r>
+        <w:rPr>
+          <w:b/>
+        </w:rPr>
+        <w:t>Muita käyttötapauksia</w:t>
+      </w:r>
+      <w:r>
+        <w:t>: Poista kuva, muokkaa omia tietoja, kirjaudu ulos</w:t>
+      </w:r>
+    </w:p>
+    <w:p>
+      <w:pPr>
+        <w:pStyle w:val="Heading1"/>
+      </w:pPr>
+      <w:bookmarkStart w:id="8" w:name="_Toc382645446"/>
+      <w:r>
+        <w:lastRenderedPageBreak/>
+        <w:t>Järjestemän tietosisältö</w:t>
+      </w:r>
+      <w:bookmarkEnd w:id="8"/>
+    </w:p>
+    <w:p>
+      <w:r>
+        <w:object w:dxaOrig="12571" w:dyaOrig="10366">
+          <v:shapetype id="_x0000_t75" coordsize="21600,21600" o:spt="75" o:preferrelative="t" path="m@4@5l@4@11@9@11@9@5xe" filled="f" stroked="f">
+            <v:stroke joinstyle="miter"/>
+            <v:formulas>
+              <v:f eqn="if lineDrawn pixelLineWidth 0"/>
+              <v:f eqn="sum @0 1 0"/>
+              <v:f eqn="sum 0 0 @1"/>
+              <v:f eqn="prod @2 1 2"/>
+              <v:f eqn="prod @3 21600 pixelWidth"/>
+              <v:f eqn="prod @3 21600 pixelHeight"/>
+              <v:f eqn="sum @0 0 1"/>
+              <v:f eqn="prod @6 1 2"/>
+              <v:f eqn="prod @7 21600 pixelWidth"/>
+              <v:f eqn="sum @8 21600 0"/>
+              <v:f eqn="prod @7 21600 pixelHeight"/>
+              <v:f eqn="sum @10 21600 0"/>
+            </v:formulas>
+            <v:path o:extrusionok="f" gradientshapeok="t" o:connecttype="rect"/>
+            <o:lock v:ext="edit" aspectratio="t"/>
+          </v:shapetype>
+          <v:shape id="_x0000_i1025" type="#_x0000_t75" style="width:476.25pt;height:393pt" o:ole="">
+            <v:imagedata r:id="rId10" o:title=""/>
+          </v:shape>
+          <o:OLEObject Type="Embed" ProgID="Visio.Drawing.15" ShapeID="_x0000_i1025" DrawAspect="Content" ObjectID="_1456387972" r:id="rId11"/>
+        </w:object>
+      </w:r>
+    </w:p>
+    <w:p>
+      <w:pPr>
+        <w:rPr>
+          <w:b/>
+        </w:rPr>
+      </w:pPr>
+      <w:r>
+        <w:rPr>
+          <w:b/>
+        </w:rPr>
+        <w:t>Tietokohde: photo</w:t>
+      </w:r>
+    </w:p>
+    <w:tbl>
+      <w:tblPr>
+        <w:tblStyle w:val="LightShading-Accent1"/>
+        <w:tblW w:w="0" w:type="auto"/>
+        <w:tblLook w:val="0420" w:firstRow="1" w:lastRow="0" w:firstColumn="0" w:lastColumn="0" w:noHBand="0" w:noVBand="1"/>
+      </w:tblPr>
+      <w:tblGrid>
+        <w:gridCol w:w="3259"/>
+        <w:gridCol w:w="3259"/>
+        <w:gridCol w:w="3260"/>
+      </w:tblGrid>
+      <w:tr>
+        <w:trPr>
+          <w:cnfStyle w:val="100000000000" w:firstRow="1" w:lastRow="0" w:firstColumn="0" w:lastColumn="0" w:oddVBand="0" w:evenVBand="0" w:oddHBand="0" w:evenHBand="0" w:firstRowFirstColumn="0" w:firstRowLastColumn="0" w:lastRowFirstColumn="0" w:lastRowLastColumn="0"/>
+        </w:trPr>
+        <w:tc>
+          <w:tcPr>
+            <w:tcW w:w="3259" w:type="dxa"/>
+          </w:tcPr>
+          <w:p>
+            <w:r>
+              <w:t>Attribuutti</w:t>
+            </w:r>
+          </w:p>
+        </w:tc>
+        <w:tc>
+          <w:tcPr>
+            <w:tcW w:w="3259" w:type="dxa"/>
+          </w:tcPr>
+          <w:p>
+            <w:r>
+              <w:t>Arvojoukko</w:t>
+            </w:r>
+          </w:p>
+        </w:tc>
+        <w:tc>
+          <w:tcPr>
+            <w:tcW w:w="3260" w:type="dxa"/>
+          </w:tcPr>
+          <w:p>
+            <w:r>
+              <w:t>Kuvailu</w:t>
+            </w:r>
+          </w:p>
+        </w:tc>
+      </w:tr>
+      <w:tr>
+        <w:trPr>
+          <w:cnfStyle w:val="000000100000" w:firstRow="0" w:lastRow="0" w:firstColumn="0" w:lastColumn="0" w:oddVBand="0" w:evenVBand="0" w:oddHBand="1" w:evenHBand="0" w:firstRowFirstColumn="0" w:firstRowLastColumn="0" w:lastRowFirstColumn="0" w:lastRowLastColumn="0"/>
+        </w:trPr>
+        <w:tc>
+          <w:tcPr>
+            <w:tcW w:w="3259" w:type="dxa"/>
+          </w:tcPr>
+          <w:p>
+            <w:r>
+              <w:t>id</w:t>
+            </w:r>
+          </w:p>
+        </w:tc>
+        <w:tc>
+          <w:tcPr>
+            <w:tcW w:w="3259" w:type="dxa"/>
+          </w:tcPr>
+          <w:p>
+            <w:r>
+              <w:t>kokonaisluku</w:t>
+            </w:r>
+          </w:p>
+        </w:tc>
+        <w:tc>
+          <w:tcPr>
+            <w:tcW w:w="3260" w:type="dxa"/>
+          </w:tcPr>
+          <w:p>
+            <w:r>
+              <w:t>Kuvan yksilöivä tieto (auto incrediment)</w:t>
+            </w:r>
+          </w:p>
+        </w:tc>
+      </w:tr>
+      <w:tr>
+        <w:tc>
+          <w:tcPr>
+            <w:tcW w:w="3259" w:type="dxa"/>
+          </w:tcPr>
+          <w:p>
+            <w:r>
+              <w:t>file_id</w:t>
+            </w:r>
+          </w:p>
+        </w:tc>
+        <w:tc>
+          <w:tcPr>
+            <w:tcW w:w="3259" w:type="dxa"/>
+          </w:tcPr>
+          <w:p>
+            <w:r>
+              <w:t>Merkkijono (32 merkkiä)</w:t>
+            </w:r>
+          </w:p>
+        </w:tc>
+        <w:tc>
+          <w:tcPr>
+            <w:tcW w:w="3260" w:type="dxa"/>
+          </w:tcPr>
+          <w:p>
+            <w:r>
+              <w:t>32 merkkinen GUID, jonka avulla kuva voidaan paikantaa tiedostojärjelmästä</w:t>
+            </w:r>
+          </w:p>
+        </w:tc>
+      </w:tr>
+      <w:tr>
+        <w:trPr>
+          <w:cnfStyle w:val="000000100000" w:firstRow="0" w:lastRow="0" w:firstColumn="0" w:lastColumn="0" w:oddVBand="0" w:evenVBand="0" w:oddHBand="1" w:evenHBand="0" w:firstRowFirstColumn="0" w:firstRowLastColumn="0" w:lastRowFirstColumn="0" w:lastRowLastColumn="0"/>
+        </w:trPr>
+        <w:tc>
+          <w:tcPr>
+            <w:tcW w:w="3259" w:type="dxa"/>
+          </w:tcPr>
+          <w:p>
+            <w:r>
+              <w:t>file_name</w:t>
+            </w:r>
+          </w:p>
+        </w:tc>
+        <w:tc>
+          <w:tcPr>
+            <w:tcW w:w="3259" w:type="dxa"/>
+          </w:tcPr>
+          <w:p>
+            <w:r>
+              <w:t>Teksti</w:t>
+            </w:r>
+          </w:p>
+        </w:tc>
+        <w:tc>
+          <w:tcPr>
+            <w:tcW w:w="3260" w:type="dxa"/>
+          </w:tcPr>
+          <w:p>
+            <w:r>
+              <w:t>Tiedoston alkuperäinen nimi</w:t>
+            </w:r>
+          </w:p>
+        </w:tc>
+      </w:tr>
+      <w:tr>
+        <w:tc>
+          <w:tcPr>
+            <w:tcW w:w="3259" w:type="dxa"/>
+          </w:tcPr>
+          <w:p>
+            <w:r>
+              <w:t>user_id</w:t>
+            </w:r>
+          </w:p>
+        </w:tc>
+        <w:tc>
+          <w:tcPr>
+            <w:tcW w:w="3259" w:type="dxa"/>
+          </w:tcPr>
+          <w:p>
+            <w:r>
+              <w:t>kokonaisluku</w:t>
+            </w:r>
+          </w:p>
+        </w:tc>
+        <w:tc>
+          <w:tcPr>
+            <w:tcW w:w="3260" w:type="dxa"/>
+          </w:tcPr>
+          <w:p>
+            <w:r>
+              <w:t>Kuvan lisääjän käyttäjätunniste</w:t>
+            </w:r>
+          </w:p>
+        </w:tc>
+      </w:tr>
+      <w:tr>
+        <w:trPr>
+          <w:cnfStyle w:val="000000100000" w:firstRow="0" w:lastRow="0" w:firstColumn="0" w:lastColumn="0" w:oddVBand="0" w:evenVBand="0" w:oddHBand="1" w:evenHBand="0" w:firstRowFirstColumn="0" w:firstRowLastColumn="0" w:lastRowFirstColumn="0" w:lastRowLastColumn="0"/>
+        </w:trPr>
+        <w:tc>
+          <w:tcPr>
+            <w:tcW w:w="3259" w:type="dxa"/>
+          </w:tcPr>
+          <w:p>
+            <w:r>
+              <w:t>description</w:t>
+            </w:r>
+          </w:p>
+        </w:tc>
+        <w:tc>
+          <w:tcPr>
+            <w:tcW w:w="3259" w:type="dxa"/>
+          </w:tcPr>
+          <w:p>
+            <w:r>
+              <w:t>Teksti</w:t>
+            </w:r>
+          </w:p>
+        </w:tc>
+        <w:tc>
+          <w:tcPr>
+            <w:tcW w:w="3260" w:type="dxa"/>
+          </w:tcPr>
+          <w:p>
+            <w:r>
+              <w:t>Käyttäjän kirjoittama kuvaus kuvasta</w:t>
+            </w:r>
+          </w:p>
+        </w:tc>
+      </w:tr>
+      <w:tr>
+        <w:tc>
+          <w:tcPr>
+            <w:tcW w:w="3259" w:type="dxa"/>
+          </w:tcPr>
+          <w:p>
+            <w:r>
+              <w:t>short_url_id</w:t>
+            </w:r>
+          </w:p>
+        </w:tc>
+        <w:tc>
+          <w:tcPr>
+            <w:tcW w:w="3259" w:type="dxa"/>
+          </w:tcPr>
+          <w:p>
+            <w:r>
+              <w:t>Merkkijono (max. 16 merkkiä)</w:t>
+            </w:r>
+          </w:p>
+        </w:tc>
+        <w:tc>
+          <w:tcPr>
+            <w:tcW w:w="3260" w:type="dxa"/>
+          </w:tcPr>
+          <w:p>
+            <w:r>
+              <w:t>Lyhyt muoto kuvan file_id:lle jotta saadaan luotua nätimpiä linkkejä</w:t>
+            </w:r>
+          </w:p>
+        </w:tc>
+      </w:tr>
+      <w:tr>
+        <w:trPr>
+          <w:cnfStyle w:val="000000100000" w:firstRow="0" w:lastRow="0" w:firstColumn="0" w:lastColumn="0" w:oddVBand="0" w:evenVBand="0" w:oddHBand="1" w:evenHBand="0" w:firstRowFirstColumn="0" w:firstRowLastColumn="0" w:lastRowFirstColumn="0" w:lastRowLastColumn="0"/>
+        </w:trPr>
+        <w:tc>
+          <w:tcPr>
+            <w:tcW w:w="3259" w:type="dxa"/>
+          </w:tcPr>
+          <w:p>
+            <w:r>
+              <w:t>rating_sum</w:t>
+            </w:r>
+          </w:p>
+        </w:tc>
+        <w:tc>
+          <w:tcPr>
+            <w:tcW w:w="3259" w:type="dxa"/>
+          </w:tcPr>
+          <w:p>
+            <w:r>
+              <w:t>kokonaisluku</w:t>
+            </w:r>
+          </w:p>
+        </w:tc>
+        <w:tc>
+          <w:tcPr>
+            <w:tcW w:w="3260" w:type="dxa"/>
+          </w:tcPr>
+          <w:p>
+            <w:r>
+              <w:t>Summa kaikista arvosteluista, yksi arvostelu on aina 1-5</w:t>
+            </w:r>
+          </w:p>
+        </w:tc>
+      </w:tr>
+      <w:tr>
+        <w:tc>
+          <w:tcPr>
+            <w:tcW w:w="3259" w:type="dxa"/>
+          </w:tcPr>
+          <w:p>
+            <w:r>
+              <w:t>rating_count</w:t>
+            </w:r>
+          </w:p>
+        </w:tc>
+        <w:tc>
+          <w:tcPr>
+            <w:tcW w:w="3259" w:type="dxa"/>
+          </w:tcPr>
+          <w:p>
+            <w:r>
+              <w:t>kokonaisluku</w:t>
+            </w:r>
+          </w:p>
+        </w:tc>
+        <w:tc>
+          <w:tcPr>
+            <w:tcW w:w="3260" w:type="dxa"/>
+          </w:tcPr>
+          <w:p>
+            <w:r>
+              <w:t xml:space="preserve">Montako arvostelua kuvaan on tehty, tämän ja rating_sum:n avulla saadaan laskettua </w:t>
+            </w:r>
+            <w:r>
+              <w:lastRenderedPageBreak/>
+              <w:t>keskiarvo</w:t>
+            </w:r>
+          </w:p>
+        </w:tc>
+      </w:tr>
+      <w:tr>
+        <w:trPr>
+          <w:cnfStyle w:val="000000100000" w:firstRow="0" w:lastRow="0" w:firstColumn="0" w:lastColumn="0" w:oddVBand="0" w:evenVBand="0" w:oddHBand="1" w:evenHBand="0" w:firstRowFirstColumn="0" w:firstRowLastColumn="0" w:lastRowFirstColumn="0" w:lastRowLastColumn="0"/>
+        </w:trPr>
+        <w:tc>
+          <w:tcPr>
+            <w:tcW w:w="3259" w:type="dxa"/>
+          </w:tcPr>
+          <w:p>
+            <w:r>
+              <w:lastRenderedPageBreak/>
+              <w:t>visibility</w:t>
+            </w:r>
+          </w:p>
+        </w:tc>
+        <w:tc>
+          <w:tcPr>
+            <w:tcW w:w="3259" w:type="dxa"/>
+          </w:tcPr>
+          <w:p>
+            <w:r>
+              <w:t>kokonaisluku</w:t>
+            </w:r>
+          </w:p>
+        </w:tc>
+        <w:tc>
+          <w:tcPr>
+            <w:tcW w:w="3260" w:type="dxa"/>
+          </w:tcPr>
+          <w:p>
+            <w:r>
+              <w:t>0 = julkinen, 1 = kirjautuneille, 2 = piilotettu</w:t>
+            </w:r>
+          </w:p>
+        </w:tc>
+      </w:tr>
+    </w:tbl>
+    <w:p>
+      <w:r>
+        <w:t>Kuva jonka jokin käyttäjä on lisännyt järjestelmään. Kuvalla tietoon tallennetaan arvosteluun liittyvät parametrit sekä metatietoja jota tarvitaan järjestelmän toimivuuden kannalta. Yksi kuva kuvaa aina vain yhtä kuvaa joka on liitetty käyttäjään. Kuviin voi liittyä tageja ja kommentteja, mutta ne eivät ole pakollisia.</w:t>
+      </w:r>
+    </w:p>
+    <w:p>
+      <w:pPr>
+        <w:rPr>
+          <w:b/>
+        </w:rPr>
+      </w:pPr>
+      <w:r>
+        <w:rPr>
+          <w:b/>
+        </w:rPr>
+        <w:t>Tietokohde: users</w:t>
+      </w:r>
+    </w:p>
+    <w:tbl>
+      <w:tblPr>
+        <w:tblStyle w:val="LightShading-Accent1"/>
+        <w:tblW w:w="0" w:type="auto"/>
+        <w:tblLook w:val="0420" w:firstRow="1" w:lastRow="0" w:firstColumn="0" w:lastColumn="0" w:noHBand="0" w:noVBand="1"/>
+      </w:tblPr>
+      <w:tblGrid>
+        <w:gridCol w:w="3259"/>
+        <w:gridCol w:w="3259"/>
+        <w:gridCol w:w="3260"/>
+      </w:tblGrid>
+      <w:tr>
+        <w:trPr>
+          <w:cnfStyle w:val="100000000000" w:firstRow="1" w:lastRow="0" w:firstColumn="0" w:lastColumn="0" w:oddVBand="0" w:evenVBand="0" w:oddHBand="0" w:evenHBand="0" w:firstRowFirstColumn="0" w:firstRowLastColumn="0" w:lastRowFirstColumn="0" w:lastRowLastColumn="0"/>
+        </w:trPr>
+        <w:tc>
+          <w:tcPr>
+            <w:tcW w:w="3259" w:type="dxa"/>
+          </w:tcPr>
+          <w:p>
+            <w:r>
+              <w:t>Attribuutti</w:t>
+            </w:r>
+          </w:p>
+        </w:tc>
+        <w:tc>
+          <w:tcPr>
+            <w:tcW w:w="3259" w:type="dxa"/>
+          </w:tcPr>
+          <w:p>
+            <w:r>
+              <w:t>Arvojoukko</w:t>
+            </w:r>
+          </w:p>
+        </w:tc>
+        <w:tc>
+          <w:tcPr>
+            <w:tcW w:w="3260" w:type="dxa"/>
+          </w:tcPr>
+          <w:p>
+            <w:r>
+              <w:t>Kuvailu</w:t>
+            </w:r>
+          </w:p>
+        </w:tc>
+      </w:tr>
+      <w:tr>
+        <w:trPr>
+          <w:cnfStyle w:val="000000100000" w:firstRow="0" w:lastRow="0" w:firstColumn="0" w:lastColumn="0" w:oddVBand="0" w:evenVBand="0" w:oddHBand="1" w:evenHBand="0" w:firstRowFirstColumn="0" w:firstRowLastColumn="0" w:lastRowFirstColumn="0" w:lastRowLastColumn="0"/>
+        </w:trPr>
+        <w:tc>
+          <w:tcPr>
+            <w:tcW w:w="3259" w:type="dxa"/>
+          </w:tcPr>
+          <w:p>
+            <w:r>
+              <w:t>id</w:t>
+            </w:r>
+          </w:p>
+        </w:tc>
+        <w:tc>
+          <w:tcPr>
+            <w:tcW w:w="3259" w:type="dxa"/>
+          </w:tcPr>
+          <w:p>
+            <w:r>
+              <w:t>kokonaisluku</w:t>
+            </w:r>
+          </w:p>
+        </w:tc>
+        <w:tc>
+          <w:tcPr>
+            <w:tcW w:w="3260" w:type="dxa"/>
+          </w:tcPr>
+          <w:p>
+            <w:r>
+              <w:t>Käyttäjän yksilöivä tunniste (käyttäjänumero), auto incrediment</w:t>
+            </w:r>
+          </w:p>
+        </w:tc>
+      </w:tr>
+      <w:tr>
+        <w:tc>
+          <w:tcPr>
+            <w:tcW w:w="3259" w:type="dxa"/>
+          </w:tcPr>
+          <w:p>
+            <w:r>
+              <w:t>username</w:t>
+            </w:r>
+          </w:p>
+        </w:tc>
+        <w:tc>
+          <w:tcPr>
+            <w:tcW w:w="3259" w:type="dxa"/>
+          </w:tcPr>
+          <w:p>
+            <w:r>
+              <w:t>Merkkijono (max 64 merkkiä)</w:t>
+            </w:r>
+          </w:p>
+        </w:tc>
+        <w:tc>
+          <w:tcPr>
+            <w:tcW w:w="3260" w:type="dxa"/>
+          </w:tcPr>
+          <w:p>
+            <w:r>
+              <w:t>Käyttäjätunnus, jolla käyttäjä kirjautuu ja joka näkyy järjestelmää käyttäessä</w:t>
+            </w:r>
+          </w:p>
+        </w:tc>
+      </w:tr>
+      <w:tr>
+        <w:trPr>
+          <w:cnfStyle w:val="000000100000" w:firstRow="0" w:lastRow="0" w:firstColumn="0" w:lastColumn="0" w:oddVBand="0" w:evenVBand="0" w:oddHBand="1" w:evenHBand="0" w:firstRowFirstColumn="0" w:firstRowLastColumn="0" w:lastRowFirstColumn="0" w:lastRowLastColumn="0"/>
+        </w:trPr>
+        <w:tc>
+          <w:tcPr>
+            <w:tcW w:w="3259" w:type="dxa"/>
+          </w:tcPr>
+          <w:p>
+            <w:r>
+              <w:t>email</w:t>
+            </w:r>
+          </w:p>
+        </w:tc>
+        <w:tc>
+          <w:tcPr>
+            <w:tcW w:w="3259" w:type="dxa"/>
+          </w:tcPr>
+          <w:p>
+            <w:r>
+              <w:t>Merkkijono (max 256 merkkiä)</w:t>
+            </w:r>
+          </w:p>
+        </w:tc>
+        <w:tc>
+          <w:tcPr>
+            <w:tcW w:w="3260" w:type="dxa"/>
+          </w:tcPr>
+          <w:p>
+            <w:r>
+              <w:t>Käyttäjän sähköpostiosoite</w:t>
+            </w:r>
+          </w:p>
+        </w:tc>
+      </w:tr>
+      <w:tr>
+        <w:tc>
+          <w:tcPr>
+            <w:tcW w:w="3259" w:type="dxa"/>
+          </w:tcPr>
+          <w:p>
+            <w:r>
+              <w:t>password</w:t>
+            </w:r>
+          </w:p>
+        </w:tc>
+        <w:tc>
+          <w:tcPr>
+            <w:tcW w:w="3259" w:type="dxa"/>
+          </w:tcPr>
+          <w:p>
+            <w:r>
+              <w:t>Merkkijono (32 merkkiä)</w:t>
+            </w:r>
+          </w:p>
+        </w:tc>
+        <w:tc>
+          <w:tcPr>
+            <w:tcW w:w="3260" w:type="dxa"/>
+          </w:tcPr>
+          <w:p>
+            <w:r>
+              <w:t>Käyttäjän salasana hash:ttynä</w:t>
+            </w:r>
+          </w:p>
+        </w:tc>
+      </w:tr>
+      <w:tr>
+        <w:trPr>
+          <w:cnfStyle w:val="000000100000" w:firstRow="0" w:lastRow="0" w:firstColumn="0" w:lastColumn="0" w:oddVBand="0" w:evenVBand="0" w:oddHBand="1" w:evenHBand="0" w:firstRowFirstColumn="0" w:firstRowLastColumn="0" w:lastRowFirstColumn="0" w:lastRowLastColumn="0"/>
+        </w:trPr>
+        <w:tc>
+          <w:tcPr>
+            <w:tcW w:w="3259" w:type="dxa"/>
+          </w:tcPr>
+          <w:p>
+            <w:r>
+              <w:t>password_salt</w:t>
+            </w:r>
+          </w:p>
+        </w:tc>
+        <w:tc>
+          <w:tcPr>
+            <w:tcW w:w="3259" w:type="dxa"/>
+          </w:tcPr>
+          <w:p>
+            <w:r>
+              <w:t>Merkkijono (16 merkkiä)</w:t>
+            </w:r>
+          </w:p>
+        </w:tc>
+        <w:tc>
+          <w:tcPr>
+            <w:tcW w:w="3260" w:type="dxa"/>
+          </w:tcPr>
+          <w:p>
+            <w:r>
+              <w:t>Käyttäjän henkilökohtainen ”suola” salasanan suojausta varten</w:t>
+            </w:r>
+          </w:p>
+        </w:tc>
+      </w:tr>
+      <w:tr>
+        <w:tc>
+          <w:tcPr>
+            <w:tcW w:w="3259" w:type="dxa"/>
+          </w:tcPr>
+          <w:p>
+            <w:r>
+              <w:t>last_login</w:t>
+            </w:r>
+          </w:p>
+        </w:tc>
+        <w:tc>
+          <w:tcPr>
+            <w:tcW w:w="3259" w:type="dxa"/>
+          </w:tcPr>
+          <w:p>
+            <w:r>
+              <w:t>Aikaleima</w:t>
+            </w:r>
+          </w:p>
+        </w:tc>
+        <w:tc>
+          <w:tcPr>
+            <w:tcW w:w="3260" w:type="dxa"/>
+          </w:tcPr>
+          <w:p>
+            <w:r>
+              <w:t>Aikaleima hetkestä, jolloin käyttäjä on viimeksi kirjautunut järjestelmään</w:t>
+            </w:r>
+          </w:p>
+        </w:tc>
+      </w:tr>
+    </w:tbl>
+    <w:p>
+      <w:r>
+        <w:t>Käyttäjä järjestelmässä, johon kuuluu tunnistautumiseen tarvittavat merkinnät.</w:t>
+      </w:r>
+    </w:p>
+    <w:p>
+      <w:pPr>
+        <w:rPr>
+          <w:b/>
+        </w:rPr>
+      </w:pPr>
+      <w:r>
+        <w:rPr>
+          <w:b/>
+        </w:rPr>
+        <w:t>Tietokohde: comment</w:t>
+      </w:r>
+    </w:p>
+    <w:tbl>
+      <w:tblPr>
+        <w:tblStyle w:val="LightShading-Accent1"/>
+        <w:tblW w:w="0" w:type="auto"/>
+        <w:tblLook w:val="0420" w:firstRow="1" w:lastRow="0" w:firstColumn="0" w:lastColumn="0" w:noHBand="0" w:noVBand="1"/>
+      </w:tblPr>
+      <w:tblGrid>
+        <w:gridCol w:w="3259"/>
+        <w:gridCol w:w="3259"/>
+        <w:gridCol w:w="3260"/>
+      </w:tblGrid>
+      <w:tr>
+        <w:trPr>
+          <w:cnfStyle w:val="100000000000" w:firstRow="1" w:lastRow="0" w:firstColumn="0" w:lastColumn="0" w:oddVBand="0" w:evenVBand="0" w:oddHBand="0" w:evenHBand="0" w:firstRowFirstColumn="0" w:firstRowLastColumn="0" w:lastRowFirstColumn="0" w:lastRowLastColumn="0"/>
+        </w:trPr>
+        <w:tc>
+          <w:tcPr>
+            <w:tcW w:w="3259" w:type="dxa"/>
+          </w:tcPr>
+          <w:p>
+            <w:r>
+              <w:t>Attribuutti</w:t>
+            </w:r>
+          </w:p>
+        </w:tc>
+        <w:tc>
+          <w:tcPr>
+            <w:tcW w:w="3259" w:type="dxa"/>
+          </w:tcPr>
+          <w:p>
+            <w:r>
+              <w:t>Arvojoukko</w:t>
+            </w:r>
+          </w:p>
+        </w:tc>
+        <w:tc>
+          <w:tcPr>
+            <w:tcW w:w="3260" w:type="dxa"/>
+          </w:tcPr>
+          <w:p>
+            <w:r>
+              <w:t>Kuvailu</w:t>
+            </w:r>
+          </w:p>
+        </w:tc>
+      </w:tr>
+      <w:tr>
+        <w:trPr>
+          <w:cnfStyle w:val="000000100000" w:firstRow="0" w:lastRow="0" w:firstColumn="0" w:lastColumn="0" w:oddVBand="0" w:evenVBand="0" w:oddHBand="1" w:evenHBand="0" w:firstRowFirstColumn="0" w:firstRowLastColumn="0" w:lastRowFirstColumn="0" w:lastRowLastColumn="0"/>
+        </w:trPr>
+        <w:tc>
+          <w:tcPr>
+            <w:tcW w:w="3259" w:type="dxa"/>
+          </w:tcPr>
+          <w:p>
+            <w:r>
+              <w:t>photo_id</w:t>
+            </w:r>
+          </w:p>
+        </w:tc>
+        <w:tc>
+          <w:tcPr>
+            <w:tcW w:w="3259" w:type="dxa"/>
+          </w:tcPr>
+          <w:p>
+            <w:r>
+              <w:t>Kokonaisluku</w:t>
+            </w:r>
+          </w:p>
+        </w:tc>
+        <w:tc>
+          <w:tcPr>
+            <w:tcW w:w="3260" w:type="dxa"/>
+          </w:tcPr>
+          <w:p>
+            <w:r>
+              <w:t>Kuvan numero mihin kommentti on liitetty</w:t>
+            </w:r>
+          </w:p>
+        </w:tc>
+      </w:tr>
+      <w:tr>
+        <w:tc>
+          <w:tcPr>
+            <w:tcW w:w="3259" w:type="dxa"/>
+          </w:tcPr>
+          <w:p>
+            <w:r>
+              <w:t>comment</w:t>
+            </w:r>
+          </w:p>
+        </w:tc>
+        <w:tc>
+          <w:tcPr>
+            <w:tcW w:w="3259" w:type="dxa"/>
+          </w:tcPr>
+          <w:p>
+            <w:r>
+              <w:t>Teksti</w:t>
+            </w:r>
+          </w:p>
+        </w:tc>
+        <w:tc>
+          <w:tcPr>
+            <w:tcW w:w="3260" w:type="dxa"/>
+          </w:tcPr>
+          <w:p>
+            <w:r>
+              <w:t>Kommentin sisältö (vapaamuotoinen teksti)</w:t>
+            </w:r>
+          </w:p>
+        </w:tc>
+      </w:tr>
+      <w:tr>
+        <w:trPr>
+          <w:cnfStyle w:val="000000100000" w:firstRow="0" w:lastRow="0" w:firstColumn="0" w:lastColumn="0" w:oddVBand="0" w:evenVBand="0" w:oddHBand="1" w:evenHBand="0" w:firstRowFirstColumn="0" w:firstRowLastColumn="0" w:lastRowFirstColumn="0" w:lastRowLastColumn="0"/>
+        </w:trPr>
+        <w:tc>
+          <w:tcPr>
+            <w:tcW w:w="3259" w:type="dxa"/>
+          </w:tcPr>
+          <w:p>
+            <w:r>
+              <w:t>comment_added</w:t>
+            </w:r>
+          </w:p>
+        </w:tc>
+        <w:tc>
+          <w:tcPr>
+            <w:tcW w:w="3259" w:type="dxa"/>
+          </w:tcPr>
+          <w:p>
+            <w:r>
+              <w:t>Aikaleima</w:t>
+            </w:r>
+          </w:p>
+        </w:tc>
+        <w:tc>
+          <w:tcPr>
+            <w:tcW w:w="3260" w:type="dxa"/>
+          </w:tcPr>
+          <w:p>
+            <w:r>
+              <w:t>Aikaleima hetkestä, jolloin kommentti on lisätty</w:t>
+            </w:r>
+          </w:p>
+        </w:tc>
+      </w:tr>
+      <w:tr>
+        <w:tc>
+          <w:tcPr>
+            <w:tcW w:w="3259" w:type="dxa"/>
+          </w:tcPr>
+          <w:p>
+            <w:r>
+              <w:t>user_id</w:t>
+            </w:r>
+          </w:p>
+        </w:tc>
+        <w:tc>
+          <w:tcPr>
+            <w:tcW w:w="3259" w:type="dxa"/>
+          </w:tcPr>
+          <w:p>
+            <w:r>
+              <w:t>Kokonaisluku</w:t>
+            </w:r>
+          </w:p>
+        </w:tc>
+        <w:tc>
+          <w:tcPr>
+            <w:tcW w:w="3260" w:type="dxa"/>
+          </w:tcPr>
+          <w:p>
+            <w:r>
+              <w:t>Käyttäjän numero, joka kommentin on lisännyt</w:t>
+            </w:r>
+          </w:p>
+        </w:tc>
+      </w:tr>
+    </w:tbl>
+    <w:p>
+      <w:r>
+        <w:t>Kuvaan liittyvä kommentti. Kommentti liittyy aina yhteen kuvaan ja yhteen käyttäjään. Lisäksi se sisältää itse kommentin tekstisisällön ja aikaleiman siitä milloin kommentti on lisätty järjestelmään.</w:t>
+      </w:r>
+    </w:p>
+    <w:p>
+      <w:pPr>
+        <w:rPr>
+          <w:b/>
+        </w:rPr>
+      </w:pPr>
+      <w:r>
+        <w:rPr>
+          <w:b/>
+        </w:rPr>
+        <w:t>Tietokohde: photo_tag</w:t>
+      </w:r>
+    </w:p>
+    <w:tbl>
+      <w:tblPr>
+        <w:tblStyle w:val="LightShading-Accent1"/>
+        <w:tblW w:w="0" w:type="auto"/>
+        <w:tblLook w:val="0420" w:firstRow="1" w:lastRow="0" w:firstColumn="0" w:lastColumn="0" w:noHBand="0" w:noVBand="1"/>
+      </w:tblPr>
+      <w:tblGrid>
+        <w:gridCol w:w="3404"/>
+        <w:gridCol w:w="3014"/>
+        <w:gridCol w:w="3436"/>
+      </w:tblGrid>
+      <w:tr>
+        <w:trPr>
+          <w:cnfStyle w:val="100000000000" w:firstRow="1" w:lastRow="0" w:firstColumn="0" w:lastColumn="0" w:oddVBand="0" w:evenVBand="0" w:oddHBand="0" w:evenHBand="0" w:firstRowFirstColumn="0" w:firstRowLastColumn="0" w:lastRowFirstColumn="0" w:lastRowLastColumn="0"/>
+        </w:trPr>
+        <w:tc>
+          <w:tcPr>
+            <w:tcW w:w="3404" w:type="dxa"/>
+          </w:tcPr>
+          <w:p>
+            <w:r>
+              <w:t>Attribuutti</w:t>
+            </w:r>
+          </w:p>
+        </w:tc>
+        <w:tc>
+          <w:tcPr>
+            <w:tcW w:w="3014" w:type="dxa"/>
+          </w:tcPr>
+          <w:p>
+            <w:r>
+              <w:t>Arvojoukko</w:t>
+            </w:r>
+          </w:p>
+        </w:tc>
+        <w:tc>
+          <w:tcPr>
+            <w:tcW w:w="3436" w:type="dxa"/>
+          </w:tcPr>
+          <w:p>
+            <w:r>
+              <w:t>Kuvailu</w:t>
+            </w:r>
+          </w:p>
+        </w:tc>
+      </w:tr>
+      <w:tr>
+        <w:trPr>
+          <w:cnfStyle w:val="000000100000" w:firstRow="0" w:lastRow="0" w:firstColumn="0" w:lastColumn="0" w:oddVBand="0" w:evenVBand="0" w:oddHBand="1" w:evenHBand="0" w:firstRowFirstColumn="0" w:firstRowLastColumn="0" w:lastRowFirstColumn="0" w:lastRowLastColumn="0"/>
+        </w:trPr>
+        <w:tc>
+          <w:tcPr>
+            <w:tcW w:w="3404" w:type="dxa"/>
+          </w:tcPr>
+          <w:p>
+            <w:r>
+              <w:t>photo_id</w:t>
+            </w:r>
+          </w:p>
+        </w:tc>
+        <w:tc>
+          <w:tcPr>
+            <w:tcW w:w="3014" w:type="dxa"/>
+          </w:tcPr>
+          <w:p>
+            <w:r>
+              <w:t>kokonaisluku</w:t>
+            </w:r>
+          </w:p>
+        </w:tc>
+        <w:tc>
+          <w:tcPr>
+            <w:tcW w:w="3436" w:type="dxa"/>
+          </w:tcPr>
+          <w:p>
+            <w:r>
+              <w:t>Kuvan numero mihin tagi liitetään</w:t>
+            </w:r>
+          </w:p>
+        </w:tc>
+      </w:tr>
+      <w:tr>
+        <w:tc>
+          <w:tcPr>
+            <w:tcW w:w="3404" w:type="dxa"/>
+          </w:tcPr>
+          <w:p>
+            <w:r>
+              <w:t>tag_id</w:t>
+            </w:r>
+          </w:p>
+        </w:tc>
+        <w:tc>
+          <w:tcPr>
+            <w:tcW w:w="3014" w:type="dxa"/>
+          </w:tcPr>
+          <w:p>
+            <w:r>
+              <w:t>kokonaisluku</w:t>
+            </w:r>
+          </w:p>
+        </w:tc>
+        <w:tc>
+          <w:tcPr>
+            <w:tcW w:w="3436" w:type="dxa"/>
+          </w:tcPr>
+          <w:p>
+            <w:r>
+              <w:t>Tagin tunniste</w:t>
+            </w:r>
+          </w:p>
+        </w:tc>
+      </w:tr>
+    </w:tbl>
+    <w:p>
+      <w:r>
+        <w:t>”Cross-reference table” kuvan ja tagien välillä. Liittään yhden tagin yhteen kuvaan.</w:t>
+      </w:r>
+    </w:p>
+    <w:p>
+      <w:pPr>
+        <w:rPr>
+          <w:b/>
+        </w:rPr>
+      </w:pPr>
+      <w:r>
+        <w:rPr>
+          <w:b/>
+        </w:rPr>
+        <w:t>Tietokohde: tag</w:t>
+      </w:r>
+    </w:p>
+    <w:tbl>
+      <w:tblPr>
+        <w:tblStyle w:val="LightShading-Accent1"/>
+        <w:tblW w:w="0" w:type="auto"/>
+        <w:tblLook w:val="0420" w:firstRow="1" w:lastRow="0" w:firstColumn="0" w:lastColumn="0" w:noHBand="0" w:noVBand="1"/>
+      </w:tblPr>
+      <w:tblGrid>
+        <w:gridCol w:w="3259"/>
+        <w:gridCol w:w="3259"/>
+        <w:gridCol w:w="3260"/>
+      </w:tblGrid>
+      <w:tr>
+        <w:trPr>
+          <w:cnfStyle w:val="100000000000" w:firstRow="1" w:lastRow="0" w:firstColumn="0" w:lastColumn="0" w:oddVBand="0" w:evenVBand="0" w:oddHBand="0" w:evenHBand="0" w:firstRowFirstColumn="0" w:firstRowLastColumn="0" w:lastRowFirstColumn="0" w:lastRowLastColumn="0"/>
+        </w:trPr>
+        <w:tc>
+          <w:tcPr>
+            <w:tcW w:w="3259" w:type="dxa"/>
+          </w:tcPr>
+          <w:p>
+            <w:r>
+              <w:t>Attribuutti</w:t>
+            </w:r>
+          </w:p>
+        </w:tc>
+        <w:tc>
+          <w:tcPr>
+            <w:tcW w:w="3259" w:type="dxa"/>
+          </w:tcPr>
+          <w:p>
+            <w:r>
+              <w:t>Arvojoukko</w:t>
+            </w:r>
+          </w:p>
+        </w:tc>
+        <w:tc>
+          <w:tcPr>
+            <w:tcW w:w="3260" w:type="dxa"/>
+          </w:tcPr>
+          <w:p>
+            <w:r>
+              <w:t>Kuvailu</w:t>
+            </w:r>
+          </w:p>
+        </w:tc>
+      </w:tr>
+      <w:tr>
+        <w:trPr>
+          <w:cnfStyle w:val="000000100000" w:firstRow="0" w:lastRow="0" w:firstColumn="0" w:lastColumn="0" w:oddVBand="0" w:evenVBand="0" w:oddHBand="1" w:evenHBand="0" w:firstRowFirstColumn="0" w:firstRowLastColumn="0" w:lastRowFirstColumn="0" w:lastRowLastColumn="0"/>
+        </w:trPr>
+        <w:tc>
+          <w:tcPr>
+            <w:tcW w:w="3259" w:type="dxa"/>
+          </w:tcPr>
+          <w:p>
+            <w:r>
+              <w:t>id</w:t>
+            </w:r>
+          </w:p>
+        </w:tc>
+        <w:tc>
+          <w:tcPr>
+            <w:tcW w:w="3259" w:type="dxa"/>
+          </w:tcPr>
+          <w:p>
+            <w:r>
+              <w:t>kokonaisluku</w:t>
+            </w:r>
+          </w:p>
+        </w:tc>
+        <w:tc>
+          <w:tcPr>
+            <w:tcW w:w="3260" w:type="dxa"/>
+          </w:tcPr>
+          <w:p>
+            <w:r>
+              <w:t>Tagin tunniste</w:t>
+            </w:r>
+          </w:p>
+        </w:tc>
+      </w:tr>
+      <w:tr>
+        <w:tc>
+          <w:tcPr>
+            <w:tcW w:w="3259" w:type="dxa"/>
+          </w:tcPr>
+          <w:p>
+            <w:r>
+              <w:lastRenderedPageBreak/>
+              <w:t>tag_name</w:t>
+            </w:r>
+          </w:p>
+        </w:tc>
+        <w:tc>
+          <w:tcPr>
+            <w:tcW w:w="3259" w:type="dxa"/>
+            <w:shd w:val="clear" w:color="auto" w:fill="auto"/>
+          </w:tcPr>
+          <w:p>
+            <w:r>
+              <w:t>Merkkijono (max 64 merkkiä)</w:t>
+            </w:r>
+          </w:p>
+        </w:tc>
+        <w:tc>
+          <w:tcPr>
+            <w:tcW w:w="3260" w:type="dxa"/>
+          </w:tcPr>
+          <w:p>
+            <w:r>
+              <w:t>Tagin nimi mikä näytetään järjestelmässä</w:t>
+            </w:r>
+          </w:p>
+        </w:tc>
+      </w:tr>
+    </w:tbl>
+    <w:p>
+      <w:r>
+        <w:t>Järjestelmään tallennettava tagi, jonka perusteella voidaan listata kuvia eri tapauksissa.</w:t>
+      </w:r>
+    </w:p>
     <w:sectPr>
-      <w:headerReference w:type="default" r:id="rId10"/>
+      <w:headerReference w:type="default" r:id="rId12"/>
       <w:pgSz w:w="11906" w:h="16838"/>
       <w:pgMar w:top="1417" w:right="1134" w:bottom="1417" w:left="1134" w:header="708" w:footer="708" w:gutter="0"/>
       <w:cols w:space="708"/>
@@ -2556,6 +4110,92 @@
 <file path=word/numbering.xml><?xml version="1.0" encoding="utf-8"?>
 <w:numbering xmlns:wpc="http://schemas.microsoft.com/office/word/2010/wordprocessingCanvas" xmlns:mc="http://schemas.openxmlformats.org/markup-compatibility/2006" xmlns:o="urn:schemas-microsoft-com:office:office" xmlns:r="http://schemas.openxmlformats.org/officeDocument/2006/relationships" xmlns:m="http://schemas.openxmlformats.org/officeDocument/2006/math" xmlns:v="urn:schemas-microsoft-com:vml" xmlns:wp14="http://schemas.microsoft.com/office/word/2010/wordprocessingDrawing" xmlns:wp="http://schemas.openxmlformats.org/drawingml/2006/wordprocessingDrawing" xmlns:w10="urn:schemas-microsoft-com:office:word" xmlns:w="http://schemas.openxmlformats.org/wordprocessingml/2006/main" xmlns:w14="http://schemas.microsoft.com/office/word/2010/wordml" xmlns:wpg="http://schemas.microsoft.com/office/word/2010/wordprocessingGroup" xmlns:wpi="http://schemas.microsoft.com/office/word/2010/wordprocessingInk" xmlns:wne="http://schemas.microsoft.com/office/word/2006/wordml" xmlns:wps="http://schemas.microsoft.com/office/word/2010/wordprocessingShape" mc:Ignorable="w14 wp14">
   <w:abstractNum w:abstractNumId="0">
+    <w:nsid w:val="114A757D"/>
+    <w:multiLevelType w:val="hybridMultilevel"/>
+    <w:tmpl w:val="2B7EE030"/>
+    <w:lvl w:ilvl="0" w:tplc="040B000F">
+      <w:start w:val="1"/>
+      <w:numFmt w:val="decimal"/>
+      <w:lvlText w:val="%1."/>
+      <w:lvlJc w:val="left"/>
+      <w:pPr>
+        <w:ind w:left="720" w:hanging="360"/>
+      </w:pPr>
+    </w:lvl>
+    <w:lvl w:ilvl="1" w:tplc="040B0019">
+      <w:start w:val="1"/>
+      <w:numFmt w:val="lowerLetter"/>
+      <w:lvlText w:val="%2."/>
+      <w:lvlJc w:val="left"/>
+      <w:pPr>
+        <w:ind w:left="1440" w:hanging="360"/>
+      </w:pPr>
+    </w:lvl>
+    <w:lvl w:ilvl="2" w:tplc="040B001B" w:tentative="1">
+      <w:start w:val="1"/>
+      <w:numFmt w:val="lowerRoman"/>
+      <w:lvlText w:val="%3."/>
+      <w:lvlJc w:val="right"/>
+      <w:pPr>
+        <w:ind w:left="2160" w:hanging="180"/>
+      </w:pPr>
+    </w:lvl>
+    <w:lvl w:ilvl="3" w:tplc="040B000F" w:tentative="1">
+      <w:start w:val="1"/>
+      <w:numFmt w:val="decimal"/>
+      <w:lvlText w:val="%4."/>
+      <w:lvlJc w:val="left"/>
+      <w:pPr>
+        <w:ind w:left="2880" w:hanging="360"/>
+      </w:pPr>
+    </w:lvl>
+    <w:lvl w:ilvl="4" w:tplc="040B0019" w:tentative="1">
+      <w:start w:val="1"/>
+      <w:numFmt w:val="lowerLetter"/>
+      <w:lvlText w:val="%5."/>
+      <w:lvlJc w:val="left"/>
+      <w:pPr>
+        <w:ind w:left="3600" w:hanging="360"/>
+      </w:pPr>
+    </w:lvl>
+    <w:lvl w:ilvl="5" w:tplc="040B001B" w:tentative="1">
+      <w:start w:val="1"/>
+      <w:numFmt w:val="lowerRoman"/>
+      <w:lvlText w:val="%6."/>
+      <w:lvlJc w:val="right"/>
+      <w:pPr>
+        <w:ind w:left="4320" w:hanging="180"/>
+      </w:pPr>
+    </w:lvl>
+    <w:lvl w:ilvl="6" w:tplc="040B000F" w:tentative="1">
+      <w:start w:val="1"/>
+      <w:numFmt w:val="decimal"/>
+      <w:lvlText w:val="%7."/>
+      <w:lvlJc w:val="left"/>
+      <w:pPr>
+        <w:ind w:left="5040" w:hanging="360"/>
+      </w:pPr>
+    </w:lvl>
+    <w:lvl w:ilvl="7" w:tplc="040B0019" w:tentative="1">
+      <w:start w:val="1"/>
+      <w:numFmt w:val="lowerLetter"/>
+      <w:lvlText w:val="%8."/>
+      <w:lvlJc w:val="left"/>
+      <w:pPr>
+        <w:ind w:left="5760" w:hanging="360"/>
+      </w:pPr>
+    </w:lvl>
+    <w:lvl w:ilvl="8" w:tplc="040B001B" w:tentative="1">
+      <w:start w:val="1"/>
+      <w:numFmt w:val="lowerRoman"/>
+      <w:lvlText w:val="%9."/>
+      <w:lvlJc w:val="right"/>
+      <w:pPr>
+        <w:ind w:left="6480" w:hanging="180"/>
+      </w:pPr>
+    </w:lvl>
+  </w:abstractNum>
+  <w:abstractNum w:abstractNumId="1">
     <w:nsid w:val="7C7433BB"/>
     <w:multiLevelType w:val="hybridMultilevel"/>
     <w:tmpl w:val="8DC8BEB8"/>
@@ -2669,6 +4309,9 @@
     </w:lvl>
   </w:abstractNum>
   <w:num w:numId="1">
+    <w:abstractNumId w:val="1"/>
+  </w:num>
+  <w:num w:numId="2">
     <w:abstractNumId w:val="0"/>
   </w:num>
 </w:numbering>
@@ -2879,6 +4522,28 @@
       <w:color w:val="4F81BD" w:themeColor="accent1"/>
       <w:sz w:val="26"/>
       <w:szCs w:val="26"/>
+    </w:rPr>
+  </w:style>
+  <w:style w:type="paragraph" w:styleId="Heading3">
+    <w:name w:val="heading 3"/>
+    <w:basedOn w:val="Normal"/>
+    <w:next w:val="Normal"/>
+    <w:link w:val="Heading3Char"/>
+    <w:uiPriority w:val="9"/>
+    <w:unhideWhenUsed/>
+    <w:qFormat/>
+    <w:rsid w:val="00934F4C"/>
+    <w:pPr>
+      <w:keepNext/>
+      <w:keepLines/>
+      <w:spacing w:before="200" w:after="0"/>
+      <w:outlineLvl w:val="2"/>
+    </w:pPr>
+    <w:rPr>
+      <w:rFonts w:asciiTheme="majorHAnsi" w:eastAsiaTheme="majorEastAsia" w:hAnsiTheme="majorHAnsi" w:cstheme="majorBidi"/>
+      <w:b/>
+      <w:bCs/>
+      <w:color w:val="4F81BD" w:themeColor="accent1"/>
     </w:rPr>
   </w:style>
   <w:style w:type="character" w:default="1" w:styleId="DefaultParagraphFont">
@@ -3092,6 +4757,253 @@
       <w:lang w:eastAsia="fi-FI"/>
     </w:rPr>
   </w:style>
+  <w:style w:type="character" w:customStyle="1" w:styleId="Heading3Char">
+    <w:name w:val="Heading 3 Char"/>
+    <w:basedOn w:val="DefaultParagraphFont"/>
+    <w:link w:val="Heading3"/>
+    <w:uiPriority w:val="9"/>
+    <w:rsid w:val="00934F4C"/>
+    <w:rPr>
+      <w:rFonts w:asciiTheme="majorHAnsi" w:eastAsiaTheme="majorEastAsia" w:hAnsiTheme="majorHAnsi" w:cstheme="majorBidi"/>
+      <w:b/>
+      <w:bCs/>
+      <w:color w:val="4F81BD" w:themeColor="accent1"/>
+    </w:rPr>
+  </w:style>
+  <w:style w:type="table" w:styleId="TableGrid">
+    <w:name w:val="Table Grid"/>
+    <w:basedOn w:val="TableNormal"/>
+    <w:uiPriority w:val="59"/>
+    <w:rsid w:val="00057674"/>
+    <w:pPr>
+      <w:spacing w:after="0" w:line="240" w:lineRule="auto"/>
+    </w:pPr>
+    <w:tblPr>
+      <w:tblInd w:w="0" w:type="dxa"/>
+      <w:tblBorders>
+        <w:top w:val="single" w:sz="4" w:space="0" w:color="auto"/>
+        <w:left w:val="single" w:sz="4" w:space="0" w:color="auto"/>
+        <w:bottom w:val="single" w:sz="4" w:space="0" w:color="auto"/>
+        <w:right w:val="single" w:sz="4" w:space="0" w:color="auto"/>
+        <w:insideH w:val="single" w:sz="4" w:space="0" w:color="auto"/>
+        <w:insideV w:val="single" w:sz="4" w:space="0" w:color="auto"/>
+      </w:tblBorders>
+      <w:tblCellMar>
+        <w:top w:w="0" w:type="dxa"/>
+        <w:left w:w="108" w:type="dxa"/>
+        <w:bottom w:w="0" w:type="dxa"/>
+        <w:right w:w="108" w:type="dxa"/>
+      </w:tblCellMar>
+    </w:tblPr>
+  </w:style>
+  <w:style w:type="table" w:styleId="LightList-Accent1">
+    <w:name w:val="Light List Accent 1"/>
+    <w:basedOn w:val="TableNormal"/>
+    <w:uiPriority w:val="61"/>
+    <w:rsid w:val="00057674"/>
+    <w:pPr>
+      <w:spacing w:after="0" w:line="240" w:lineRule="auto"/>
+    </w:pPr>
+    <w:tblPr>
+      <w:tblStyleRowBandSize w:val="1"/>
+      <w:tblStyleColBandSize w:val="1"/>
+      <w:tblInd w:w="0" w:type="dxa"/>
+      <w:tblBorders>
+        <w:top w:val="single" w:sz="8" w:space="0" w:color="4F81BD" w:themeColor="accent1"/>
+        <w:left w:val="single" w:sz="8" w:space="0" w:color="4F81BD" w:themeColor="accent1"/>
+        <w:bottom w:val="single" w:sz="8" w:space="0" w:color="4F81BD" w:themeColor="accent1"/>
+        <w:right w:val="single" w:sz="8" w:space="0" w:color="4F81BD" w:themeColor="accent1"/>
+      </w:tblBorders>
+      <w:tblCellMar>
+        <w:top w:w="0" w:type="dxa"/>
+        <w:left w:w="108" w:type="dxa"/>
+        <w:bottom w:w="0" w:type="dxa"/>
+        <w:right w:w="108" w:type="dxa"/>
+      </w:tblCellMar>
+    </w:tblPr>
+    <w:tblStylePr w:type="firstRow">
+      <w:pPr>
+        <w:spacing w:before="0" w:after="0" w:line="240" w:lineRule="auto"/>
+      </w:pPr>
+      <w:rPr>
+        <w:b/>
+        <w:bCs/>
+        <w:color w:val="FFFFFF" w:themeColor="background1"/>
+      </w:rPr>
+      <w:tblPr/>
+      <w:tcPr>
+        <w:shd w:val="clear" w:color="auto" w:fill="4F81BD" w:themeFill="accent1"/>
+      </w:tcPr>
+    </w:tblStylePr>
+    <w:tblStylePr w:type="lastRow">
+      <w:pPr>
+        <w:spacing w:before="0" w:after="0" w:line="240" w:lineRule="auto"/>
+      </w:pPr>
+      <w:rPr>
+        <w:b/>
+        <w:bCs/>
+      </w:rPr>
+      <w:tblPr/>
+      <w:tcPr>
+        <w:tcBorders>
+          <w:top w:val="double" w:sz="6" w:space="0" w:color="4F81BD" w:themeColor="accent1"/>
+          <w:left w:val="single" w:sz="8" w:space="0" w:color="4F81BD" w:themeColor="accent1"/>
+          <w:bottom w:val="single" w:sz="8" w:space="0" w:color="4F81BD" w:themeColor="accent1"/>
+          <w:right w:val="single" w:sz="8" w:space="0" w:color="4F81BD" w:themeColor="accent1"/>
+        </w:tcBorders>
+      </w:tcPr>
+    </w:tblStylePr>
+    <w:tblStylePr w:type="firstCol">
+      <w:rPr>
+        <w:b/>
+        <w:bCs/>
+      </w:rPr>
+    </w:tblStylePr>
+    <w:tblStylePr w:type="lastCol">
+      <w:rPr>
+        <w:b/>
+        <w:bCs/>
+      </w:rPr>
+    </w:tblStylePr>
+    <w:tblStylePr w:type="band1Vert">
+      <w:tblPr/>
+      <w:tcPr>
+        <w:tcBorders>
+          <w:top w:val="single" w:sz="8" w:space="0" w:color="4F81BD" w:themeColor="accent1"/>
+          <w:left w:val="single" w:sz="8" w:space="0" w:color="4F81BD" w:themeColor="accent1"/>
+          <w:bottom w:val="single" w:sz="8" w:space="0" w:color="4F81BD" w:themeColor="accent1"/>
+          <w:right w:val="single" w:sz="8" w:space="0" w:color="4F81BD" w:themeColor="accent1"/>
+        </w:tcBorders>
+      </w:tcPr>
+    </w:tblStylePr>
+    <w:tblStylePr w:type="band1Horz">
+      <w:tblPr/>
+      <w:tcPr>
+        <w:tcBorders>
+          <w:top w:val="single" w:sz="8" w:space="0" w:color="4F81BD" w:themeColor="accent1"/>
+          <w:left w:val="single" w:sz="8" w:space="0" w:color="4F81BD" w:themeColor="accent1"/>
+          <w:bottom w:val="single" w:sz="8" w:space="0" w:color="4F81BD" w:themeColor="accent1"/>
+          <w:right w:val="single" w:sz="8" w:space="0" w:color="4F81BD" w:themeColor="accent1"/>
+        </w:tcBorders>
+      </w:tcPr>
+    </w:tblStylePr>
+  </w:style>
+  <w:style w:type="table" w:styleId="LightShading-Accent1">
+    <w:name w:val="Light Shading Accent 1"/>
+    <w:basedOn w:val="TableNormal"/>
+    <w:uiPriority w:val="60"/>
+    <w:rsid w:val="00057674"/>
+    <w:pPr>
+      <w:spacing w:after="0" w:line="240" w:lineRule="auto"/>
+    </w:pPr>
+    <w:rPr>
+      <w:color w:val="365F91" w:themeColor="accent1" w:themeShade="BF"/>
+    </w:rPr>
+    <w:tblPr>
+      <w:tblStyleRowBandSize w:val="1"/>
+      <w:tblStyleColBandSize w:val="1"/>
+      <w:tblInd w:w="0" w:type="dxa"/>
+      <w:tblBorders>
+        <w:top w:val="single" w:sz="8" w:space="0" w:color="4F81BD" w:themeColor="accent1"/>
+        <w:bottom w:val="single" w:sz="8" w:space="0" w:color="4F81BD" w:themeColor="accent1"/>
+      </w:tblBorders>
+      <w:tblCellMar>
+        <w:top w:w="0" w:type="dxa"/>
+        <w:left w:w="108" w:type="dxa"/>
+        <w:bottom w:w="0" w:type="dxa"/>
+        <w:right w:w="108" w:type="dxa"/>
+      </w:tblCellMar>
+    </w:tblPr>
+    <w:tblStylePr w:type="firstRow">
+      <w:pPr>
+        <w:spacing w:before="0" w:after="0" w:line="240" w:lineRule="auto"/>
+      </w:pPr>
+      <w:rPr>
+        <w:b/>
+        <w:bCs/>
+      </w:rPr>
+      <w:tblPr/>
+      <w:tcPr>
+        <w:tcBorders>
+          <w:top w:val="single" w:sz="8" w:space="0" w:color="4F81BD" w:themeColor="accent1"/>
+          <w:left w:val="nil"/>
+          <w:bottom w:val="single" w:sz="8" w:space="0" w:color="4F81BD" w:themeColor="accent1"/>
+          <w:right w:val="nil"/>
+          <w:insideH w:val="nil"/>
+          <w:insideV w:val="nil"/>
+        </w:tcBorders>
+      </w:tcPr>
+    </w:tblStylePr>
+    <w:tblStylePr w:type="lastRow">
+      <w:pPr>
+        <w:spacing w:before="0" w:after="0" w:line="240" w:lineRule="auto"/>
+      </w:pPr>
+      <w:rPr>
+        <w:b/>
+        <w:bCs/>
+      </w:rPr>
+      <w:tblPr/>
+      <w:tcPr>
+        <w:tcBorders>
+          <w:top w:val="single" w:sz="8" w:space="0" w:color="4F81BD" w:themeColor="accent1"/>
+          <w:left w:val="nil"/>
+          <w:bottom w:val="single" w:sz="8" w:space="0" w:color="4F81BD" w:themeColor="accent1"/>
+          <w:right w:val="nil"/>
+          <w:insideH w:val="nil"/>
+          <w:insideV w:val="nil"/>
+        </w:tcBorders>
+      </w:tcPr>
+    </w:tblStylePr>
+    <w:tblStylePr w:type="firstCol">
+      <w:rPr>
+        <w:b/>
+        <w:bCs/>
+      </w:rPr>
+    </w:tblStylePr>
+    <w:tblStylePr w:type="lastCol">
+      <w:rPr>
+        <w:b/>
+        <w:bCs/>
+      </w:rPr>
+    </w:tblStylePr>
+    <w:tblStylePr w:type="band1Vert">
+      <w:tblPr/>
+      <w:tcPr>
+        <w:tcBorders>
+          <w:left w:val="nil"/>
+          <w:right w:val="nil"/>
+          <w:insideH w:val="nil"/>
+          <w:insideV w:val="nil"/>
+        </w:tcBorders>
+        <w:shd w:val="clear" w:color="auto" w:fill="D3DFEE" w:themeFill="accent1" w:themeFillTint="3F"/>
+      </w:tcPr>
+    </w:tblStylePr>
+    <w:tblStylePr w:type="band1Horz">
+      <w:tblPr/>
+      <w:tcPr>
+        <w:tcBorders>
+          <w:left w:val="nil"/>
+          <w:right w:val="nil"/>
+          <w:insideH w:val="nil"/>
+          <w:insideV w:val="nil"/>
+        </w:tcBorders>
+        <w:shd w:val="clear" w:color="auto" w:fill="D3DFEE" w:themeFill="accent1" w:themeFillTint="3F"/>
+      </w:tcPr>
+    </w:tblStylePr>
+  </w:style>
+  <w:style w:type="paragraph" w:styleId="TOC3">
+    <w:name w:val="toc 3"/>
+    <w:basedOn w:val="Normal"/>
+    <w:next w:val="Normal"/>
+    <w:autoRedefine/>
+    <w:uiPriority w:val="39"/>
+    <w:unhideWhenUsed/>
+    <w:rsid w:val="006D63C0"/>
+    <w:pPr>
+      <w:spacing w:after="100"/>
+      <w:ind w:left="440"/>
+    </w:pPr>
+  </w:style>
 </w:styles>
 </file>
 
@@ -3300,6 +5212,28 @@
       <w:color w:val="4F81BD" w:themeColor="accent1"/>
       <w:sz w:val="26"/>
       <w:szCs w:val="26"/>
+    </w:rPr>
+  </w:style>
+  <w:style w:type="paragraph" w:styleId="Heading3">
+    <w:name w:val="heading 3"/>
+    <w:basedOn w:val="Normal"/>
+    <w:next w:val="Normal"/>
+    <w:link w:val="Heading3Char"/>
+    <w:uiPriority w:val="9"/>
+    <w:unhideWhenUsed/>
+    <w:qFormat/>
+    <w:rsid w:val="00934F4C"/>
+    <w:pPr>
+      <w:keepNext/>
+      <w:keepLines/>
+      <w:spacing w:before="200" w:after="0"/>
+      <w:outlineLvl w:val="2"/>
+    </w:pPr>
+    <w:rPr>
+      <w:rFonts w:asciiTheme="majorHAnsi" w:eastAsiaTheme="majorEastAsia" w:hAnsiTheme="majorHAnsi" w:cstheme="majorBidi"/>
+      <w:b/>
+      <w:bCs/>
+      <w:color w:val="4F81BD" w:themeColor="accent1"/>
     </w:rPr>
   </w:style>
   <w:style w:type="character" w:default="1" w:styleId="DefaultParagraphFont">
@@ -3512,6 +5446,253 @@
       <w:szCs w:val="24"/>
       <w:lang w:eastAsia="fi-FI"/>
     </w:rPr>
+  </w:style>
+  <w:style w:type="character" w:customStyle="1" w:styleId="Heading3Char">
+    <w:name w:val="Heading 3 Char"/>
+    <w:basedOn w:val="DefaultParagraphFont"/>
+    <w:link w:val="Heading3"/>
+    <w:uiPriority w:val="9"/>
+    <w:rsid w:val="00934F4C"/>
+    <w:rPr>
+      <w:rFonts w:asciiTheme="majorHAnsi" w:eastAsiaTheme="majorEastAsia" w:hAnsiTheme="majorHAnsi" w:cstheme="majorBidi"/>
+      <w:b/>
+      <w:bCs/>
+      <w:color w:val="4F81BD" w:themeColor="accent1"/>
+    </w:rPr>
+  </w:style>
+  <w:style w:type="table" w:styleId="TableGrid">
+    <w:name w:val="Table Grid"/>
+    <w:basedOn w:val="TableNormal"/>
+    <w:uiPriority w:val="59"/>
+    <w:rsid w:val="00057674"/>
+    <w:pPr>
+      <w:spacing w:after="0" w:line="240" w:lineRule="auto"/>
+    </w:pPr>
+    <w:tblPr>
+      <w:tblInd w:w="0" w:type="dxa"/>
+      <w:tblBorders>
+        <w:top w:val="single" w:sz="4" w:space="0" w:color="auto"/>
+        <w:left w:val="single" w:sz="4" w:space="0" w:color="auto"/>
+        <w:bottom w:val="single" w:sz="4" w:space="0" w:color="auto"/>
+        <w:right w:val="single" w:sz="4" w:space="0" w:color="auto"/>
+        <w:insideH w:val="single" w:sz="4" w:space="0" w:color="auto"/>
+        <w:insideV w:val="single" w:sz="4" w:space="0" w:color="auto"/>
+      </w:tblBorders>
+      <w:tblCellMar>
+        <w:top w:w="0" w:type="dxa"/>
+        <w:left w:w="108" w:type="dxa"/>
+        <w:bottom w:w="0" w:type="dxa"/>
+        <w:right w:w="108" w:type="dxa"/>
+      </w:tblCellMar>
+    </w:tblPr>
+  </w:style>
+  <w:style w:type="table" w:styleId="LightList-Accent1">
+    <w:name w:val="Light List Accent 1"/>
+    <w:basedOn w:val="TableNormal"/>
+    <w:uiPriority w:val="61"/>
+    <w:rsid w:val="00057674"/>
+    <w:pPr>
+      <w:spacing w:after="0" w:line="240" w:lineRule="auto"/>
+    </w:pPr>
+    <w:tblPr>
+      <w:tblStyleRowBandSize w:val="1"/>
+      <w:tblStyleColBandSize w:val="1"/>
+      <w:tblInd w:w="0" w:type="dxa"/>
+      <w:tblBorders>
+        <w:top w:val="single" w:sz="8" w:space="0" w:color="4F81BD" w:themeColor="accent1"/>
+        <w:left w:val="single" w:sz="8" w:space="0" w:color="4F81BD" w:themeColor="accent1"/>
+        <w:bottom w:val="single" w:sz="8" w:space="0" w:color="4F81BD" w:themeColor="accent1"/>
+        <w:right w:val="single" w:sz="8" w:space="0" w:color="4F81BD" w:themeColor="accent1"/>
+      </w:tblBorders>
+      <w:tblCellMar>
+        <w:top w:w="0" w:type="dxa"/>
+        <w:left w:w="108" w:type="dxa"/>
+        <w:bottom w:w="0" w:type="dxa"/>
+        <w:right w:w="108" w:type="dxa"/>
+      </w:tblCellMar>
+    </w:tblPr>
+    <w:tblStylePr w:type="firstRow">
+      <w:pPr>
+        <w:spacing w:before="0" w:after="0" w:line="240" w:lineRule="auto"/>
+      </w:pPr>
+      <w:rPr>
+        <w:b/>
+        <w:bCs/>
+        <w:color w:val="FFFFFF" w:themeColor="background1"/>
+      </w:rPr>
+      <w:tblPr/>
+      <w:tcPr>
+        <w:shd w:val="clear" w:color="auto" w:fill="4F81BD" w:themeFill="accent1"/>
+      </w:tcPr>
+    </w:tblStylePr>
+    <w:tblStylePr w:type="lastRow">
+      <w:pPr>
+        <w:spacing w:before="0" w:after="0" w:line="240" w:lineRule="auto"/>
+      </w:pPr>
+      <w:rPr>
+        <w:b/>
+        <w:bCs/>
+      </w:rPr>
+      <w:tblPr/>
+      <w:tcPr>
+        <w:tcBorders>
+          <w:top w:val="double" w:sz="6" w:space="0" w:color="4F81BD" w:themeColor="accent1"/>
+          <w:left w:val="single" w:sz="8" w:space="0" w:color="4F81BD" w:themeColor="accent1"/>
+          <w:bottom w:val="single" w:sz="8" w:space="0" w:color="4F81BD" w:themeColor="accent1"/>
+          <w:right w:val="single" w:sz="8" w:space="0" w:color="4F81BD" w:themeColor="accent1"/>
+        </w:tcBorders>
+      </w:tcPr>
+    </w:tblStylePr>
+    <w:tblStylePr w:type="firstCol">
+      <w:rPr>
+        <w:b/>
+        <w:bCs/>
+      </w:rPr>
+    </w:tblStylePr>
+    <w:tblStylePr w:type="lastCol">
+      <w:rPr>
+        <w:b/>
+        <w:bCs/>
+      </w:rPr>
+    </w:tblStylePr>
+    <w:tblStylePr w:type="band1Vert">
+      <w:tblPr/>
+      <w:tcPr>
+        <w:tcBorders>
+          <w:top w:val="single" w:sz="8" w:space="0" w:color="4F81BD" w:themeColor="accent1"/>
+          <w:left w:val="single" w:sz="8" w:space="0" w:color="4F81BD" w:themeColor="accent1"/>
+          <w:bottom w:val="single" w:sz="8" w:space="0" w:color="4F81BD" w:themeColor="accent1"/>
+          <w:right w:val="single" w:sz="8" w:space="0" w:color="4F81BD" w:themeColor="accent1"/>
+        </w:tcBorders>
+      </w:tcPr>
+    </w:tblStylePr>
+    <w:tblStylePr w:type="band1Horz">
+      <w:tblPr/>
+      <w:tcPr>
+        <w:tcBorders>
+          <w:top w:val="single" w:sz="8" w:space="0" w:color="4F81BD" w:themeColor="accent1"/>
+          <w:left w:val="single" w:sz="8" w:space="0" w:color="4F81BD" w:themeColor="accent1"/>
+          <w:bottom w:val="single" w:sz="8" w:space="0" w:color="4F81BD" w:themeColor="accent1"/>
+          <w:right w:val="single" w:sz="8" w:space="0" w:color="4F81BD" w:themeColor="accent1"/>
+        </w:tcBorders>
+      </w:tcPr>
+    </w:tblStylePr>
+  </w:style>
+  <w:style w:type="table" w:styleId="LightShading-Accent1">
+    <w:name w:val="Light Shading Accent 1"/>
+    <w:basedOn w:val="TableNormal"/>
+    <w:uiPriority w:val="60"/>
+    <w:rsid w:val="00057674"/>
+    <w:pPr>
+      <w:spacing w:after="0" w:line="240" w:lineRule="auto"/>
+    </w:pPr>
+    <w:rPr>
+      <w:color w:val="365F91" w:themeColor="accent1" w:themeShade="BF"/>
+    </w:rPr>
+    <w:tblPr>
+      <w:tblStyleRowBandSize w:val="1"/>
+      <w:tblStyleColBandSize w:val="1"/>
+      <w:tblInd w:w="0" w:type="dxa"/>
+      <w:tblBorders>
+        <w:top w:val="single" w:sz="8" w:space="0" w:color="4F81BD" w:themeColor="accent1"/>
+        <w:bottom w:val="single" w:sz="8" w:space="0" w:color="4F81BD" w:themeColor="accent1"/>
+      </w:tblBorders>
+      <w:tblCellMar>
+        <w:top w:w="0" w:type="dxa"/>
+        <w:left w:w="108" w:type="dxa"/>
+        <w:bottom w:w="0" w:type="dxa"/>
+        <w:right w:w="108" w:type="dxa"/>
+      </w:tblCellMar>
+    </w:tblPr>
+    <w:tblStylePr w:type="firstRow">
+      <w:pPr>
+        <w:spacing w:before="0" w:after="0" w:line="240" w:lineRule="auto"/>
+      </w:pPr>
+      <w:rPr>
+        <w:b/>
+        <w:bCs/>
+      </w:rPr>
+      <w:tblPr/>
+      <w:tcPr>
+        <w:tcBorders>
+          <w:top w:val="single" w:sz="8" w:space="0" w:color="4F81BD" w:themeColor="accent1"/>
+          <w:left w:val="nil"/>
+          <w:bottom w:val="single" w:sz="8" w:space="0" w:color="4F81BD" w:themeColor="accent1"/>
+          <w:right w:val="nil"/>
+          <w:insideH w:val="nil"/>
+          <w:insideV w:val="nil"/>
+        </w:tcBorders>
+      </w:tcPr>
+    </w:tblStylePr>
+    <w:tblStylePr w:type="lastRow">
+      <w:pPr>
+        <w:spacing w:before="0" w:after="0" w:line="240" w:lineRule="auto"/>
+      </w:pPr>
+      <w:rPr>
+        <w:b/>
+        <w:bCs/>
+      </w:rPr>
+      <w:tblPr/>
+      <w:tcPr>
+        <w:tcBorders>
+          <w:top w:val="single" w:sz="8" w:space="0" w:color="4F81BD" w:themeColor="accent1"/>
+          <w:left w:val="nil"/>
+          <w:bottom w:val="single" w:sz="8" w:space="0" w:color="4F81BD" w:themeColor="accent1"/>
+          <w:right w:val="nil"/>
+          <w:insideH w:val="nil"/>
+          <w:insideV w:val="nil"/>
+        </w:tcBorders>
+      </w:tcPr>
+    </w:tblStylePr>
+    <w:tblStylePr w:type="firstCol">
+      <w:rPr>
+        <w:b/>
+        <w:bCs/>
+      </w:rPr>
+    </w:tblStylePr>
+    <w:tblStylePr w:type="lastCol">
+      <w:rPr>
+        <w:b/>
+        <w:bCs/>
+      </w:rPr>
+    </w:tblStylePr>
+    <w:tblStylePr w:type="band1Vert">
+      <w:tblPr/>
+      <w:tcPr>
+        <w:tcBorders>
+          <w:left w:val="nil"/>
+          <w:right w:val="nil"/>
+          <w:insideH w:val="nil"/>
+          <w:insideV w:val="nil"/>
+        </w:tcBorders>
+        <w:shd w:val="clear" w:color="auto" w:fill="D3DFEE" w:themeFill="accent1" w:themeFillTint="3F"/>
+      </w:tcPr>
+    </w:tblStylePr>
+    <w:tblStylePr w:type="band1Horz">
+      <w:tblPr/>
+      <w:tcPr>
+        <w:tcBorders>
+          <w:left w:val="nil"/>
+          <w:right w:val="nil"/>
+          <w:insideH w:val="nil"/>
+          <w:insideV w:val="nil"/>
+        </w:tcBorders>
+        <w:shd w:val="clear" w:color="auto" w:fill="D3DFEE" w:themeFill="accent1" w:themeFillTint="3F"/>
+      </w:tcPr>
+    </w:tblStylePr>
+  </w:style>
+  <w:style w:type="paragraph" w:styleId="TOC3">
+    <w:name w:val="toc 3"/>
+    <w:basedOn w:val="Normal"/>
+    <w:next w:val="Normal"/>
+    <w:autoRedefine/>
+    <w:uiPriority w:val="39"/>
+    <w:unhideWhenUsed/>
+    <w:rsid w:val="006D63C0"/>
+    <w:pPr>
+      <w:spacing w:after="100"/>
+      <w:ind w:left="440"/>
+    </w:pPr>
   </w:style>
 </w:styles>
 </file>
@@ -3806,7 +5987,7 @@
 </file>
 
 <file path=customXml/itemProps1.xml><?xml version="1.0" encoding="utf-8"?>
-<ds:datastoreItem xmlns:ds="http://schemas.openxmlformats.org/officeDocument/2006/customXml" ds:itemID="{6F3D1A25-4D92-4290-9326-F2EE5B1495C5}">
+<ds:datastoreItem xmlns:ds="http://schemas.openxmlformats.org/officeDocument/2006/customXml" ds:itemID="{6F515E85-4268-4C65-AD8E-8604BBD5F69B}">
   <ds:schemaRefs>
     <ds:schemaRef ds:uri="http://schemas.openxmlformats.org/officeDocument/2006/bibliography"/>
   </ds:schemaRefs>

</xml_diff>

<commit_message>
Viikon 2 palautus, kirjoitettu näkymät, SQL:t, lisätty bootstrap ja jquery. Päivitetty dokumentaatio tarvittavalle tasolle. Kirjoitettu DB entityt ja taulumodelit
</commit_message>
<xml_diff>
--- a/docs/dokumentaatio.docx
+++ b/docs/dokumentaatio.docx
@@ -10,8 +10,6 @@
           <w:sz w:val="48"/>
         </w:rPr>
       </w:pPr>
-      <w:bookmarkStart w:id="0" w:name="_GoBack"/>
-      <w:bookmarkEnd w:id="0"/>
       <w:r>
         <w:rPr>
           <w:b/>
@@ -74,7 +72,7 @@
           <w:r>
             <w:fldChar w:fldCharType="separate"/>
           </w:r>
-          <w:hyperlink w:anchor="_Toc382645439" w:history="1">
+          <w:hyperlink w:anchor="_Toc383337561" w:history="1">
             <w:r>
               <w:rPr>
                 <w:rStyle w:val="Hyperlink"/>
@@ -101,7 +99,7 @@
                 <w:noProof/>
                 <w:webHidden/>
               </w:rPr>
-              <w:instrText xml:space="preserve"> PAGEREF _Toc382645439 \h </w:instrText>
+              <w:instrText xml:space="preserve"> PAGEREF _Toc383337561 \h </w:instrText>
             </w:r>
             <w:r>
               <w:rPr>
@@ -144,7 +142,7 @@
               <w:lang w:eastAsia="fi-FI"/>
             </w:rPr>
           </w:pPr>
-          <w:hyperlink w:anchor="_Toc382645440" w:history="1">
+          <w:hyperlink w:anchor="_Toc383337562" w:history="1">
             <w:r>
               <w:rPr>
                 <w:rStyle w:val="Hyperlink"/>
@@ -171,7 +169,7 @@
                 <w:noProof/>
                 <w:webHidden/>
               </w:rPr>
-              <w:instrText xml:space="preserve"> PAGEREF _Toc382645440 \h </w:instrText>
+              <w:instrText xml:space="preserve"> PAGEREF _Toc383337562 \h </w:instrText>
             </w:r>
             <w:r>
               <w:rPr>
@@ -214,7 +212,7 @@
               <w:lang w:eastAsia="fi-FI"/>
             </w:rPr>
           </w:pPr>
-          <w:hyperlink w:anchor="_Toc382645441" w:history="1">
+          <w:hyperlink w:anchor="_Toc383337563" w:history="1">
             <w:r>
               <w:rPr>
                 <w:rStyle w:val="Hyperlink"/>
@@ -241,7 +239,7 @@
                 <w:noProof/>
                 <w:webHidden/>
               </w:rPr>
-              <w:instrText xml:space="preserve"> PAGEREF _Toc382645441 \h </w:instrText>
+              <w:instrText xml:space="preserve"> PAGEREF _Toc383337563 \h </w:instrText>
             </w:r>
             <w:r>
               <w:rPr>
@@ -284,7 +282,7 @@
               <w:lang w:eastAsia="fi-FI"/>
             </w:rPr>
           </w:pPr>
-          <w:hyperlink w:anchor="_Toc382645442" w:history="1">
+          <w:hyperlink w:anchor="_Toc383337564" w:history="1">
             <w:r>
               <w:rPr>
                 <w:rStyle w:val="Hyperlink"/>
@@ -311,7 +309,7 @@
                 <w:noProof/>
                 <w:webHidden/>
               </w:rPr>
-              <w:instrText xml:space="preserve"> PAGEREF _Toc382645442 \h </w:instrText>
+              <w:instrText xml:space="preserve"> PAGEREF _Toc383337564 \h </w:instrText>
             </w:r>
             <w:r>
               <w:rPr>
@@ -354,7 +352,7 @@
               <w:lang w:eastAsia="fi-FI"/>
             </w:rPr>
           </w:pPr>
-          <w:hyperlink w:anchor="_Toc382645443" w:history="1">
+          <w:hyperlink w:anchor="_Toc383337565" w:history="1">
             <w:r>
               <w:rPr>
                 <w:rStyle w:val="Hyperlink"/>
@@ -381,7 +379,7 @@
                 <w:noProof/>
                 <w:webHidden/>
               </w:rPr>
-              <w:instrText xml:space="preserve"> PAGEREF _Toc382645443 \h </w:instrText>
+              <w:instrText xml:space="preserve"> PAGEREF _Toc383337565 \h </w:instrText>
             </w:r>
             <w:r>
               <w:rPr>
@@ -419,10 +417,12 @@
               <w:tab w:val="right" w:leader="dot" w:pos="9628"/>
             </w:tabs>
             <w:rPr>
+              <w:rFonts w:eastAsiaTheme="minorEastAsia"/>
               <w:noProof/>
+              <w:lang w:eastAsia="fi-FI"/>
             </w:rPr>
           </w:pPr>
-          <w:hyperlink w:anchor="_Toc382645444" w:history="1">
+          <w:hyperlink w:anchor="_Toc383337566" w:history="1">
             <w:r>
               <w:rPr>
                 <w:rStyle w:val="Hyperlink"/>
@@ -449,7 +449,7 @@
                 <w:noProof/>
                 <w:webHidden/>
               </w:rPr>
-              <w:instrText xml:space="preserve"> PAGEREF _Toc382645444 \h </w:instrText>
+              <w:instrText xml:space="preserve"> PAGEREF _Toc383337566 \h </w:instrText>
             </w:r>
             <w:r>
               <w:rPr>
@@ -480,6 +480,7 @@
             </w:r>
           </w:hyperlink>
         </w:p>
+        <w:bookmarkStart w:id="0" w:name="_GoBack"/>
         <w:p>
           <w:pPr>
             <w:pStyle w:val="TOC3"/>
@@ -487,16 +488,249 @@
               <w:tab w:val="right" w:leader="dot" w:pos="9628"/>
             </w:tabs>
             <w:rPr>
+              <w:rFonts w:eastAsiaTheme="minorEastAsia"/>
+              <w:noProof/>
+              <w:lang w:eastAsia="fi-FI"/>
+            </w:rPr>
+          </w:pPr>
+          <w:r>
+            <w:rPr>
+              <w:rStyle w:val="Hyperlink"/>
               <w:noProof/>
             </w:rPr>
+            <w:fldChar w:fldCharType="begin"/>
+          </w:r>
+          <w:r>
+            <w:rPr>
+              <w:rStyle w:val="Hyperlink"/>
+              <w:noProof/>
+            </w:rPr>
+            <w:instrText xml:space="preserve"> </w:instrText>
+          </w:r>
+          <w:r>
+            <w:rPr>
+              <w:noProof/>
+            </w:rPr>
+            <w:instrText>HYPERLINK \l "_Toc383337567"</w:instrText>
+          </w:r>
+          <w:r>
+            <w:rPr>
+              <w:rStyle w:val="Hyperlink"/>
+              <w:noProof/>
+            </w:rPr>
+            <w:instrText xml:space="preserve"> </w:instrText>
+          </w:r>
+          <w:r>
+            <w:rPr>
+              <w:rStyle w:val="Hyperlink"/>
+              <w:noProof/>
+            </w:rPr>
+          </w:r>
+          <w:r>
+            <w:rPr>
+              <w:rStyle w:val="Hyperlink"/>
+              <w:noProof/>
+            </w:rPr>
+            <w:fldChar w:fldCharType="separate"/>
+          </w:r>
+          <w:r>
+            <w:rPr>
+              <w:rStyle w:val="Hyperlink"/>
+              <w:noProof/>
+            </w:rPr>
+            <w:t>Kirjautuneen käyttäjän käyttötapaukset</w:t>
+          </w:r>
+          <w:r>
+            <w:rPr>
+              <w:noProof/>
+              <w:webHidden/>
+            </w:rPr>
+            <w:tab/>
+          </w:r>
+          <w:r>
+            <w:rPr>
+              <w:noProof/>
+              <w:webHidden/>
+            </w:rPr>
+            <w:fldChar w:fldCharType="begin"/>
+          </w:r>
+          <w:r>
+            <w:rPr>
+              <w:noProof/>
+              <w:webHidden/>
+            </w:rPr>
+            <w:instrText xml:space="preserve"> PAGEREF _Toc383337567 \h </w:instrText>
+          </w:r>
+          <w:r>
+            <w:rPr>
+              <w:noProof/>
+              <w:webHidden/>
+            </w:rPr>
+          </w:r>
+          <w:r>
+            <w:rPr>
+              <w:noProof/>
+              <w:webHidden/>
+            </w:rPr>
+            <w:fldChar w:fldCharType="separate"/>
+          </w:r>
+          <w:r>
+            <w:rPr>
+              <w:noProof/>
+              <w:webHidden/>
+            </w:rPr>
+            <w:t>3</w:t>
+          </w:r>
+          <w:r>
+            <w:rPr>
+              <w:noProof/>
+              <w:webHidden/>
+            </w:rPr>
+            <w:fldChar w:fldCharType="end"/>
+          </w:r>
+          <w:r>
+            <w:rPr>
+              <w:rStyle w:val="Hyperlink"/>
+              <w:noProof/>
+            </w:rPr>
+            <w:fldChar w:fldCharType="end"/>
+          </w:r>
+        </w:p>
+        <w:bookmarkEnd w:id="0"/>
+        <w:p>
+          <w:pPr>
+            <w:pStyle w:val="TOC1"/>
+            <w:tabs>
+              <w:tab w:val="right" w:leader="dot" w:pos="9628"/>
+            </w:tabs>
+            <w:rPr>
+              <w:rFonts w:eastAsiaTheme="minorEastAsia"/>
+              <w:noProof/>
+              <w:lang w:eastAsia="fi-FI"/>
+            </w:rPr>
           </w:pPr>
-          <w:hyperlink w:anchor="_Toc382645445" w:history="1">
+          <w:r>
+            <w:rPr>
+              <w:rStyle w:val="Hyperlink"/>
+              <w:noProof/>
+            </w:rPr>
+            <w:fldChar w:fldCharType="begin"/>
+          </w:r>
+          <w:r>
+            <w:rPr>
+              <w:rStyle w:val="Hyperlink"/>
+              <w:noProof/>
+            </w:rPr>
+            <w:instrText xml:space="preserve"> </w:instrText>
+          </w:r>
+          <w:r>
+            <w:rPr>
+              <w:noProof/>
+            </w:rPr>
+            <w:instrText>HYPERLINK \l "_Toc383337568"</w:instrText>
+          </w:r>
+          <w:r>
+            <w:rPr>
+              <w:rStyle w:val="Hyperlink"/>
+              <w:noProof/>
+            </w:rPr>
+            <w:instrText xml:space="preserve"> </w:instrText>
+          </w:r>
+          <w:r>
+            <w:rPr>
+              <w:rStyle w:val="Hyperlink"/>
+              <w:noProof/>
+            </w:rPr>
+          </w:r>
+          <w:r>
+            <w:rPr>
+              <w:rStyle w:val="Hyperlink"/>
+              <w:noProof/>
+            </w:rPr>
+            <w:fldChar w:fldCharType="separate"/>
+          </w:r>
+          <w:r>
+            <w:rPr>
+              <w:rStyle w:val="Hyperlink"/>
+              <w:noProof/>
+            </w:rPr>
+            <w:t>Järjestemän tietosisältö</w:t>
+          </w:r>
+          <w:r>
+            <w:rPr>
+              <w:noProof/>
+              <w:webHidden/>
+            </w:rPr>
+            <w:tab/>
+          </w:r>
+          <w:r>
+            <w:rPr>
+              <w:noProof/>
+              <w:webHidden/>
+            </w:rPr>
+            <w:fldChar w:fldCharType="begin"/>
+          </w:r>
+          <w:r>
+            <w:rPr>
+              <w:noProof/>
+              <w:webHidden/>
+            </w:rPr>
+            <w:instrText xml:space="preserve"> PAGEREF _Toc383337568 \h </w:instrText>
+          </w:r>
+          <w:r>
+            <w:rPr>
+              <w:noProof/>
+              <w:webHidden/>
+            </w:rPr>
+          </w:r>
+          <w:r>
+            <w:rPr>
+              <w:noProof/>
+              <w:webHidden/>
+            </w:rPr>
+            <w:fldChar w:fldCharType="separate"/>
+          </w:r>
+          <w:r>
+            <w:rPr>
+              <w:noProof/>
+              <w:webHidden/>
+            </w:rPr>
+            <w:t>4</w:t>
+          </w:r>
+          <w:r>
+            <w:rPr>
+              <w:noProof/>
+              <w:webHidden/>
+            </w:rPr>
+            <w:fldChar w:fldCharType="end"/>
+          </w:r>
+          <w:r>
+            <w:rPr>
+              <w:rStyle w:val="Hyperlink"/>
+              <w:noProof/>
+            </w:rPr>
+            <w:fldChar w:fldCharType="end"/>
+          </w:r>
+        </w:p>
+        <w:p>
+          <w:pPr>
+            <w:pStyle w:val="TOC1"/>
+            <w:tabs>
+              <w:tab w:val="right" w:leader="dot" w:pos="9628"/>
+            </w:tabs>
+            <w:rPr>
+              <w:rFonts w:eastAsiaTheme="minorEastAsia"/>
+              <w:noProof/>
+              <w:lang w:eastAsia="fi-FI"/>
+            </w:rPr>
+          </w:pPr>
+          <w:hyperlink w:anchor="_Toc383337569" w:history="1">
             <w:r>
               <w:rPr>
                 <w:rStyle w:val="Hyperlink"/>
                 <w:noProof/>
               </w:rPr>
-              <w:t>Kirjautuneen käyttäjän käyttötapaukset</w:t>
+              <w:t>Relaatiotitokantakaavio</w:t>
             </w:r>
             <w:r>
               <w:rPr>
@@ -517,7 +751,7 @@
                 <w:noProof/>
                 <w:webHidden/>
               </w:rPr>
-              <w:instrText xml:space="preserve"> PAGEREF _Toc382645445 \h </w:instrText>
+              <w:instrText xml:space="preserve"> PAGEREF _Toc383337569 \h </w:instrText>
             </w:r>
             <w:r>
               <w:rPr>
@@ -537,7 +771,7 @@
                 <w:noProof/>
                 <w:webHidden/>
               </w:rPr>
-              <w:t>3</w:t>
+              <w:t>7</w:t>
             </w:r>
             <w:r>
               <w:rPr>
@@ -560,13 +794,13 @@
               <w:lang w:eastAsia="fi-FI"/>
             </w:rPr>
           </w:pPr>
-          <w:hyperlink w:anchor="_Toc382645446" w:history="1">
+          <w:hyperlink w:anchor="_Toc383337570" w:history="1">
             <w:r>
               <w:rPr>
                 <w:rStyle w:val="Hyperlink"/>
                 <w:noProof/>
               </w:rPr>
-              <w:t>Järjestemän tietosisältö</w:t>
+              <w:t>Järjestelmän yleisrakenne</w:t>
             </w:r>
             <w:r>
               <w:rPr>
@@ -587,7 +821,7 @@
                 <w:noProof/>
                 <w:webHidden/>
               </w:rPr>
-              <w:instrText xml:space="preserve"> PAGEREF _Toc382645446 \h </w:instrText>
+              <w:instrText xml:space="preserve"> PAGEREF _Toc383337570 \h </w:instrText>
             </w:r>
             <w:r>
               <w:rPr>
@@ -607,7 +841,77 @@
                 <w:noProof/>
                 <w:webHidden/>
               </w:rPr>
-              <w:t>4</w:t>
+              <w:t>8</w:t>
+            </w:r>
+            <w:r>
+              <w:rPr>
+                <w:noProof/>
+                <w:webHidden/>
+              </w:rPr>
+              <w:fldChar w:fldCharType="end"/>
+            </w:r>
+          </w:hyperlink>
+        </w:p>
+        <w:p>
+          <w:pPr>
+            <w:pStyle w:val="TOC1"/>
+            <w:tabs>
+              <w:tab w:val="right" w:leader="dot" w:pos="9628"/>
+            </w:tabs>
+            <w:rPr>
+              <w:rFonts w:eastAsiaTheme="minorEastAsia"/>
+              <w:noProof/>
+              <w:lang w:eastAsia="fi-FI"/>
+            </w:rPr>
+          </w:pPr>
+          <w:hyperlink w:anchor="_Toc383337571" w:history="1">
+            <w:r>
+              <w:rPr>
+                <w:rStyle w:val="Hyperlink"/>
+                <w:noProof/>
+              </w:rPr>
+              <w:t>Käyttöliittymä ja järjestelmän komponentit</w:t>
+            </w:r>
+            <w:r>
+              <w:rPr>
+                <w:noProof/>
+                <w:webHidden/>
+              </w:rPr>
+              <w:tab/>
+            </w:r>
+            <w:r>
+              <w:rPr>
+                <w:noProof/>
+                <w:webHidden/>
+              </w:rPr>
+              <w:fldChar w:fldCharType="begin"/>
+            </w:r>
+            <w:r>
+              <w:rPr>
+                <w:noProof/>
+                <w:webHidden/>
+              </w:rPr>
+              <w:instrText xml:space="preserve"> PAGEREF _Toc383337571 \h </w:instrText>
+            </w:r>
+            <w:r>
+              <w:rPr>
+                <w:noProof/>
+                <w:webHidden/>
+              </w:rPr>
+            </w:r>
+            <w:r>
+              <w:rPr>
+                <w:noProof/>
+                <w:webHidden/>
+              </w:rPr>
+              <w:fldChar w:fldCharType="separate"/>
+            </w:r>
+            <w:r>
+              <w:rPr>
+                <w:noProof/>
+                <w:webHidden/>
+              </w:rPr>
+              <w:t>8</w:t>
             </w:r>
             <w:r>
               <w:rPr>
@@ -634,7 +938,7 @@
       <w:pPr>
         <w:pStyle w:val="Heading1"/>
       </w:pPr>
-      <w:bookmarkStart w:id="1" w:name="_Toc382645439"/>
+      <w:bookmarkStart w:id="1" w:name="_Toc383337561"/>
       <w:r>
         <w:t>J</w:t>
       </w:r>
@@ -683,7 +987,7 @@
       <w:pPr>
         <w:pStyle w:val="Heading1"/>
       </w:pPr>
-      <w:bookmarkStart w:id="2" w:name="_Toc382645440"/>
+      <w:bookmarkStart w:id="2" w:name="_Toc383337562"/>
       <w:r>
         <w:lastRenderedPageBreak/>
         <w:t>Yleiskuva järjestelmästä</w:t>
@@ -694,7 +998,7 @@
       <w:pPr>
         <w:pStyle w:val="Heading2"/>
       </w:pPr>
-      <w:bookmarkStart w:id="3" w:name="_Toc382645441"/>
+      <w:bookmarkStart w:id="3" w:name="_Toc383337563"/>
       <w:r>
         <w:t>Käyttötapauskaavio</w:t>
       </w:r>
@@ -2728,7 +3032,7 @@
       <w:pPr>
         <w:pStyle w:val="Heading2"/>
       </w:pPr>
-      <w:bookmarkStart w:id="4" w:name="_Toc382645442"/>
+      <w:bookmarkStart w:id="4" w:name="_Toc383337564"/>
       <w:r>
         <w:t>Käyttäjäryhmät</w:t>
       </w:r>
@@ -2790,7 +3094,7 @@
       <w:pPr>
         <w:pStyle w:val="Heading2"/>
       </w:pPr>
-      <w:bookmarkStart w:id="5" w:name="_Toc382645443"/>
+      <w:bookmarkStart w:id="5" w:name="_Toc383337565"/>
       <w:r>
         <w:lastRenderedPageBreak/>
         <w:t>Käyttötapauskuvaukset</w:t>
@@ -2801,7 +3105,7 @@
       <w:pPr>
         <w:pStyle w:val="Heading3"/>
       </w:pPr>
-      <w:bookmarkStart w:id="6" w:name="_Toc382645444"/>
+      <w:bookmarkStart w:id="6" w:name="_Toc383337566"/>
       <w:r>
         <w:t>Kirjautumattona käyttäjän käyttötapaukset</w:t>
       </w:r>
@@ -2858,7 +3162,7 @@
       <w:pPr>
         <w:pStyle w:val="Heading3"/>
       </w:pPr>
-      <w:bookmarkStart w:id="7" w:name="_Toc382645445"/>
+      <w:bookmarkStart w:id="7" w:name="_Toc383337567"/>
       <w:r>
         <w:t>Kirjautuneen käyttäjän käyttötapaukset</w:t>
       </w:r>
@@ -2976,7 +3280,7 @@
       <w:pPr>
         <w:pStyle w:val="Heading1"/>
       </w:pPr>
-      <w:bookmarkStart w:id="8" w:name="_Toc382645446"/>
+      <w:bookmarkStart w:id="8" w:name="_Toc383337568"/>
       <w:r>
         <w:lastRenderedPageBreak/>
         <w:t>Järjestemän tietosisältö</w:t>
@@ -3008,7 +3312,7 @@
           <v:shape id="_x0000_i1025" type="#_x0000_t75" style="width:476.25pt;height:393pt" o:ole="">
             <v:imagedata r:id="rId10" o:title=""/>
           </v:shape>
-          <o:OLEObject Type="Embed" ProgID="Visio.Drawing.15" ShapeID="_x0000_i1025" DrawAspect="Content" ObjectID="_1456388120" r:id="rId11"/>
+          <o:OLEObject Type="Embed" ProgID="Visio.Drawing.15" ShapeID="_x0000_i1025" DrawAspect="Content" ObjectID="_1457079492" r:id="rId11"/>
         </w:object>
       </w:r>
     </w:p>
@@ -4116,8 +4420,84 @@
         <w:t>Järjestelmään tallennettava tagi, jonka perusteella voidaan listata kuvia eri tapauksissa.</w:t>
       </w:r>
     </w:p>
+    <w:p>
+      <w:pPr>
+        <w:pStyle w:val="Heading1"/>
+      </w:pPr>
+      <w:bookmarkStart w:id="9" w:name="_Toc383337569"/>
+      <w:r>
+        <w:lastRenderedPageBreak/>
+        <w:t>Relaatiotitokantakaavio</w:t>
+      </w:r>
+      <w:bookmarkEnd w:id="9"/>
+    </w:p>
+    <w:p>
+      <w:r>
+        <w:object w:dxaOrig="11925" w:dyaOrig="16860">
+          <v:shape id="_x0000_i1027" type="#_x0000_t75" style="width:459.75pt;height:648.75pt" o:ole="">
+            <v:imagedata r:id="rId12" o:title=""/>
+          </v:shape>
+          <o:OLEObject Type="Embed" ProgID="Visio.Drawing.15" ShapeID="_x0000_i1027" DrawAspect="Content" ObjectID="_1457079493" r:id="rId13"/>
+        </w:object>
+      </w:r>
+    </w:p>
+    <w:p>
+      <w:r>
+        <w:lastRenderedPageBreak/>
+        <w:t>Tietokannassa on käyttäjiä, kuvia, kommentteja ja ”tageja”. Käyttäjä omistaa kuvia, kuviin liittyy kommentteja ja tagauksia 0 tai enemmän. Jokainen kuva ja kommentti on jonkun käyttäjän omistama.</w:t>
+      </w:r>
+    </w:p>
+    <w:p>
+      <w:pPr>
+        <w:pStyle w:val="Heading1"/>
+      </w:pPr>
+      <w:bookmarkStart w:id="10" w:name="_Toc383337570"/>
+      <w:r>
+        <w:t>Järjestelmän yleisrakenne</w:t>
+      </w:r>
+      <w:bookmarkEnd w:id="10"/>
+    </w:p>
+    <w:p>
+      <w:r>
+        <w:t xml:space="preserve">Tietokantasovellusta tehdessä on noudatettu MVC-mallia. Kontrollerit, näkymät ja mallit sijaitsevat hakemistoissa controllers, views ja models. Tietokantasovelluksen yhteydessä on kirjoitettu simppeli MVC frameworkki ja simppeli ORM. </w:t>
+      </w:r>
+    </w:p>
+    <w:p>
+      <w:r>
+        <w:t>Kaikki luokat ja tiedostot on nimetty polun mukaan alaviivalla erotettuna. Esimerkiksi mvc_controller_abstract tarkoittaa luokkaa joka löytyy tiedostosta mvc/controller/abstract.php. Sisällyttäminen on toteutettu PHP:n __autoload ”magic metodilla”.</w:t>
+      </w:r>
+    </w:p>
+    <w:p>
+      <w:pPr>
+        <w:pStyle w:val="Heading1"/>
+      </w:pPr>
+      <w:bookmarkStart w:id="11" w:name="_Toc383337571"/>
+      <w:r>
+        <w:t>Käyttöliittymä ja järjestelmän komponentit</w:t>
+      </w:r>
+      <w:bookmarkEnd w:id="11"/>
+    </w:p>
+    <w:p>
+      <w:r>
+        <w:object w:dxaOrig="16860" w:dyaOrig="11925">
+          <v:shape id="_x0000_i1026" type="#_x0000_t75" style="width:483pt;height:342pt" o:ole="">
+            <v:imagedata r:id="rId14" o:title=""/>
+          </v:shape>
+          <o:OLEObject Type="Embed" ProgID="Visio.Drawing.15" ShapeID="_x0000_i1026" DrawAspect="Content" ObjectID="_1457079494" r:id="rId15"/>
+        </w:object>
+      </w:r>
+      <w:r>
+        <w:t>Kirjautuneilla käyttäjillä on navigaatiopalkki, jossa seuraavat linkit (jotka ovat siis saavutettavissa kaikilta sivuilta): Lisää kuva, kirjaudu ulos, muokkaa omia asetuksia, omat kuvat.</w:t>
+      </w:r>
+    </w:p>
+    <w:p>
+      <w:r>
+        <w:t>Kirjautumattomilla käyttäjillä on navigaatiopalkki, jossa seuraavat linkit: Kirjaudu sisään, rekisteröidy</w:t>
+      </w:r>
+    </w:p>
+    <w:p/>
     <w:sectPr>
-      <w:headerReference w:type="default" r:id="rId12"/>
+      <w:headerReference w:type="default" r:id="rId16"/>
       <w:pgSz w:w="11906" w:h="16838"/>
       <w:pgMar w:top="1417" w:right="1134" w:bottom="1417" w:left="1134" w:header="708" w:footer="708" w:gutter="0"/>
       <w:cols w:space="708"/>
@@ -6078,7 +6458,7 @@
 </file>
 
 <file path=customXml/itemProps1.xml><?xml version="1.0" encoding="utf-8"?>
-<ds:datastoreItem xmlns:ds="http://schemas.openxmlformats.org/officeDocument/2006/customXml" ds:itemID="{536E09D0-3842-40D0-8762-CF3D8F597835}">
+<ds:datastoreItem xmlns:ds="http://schemas.openxmlformats.org/officeDocument/2006/customXml" ds:itemID="{692789EB-227C-437F-9807-81D842B81F49}">
   <ds:schemaRefs>
     <ds:schemaRef ds:uri="http://schemas.openxmlformats.org/officeDocument/2006/bibliography"/>
   </ds:schemaRefs>

</xml_diff>

<commit_message>
Viikko 3 palautus dokumentaatiomuutokset
</commit_message>
<xml_diff>
--- a/docs/dokumentaatio.docx
+++ b/docs/dokumentaatio.docx
@@ -47,7 +47,12 @@
           </w:pPr>
           <w:proofErr w:type="spellStart"/>
           <w:r>
-            <w:t>Sisällysluettelo</w:t>
+            <w:t>Sisällyslu</w:t>
+          </w:r>
+          <w:bookmarkStart w:id="0" w:name="_GoBack"/>
+          <w:bookmarkEnd w:id="0"/>
+          <w:r>
+            <w:t>ettelo</w:t>
           </w:r>
           <w:proofErr w:type="spellEnd"/>
         </w:p>
@@ -72,7 +77,7 @@
           <w:r>
             <w:fldChar w:fldCharType="separate"/>
           </w:r>
-          <w:hyperlink w:anchor="_Toc383337561" w:history="1">
+          <w:hyperlink w:anchor="_Toc384581629" w:history="1">
             <w:r>
               <w:rPr>
                 <w:rStyle w:val="Hyperlink"/>
@@ -99,7 +104,7 @@
                 <w:noProof/>
                 <w:webHidden/>
               </w:rPr>
-              <w:instrText xml:space="preserve"> PAGEREF _Toc383337561 \h </w:instrText>
+              <w:instrText xml:space="preserve"> PAGEREF _Toc384581629 \h </w:instrText>
             </w:r>
             <w:r>
               <w:rPr>
@@ -142,7 +147,7 @@
               <w:lang w:eastAsia="fi-FI"/>
             </w:rPr>
           </w:pPr>
-          <w:hyperlink w:anchor="_Toc383337562" w:history="1">
+          <w:hyperlink w:anchor="_Toc384581630" w:history="1">
             <w:r>
               <w:rPr>
                 <w:rStyle w:val="Hyperlink"/>
@@ -169,7 +174,7 @@
                 <w:noProof/>
                 <w:webHidden/>
               </w:rPr>
-              <w:instrText xml:space="preserve"> PAGEREF _Toc383337562 \h </w:instrText>
+              <w:instrText xml:space="preserve"> PAGEREF _Toc384581630 \h </w:instrText>
             </w:r>
             <w:r>
               <w:rPr>
@@ -212,7 +217,7 @@
               <w:lang w:eastAsia="fi-FI"/>
             </w:rPr>
           </w:pPr>
-          <w:hyperlink w:anchor="_Toc383337563" w:history="1">
+          <w:hyperlink w:anchor="_Toc384581631" w:history="1">
             <w:r>
               <w:rPr>
                 <w:rStyle w:val="Hyperlink"/>
@@ -239,7 +244,7 @@
                 <w:noProof/>
                 <w:webHidden/>
               </w:rPr>
-              <w:instrText xml:space="preserve"> PAGEREF _Toc383337563 \h </w:instrText>
+              <w:instrText xml:space="preserve"> PAGEREF _Toc384581631 \h </w:instrText>
             </w:r>
             <w:r>
               <w:rPr>
@@ -282,7 +287,7 @@
               <w:lang w:eastAsia="fi-FI"/>
             </w:rPr>
           </w:pPr>
-          <w:hyperlink w:anchor="_Toc383337564" w:history="1">
+          <w:hyperlink w:anchor="_Toc384581632" w:history="1">
             <w:r>
               <w:rPr>
                 <w:rStyle w:val="Hyperlink"/>
@@ -309,7 +314,7 @@
                 <w:noProof/>
                 <w:webHidden/>
               </w:rPr>
-              <w:instrText xml:space="preserve"> PAGEREF _Toc383337564 \h </w:instrText>
+              <w:instrText xml:space="preserve"> PAGEREF _Toc384581632 \h </w:instrText>
             </w:r>
             <w:r>
               <w:rPr>
@@ -352,7 +357,7 @@
               <w:lang w:eastAsia="fi-FI"/>
             </w:rPr>
           </w:pPr>
-          <w:hyperlink w:anchor="_Toc383337565" w:history="1">
+          <w:hyperlink w:anchor="_Toc384581633" w:history="1">
             <w:r>
               <w:rPr>
                 <w:rStyle w:val="Hyperlink"/>
@@ -379,7 +384,7 @@
                 <w:noProof/>
                 <w:webHidden/>
               </w:rPr>
-              <w:instrText xml:space="preserve"> PAGEREF _Toc383337565 \h </w:instrText>
+              <w:instrText xml:space="preserve"> PAGEREF _Toc384581633 \h </w:instrText>
             </w:r>
             <w:r>
               <w:rPr>
@@ -422,7 +427,7 @@
               <w:lang w:eastAsia="fi-FI"/>
             </w:rPr>
           </w:pPr>
-          <w:hyperlink w:anchor="_Toc383337566" w:history="1">
+          <w:hyperlink w:anchor="_Toc384581634" w:history="1">
             <w:r>
               <w:rPr>
                 <w:rStyle w:val="Hyperlink"/>
@@ -449,7 +454,7 @@
                 <w:noProof/>
                 <w:webHidden/>
               </w:rPr>
-              <w:instrText xml:space="preserve"> PAGEREF _Toc383337566 \h </w:instrText>
+              <w:instrText xml:space="preserve"> PAGEREF _Toc384581634 \h </w:instrText>
             </w:r>
             <w:r>
               <w:rPr>
@@ -480,7 +485,6 @@
             </w:r>
           </w:hyperlink>
         </w:p>
-        <w:bookmarkStart w:id="0" w:name="_GoBack"/>
         <w:p>
           <w:pPr>
             <w:pStyle w:val="TOC3"/>
@@ -493,244 +497,13 @@
               <w:lang w:eastAsia="fi-FI"/>
             </w:rPr>
           </w:pPr>
-          <w:r>
-            <w:rPr>
-              <w:rStyle w:val="Hyperlink"/>
-              <w:noProof/>
-            </w:rPr>
-            <w:fldChar w:fldCharType="begin"/>
-          </w:r>
-          <w:r>
-            <w:rPr>
-              <w:rStyle w:val="Hyperlink"/>
-              <w:noProof/>
-            </w:rPr>
-            <w:instrText xml:space="preserve"> </w:instrText>
-          </w:r>
-          <w:r>
-            <w:rPr>
-              <w:noProof/>
-            </w:rPr>
-            <w:instrText>HYPERLINK \l "_Toc383337567"</w:instrText>
-          </w:r>
-          <w:r>
-            <w:rPr>
-              <w:rStyle w:val="Hyperlink"/>
-              <w:noProof/>
-            </w:rPr>
-            <w:instrText xml:space="preserve"> </w:instrText>
-          </w:r>
-          <w:r>
-            <w:rPr>
-              <w:rStyle w:val="Hyperlink"/>
-              <w:noProof/>
-            </w:rPr>
-          </w:r>
-          <w:r>
-            <w:rPr>
-              <w:rStyle w:val="Hyperlink"/>
-              <w:noProof/>
-            </w:rPr>
-            <w:fldChar w:fldCharType="separate"/>
-          </w:r>
-          <w:r>
-            <w:rPr>
-              <w:rStyle w:val="Hyperlink"/>
-              <w:noProof/>
-            </w:rPr>
-            <w:t>Kirjautuneen käyttäjän käyttötapaukset</w:t>
-          </w:r>
-          <w:r>
-            <w:rPr>
-              <w:noProof/>
-              <w:webHidden/>
-            </w:rPr>
-            <w:tab/>
-          </w:r>
-          <w:r>
-            <w:rPr>
-              <w:noProof/>
-              <w:webHidden/>
-            </w:rPr>
-            <w:fldChar w:fldCharType="begin"/>
-          </w:r>
-          <w:r>
-            <w:rPr>
-              <w:noProof/>
-              <w:webHidden/>
-            </w:rPr>
-            <w:instrText xml:space="preserve"> PAGEREF _Toc383337567 \h </w:instrText>
-          </w:r>
-          <w:r>
-            <w:rPr>
-              <w:noProof/>
-              <w:webHidden/>
-            </w:rPr>
-          </w:r>
-          <w:r>
-            <w:rPr>
-              <w:noProof/>
-              <w:webHidden/>
-            </w:rPr>
-            <w:fldChar w:fldCharType="separate"/>
-          </w:r>
-          <w:r>
-            <w:rPr>
-              <w:noProof/>
-              <w:webHidden/>
-            </w:rPr>
-            <w:t>3</w:t>
-          </w:r>
-          <w:r>
-            <w:rPr>
-              <w:noProof/>
-              <w:webHidden/>
-            </w:rPr>
-            <w:fldChar w:fldCharType="end"/>
-          </w:r>
-          <w:r>
-            <w:rPr>
-              <w:rStyle w:val="Hyperlink"/>
-              <w:noProof/>
-            </w:rPr>
-            <w:fldChar w:fldCharType="end"/>
-          </w:r>
-        </w:p>
-        <w:bookmarkEnd w:id="0"/>
-        <w:p>
-          <w:pPr>
-            <w:pStyle w:val="TOC1"/>
-            <w:tabs>
-              <w:tab w:val="right" w:leader="dot" w:pos="9628"/>
-            </w:tabs>
-            <w:rPr>
-              <w:rFonts w:eastAsiaTheme="minorEastAsia"/>
-              <w:noProof/>
-              <w:lang w:eastAsia="fi-FI"/>
-            </w:rPr>
-          </w:pPr>
-          <w:r>
-            <w:rPr>
-              <w:rStyle w:val="Hyperlink"/>
-              <w:noProof/>
-            </w:rPr>
-            <w:fldChar w:fldCharType="begin"/>
-          </w:r>
-          <w:r>
-            <w:rPr>
-              <w:rStyle w:val="Hyperlink"/>
-              <w:noProof/>
-            </w:rPr>
-            <w:instrText xml:space="preserve"> </w:instrText>
-          </w:r>
-          <w:r>
-            <w:rPr>
-              <w:noProof/>
-            </w:rPr>
-            <w:instrText>HYPERLINK \l "_Toc383337568"</w:instrText>
-          </w:r>
-          <w:r>
-            <w:rPr>
-              <w:rStyle w:val="Hyperlink"/>
-              <w:noProof/>
-            </w:rPr>
-            <w:instrText xml:space="preserve"> </w:instrText>
-          </w:r>
-          <w:r>
-            <w:rPr>
-              <w:rStyle w:val="Hyperlink"/>
-              <w:noProof/>
-            </w:rPr>
-          </w:r>
-          <w:r>
-            <w:rPr>
-              <w:rStyle w:val="Hyperlink"/>
-              <w:noProof/>
-            </w:rPr>
-            <w:fldChar w:fldCharType="separate"/>
-          </w:r>
-          <w:r>
-            <w:rPr>
-              <w:rStyle w:val="Hyperlink"/>
-              <w:noProof/>
-            </w:rPr>
-            <w:t>Järjestemän tietosisältö</w:t>
-          </w:r>
-          <w:r>
-            <w:rPr>
-              <w:noProof/>
-              <w:webHidden/>
-            </w:rPr>
-            <w:tab/>
-          </w:r>
-          <w:r>
-            <w:rPr>
-              <w:noProof/>
-              <w:webHidden/>
-            </w:rPr>
-            <w:fldChar w:fldCharType="begin"/>
-          </w:r>
-          <w:r>
-            <w:rPr>
-              <w:noProof/>
-              <w:webHidden/>
-            </w:rPr>
-            <w:instrText xml:space="preserve"> PAGEREF _Toc383337568 \h </w:instrText>
-          </w:r>
-          <w:r>
-            <w:rPr>
-              <w:noProof/>
-              <w:webHidden/>
-            </w:rPr>
-          </w:r>
-          <w:r>
-            <w:rPr>
-              <w:noProof/>
-              <w:webHidden/>
-            </w:rPr>
-            <w:fldChar w:fldCharType="separate"/>
-          </w:r>
-          <w:r>
-            <w:rPr>
-              <w:noProof/>
-              <w:webHidden/>
-            </w:rPr>
-            <w:t>4</w:t>
-          </w:r>
-          <w:r>
-            <w:rPr>
-              <w:noProof/>
-              <w:webHidden/>
-            </w:rPr>
-            <w:fldChar w:fldCharType="end"/>
-          </w:r>
-          <w:r>
-            <w:rPr>
-              <w:rStyle w:val="Hyperlink"/>
-              <w:noProof/>
-            </w:rPr>
-            <w:fldChar w:fldCharType="end"/>
-          </w:r>
-        </w:p>
-        <w:p>
-          <w:pPr>
-            <w:pStyle w:val="TOC1"/>
-            <w:tabs>
-              <w:tab w:val="right" w:leader="dot" w:pos="9628"/>
-            </w:tabs>
-            <w:rPr>
-              <w:rFonts w:eastAsiaTheme="minorEastAsia"/>
-              <w:noProof/>
-              <w:lang w:eastAsia="fi-FI"/>
-            </w:rPr>
-          </w:pPr>
-          <w:hyperlink w:anchor="_Toc383337569" w:history="1">
+          <w:hyperlink w:anchor="_Toc384581635" w:history="1">
             <w:r>
               <w:rPr>
                 <w:rStyle w:val="Hyperlink"/>
                 <w:noProof/>
               </w:rPr>
-              <w:t>Relaatiotitokantakaavio</w:t>
+              <w:t>Kirjautuneen käyttäjän käyttötapaukset</w:t>
             </w:r>
             <w:r>
               <w:rPr>
@@ -751,7 +524,7 @@
                 <w:noProof/>
                 <w:webHidden/>
               </w:rPr>
-              <w:instrText xml:space="preserve"> PAGEREF _Toc383337569 \h </w:instrText>
+              <w:instrText xml:space="preserve"> PAGEREF _Toc384581635 \h </w:instrText>
             </w:r>
             <w:r>
               <w:rPr>
@@ -771,7 +544,7 @@
                 <w:noProof/>
                 <w:webHidden/>
               </w:rPr>
-              <w:t>7</w:t>
+              <w:t>3</w:t>
             </w:r>
             <w:r>
               <w:rPr>
@@ -794,13 +567,13 @@
               <w:lang w:eastAsia="fi-FI"/>
             </w:rPr>
           </w:pPr>
-          <w:hyperlink w:anchor="_Toc383337570" w:history="1">
+          <w:hyperlink w:anchor="_Toc384581636" w:history="1">
             <w:r>
               <w:rPr>
                 <w:rStyle w:val="Hyperlink"/>
                 <w:noProof/>
               </w:rPr>
-              <w:t>Järjestelmän yleisrakenne</w:t>
+              <w:t>Järjestemän tietosisältö</w:t>
             </w:r>
             <w:r>
               <w:rPr>
@@ -821,7 +594,7 @@
                 <w:noProof/>
                 <w:webHidden/>
               </w:rPr>
-              <w:instrText xml:space="preserve"> PAGEREF _Toc383337570 \h </w:instrText>
+              <w:instrText xml:space="preserve"> PAGEREF _Toc384581636 \h </w:instrText>
             </w:r>
             <w:r>
               <w:rPr>
@@ -841,7 +614,7 @@
                 <w:noProof/>
                 <w:webHidden/>
               </w:rPr>
-              <w:t>8</w:t>
+              <w:t>4</w:t>
             </w:r>
             <w:r>
               <w:rPr>
@@ -864,12 +637,152 @@
               <w:lang w:eastAsia="fi-FI"/>
             </w:rPr>
           </w:pPr>
-          <w:hyperlink w:anchor="_Toc383337571" w:history="1">
+          <w:hyperlink w:anchor="_Toc384581637" w:history="1">
             <w:r>
               <w:rPr>
                 <w:rStyle w:val="Hyperlink"/>
                 <w:noProof/>
               </w:rPr>
+              <w:t>Relaatiotitokantakaavio</w:t>
+            </w:r>
+            <w:r>
+              <w:rPr>
+                <w:noProof/>
+                <w:webHidden/>
+              </w:rPr>
+              <w:tab/>
+            </w:r>
+            <w:r>
+              <w:rPr>
+                <w:noProof/>
+                <w:webHidden/>
+              </w:rPr>
+              <w:fldChar w:fldCharType="begin"/>
+            </w:r>
+            <w:r>
+              <w:rPr>
+                <w:noProof/>
+                <w:webHidden/>
+              </w:rPr>
+              <w:instrText xml:space="preserve"> PAGEREF _Toc384581637 \h </w:instrText>
+            </w:r>
+            <w:r>
+              <w:rPr>
+                <w:noProof/>
+                <w:webHidden/>
+              </w:rPr>
+            </w:r>
+            <w:r>
+              <w:rPr>
+                <w:noProof/>
+                <w:webHidden/>
+              </w:rPr>
+              <w:fldChar w:fldCharType="separate"/>
+            </w:r>
+            <w:r>
+              <w:rPr>
+                <w:noProof/>
+                <w:webHidden/>
+              </w:rPr>
+              <w:t>7</w:t>
+            </w:r>
+            <w:r>
+              <w:rPr>
+                <w:noProof/>
+                <w:webHidden/>
+              </w:rPr>
+              <w:fldChar w:fldCharType="end"/>
+            </w:r>
+          </w:hyperlink>
+        </w:p>
+        <w:p>
+          <w:pPr>
+            <w:pStyle w:val="TOC1"/>
+            <w:tabs>
+              <w:tab w:val="right" w:leader="dot" w:pos="9628"/>
+            </w:tabs>
+            <w:rPr>
+              <w:rFonts w:eastAsiaTheme="minorEastAsia"/>
+              <w:noProof/>
+              <w:lang w:eastAsia="fi-FI"/>
+            </w:rPr>
+          </w:pPr>
+          <w:hyperlink w:anchor="_Toc384581638" w:history="1">
+            <w:r>
+              <w:rPr>
+                <w:rStyle w:val="Hyperlink"/>
+                <w:noProof/>
+              </w:rPr>
+              <w:t>Järjestelmän yleisrakenne</w:t>
+            </w:r>
+            <w:r>
+              <w:rPr>
+                <w:noProof/>
+                <w:webHidden/>
+              </w:rPr>
+              <w:tab/>
+            </w:r>
+            <w:r>
+              <w:rPr>
+                <w:noProof/>
+                <w:webHidden/>
+              </w:rPr>
+              <w:fldChar w:fldCharType="begin"/>
+            </w:r>
+            <w:r>
+              <w:rPr>
+                <w:noProof/>
+                <w:webHidden/>
+              </w:rPr>
+              <w:instrText xml:space="preserve"> PAGEREF _Toc384581638 \h </w:instrText>
+            </w:r>
+            <w:r>
+              <w:rPr>
+                <w:noProof/>
+                <w:webHidden/>
+              </w:rPr>
+            </w:r>
+            <w:r>
+              <w:rPr>
+                <w:noProof/>
+                <w:webHidden/>
+              </w:rPr>
+              <w:fldChar w:fldCharType="separate"/>
+            </w:r>
+            <w:r>
+              <w:rPr>
+                <w:noProof/>
+                <w:webHidden/>
+              </w:rPr>
+              <w:t>8</w:t>
+            </w:r>
+            <w:r>
+              <w:rPr>
+                <w:noProof/>
+                <w:webHidden/>
+              </w:rPr>
+              <w:fldChar w:fldCharType="end"/>
+            </w:r>
+          </w:hyperlink>
+        </w:p>
+        <w:p>
+          <w:pPr>
+            <w:pStyle w:val="TOC1"/>
+            <w:tabs>
+              <w:tab w:val="right" w:leader="dot" w:pos="9628"/>
+            </w:tabs>
+            <w:rPr>
+              <w:rFonts w:eastAsiaTheme="minorEastAsia"/>
+              <w:noProof/>
+              <w:lang w:eastAsia="fi-FI"/>
+            </w:rPr>
+          </w:pPr>
+          <w:hyperlink w:anchor="_Toc384581639" w:history="1">
+            <w:r>
+              <w:rPr>
+                <w:rStyle w:val="Hyperlink"/>
+                <w:noProof/>
+              </w:rPr>
               <w:t>Käyttöliittymä ja järjestelmän komponentit</w:t>
             </w:r>
             <w:r>
@@ -891,7 +804,7 @@
                 <w:noProof/>
                 <w:webHidden/>
               </w:rPr>
-              <w:instrText xml:space="preserve"> PAGEREF _Toc383337571 \h </w:instrText>
+              <w:instrText xml:space="preserve"> PAGEREF _Toc384581639 \h </w:instrText>
             </w:r>
             <w:r>
               <w:rPr>
@@ -912,6 +825,146 @@
                 <w:webHidden/>
               </w:rPr>
               <w:t>8</w:t>
+            </w:r>
+            <w:r>
+              <w:rPr>
+                <w:noProof/>
+                <w:webHidden/>
+              </w:rPr>
+              <w:fldChar w:fldCharType="end"/>
+            </w:r>
+          </w:hyperlink>
+        </w:p>
+        <w:p>
+          <w:pPr>
+            <w:pStyle w:val="TOC1"/>
+            <w:tabs>
+              <w:tab w:val="right" w:leader="dot" w:pos="9628"/>
+            </w:tabs>
+            <w:rPr>
+              <w:rFonts w:eastAsiaTheme="minorEastAsia"/>
+              <w:noProof/>
+              <w:lang w:eastAsia="fi-FI"/>
+            </w:rPr>
+          </w:pPr>
+          <w:hyperlink w:anchor="_Toc384581640" w:history="1">
+            <w:r>
+              <w:rPr>
+                <w:rStyle w:val="Hyperlink"/>
+                <w:noProof/>
+              </w:rPr>
+              <w:t>Asennustiedosto</w:t>
+            </w:r>
+            <w:r>
+              <w:rPr>
+                <w:noProof/>
+                <w:webHidden/>
+              </w:rPr>
+              <w:tab/>
+            </w:r>
+            <w:r>
+              <w:rPr>
+                <w:noProof/>
+                <w:webHidden/>
+              </w:rPr>
+              <w:fldChar w:fldCharType="begin"/>
+            </w:r>
+            <w:r>
+              <w:rPr>
+                <w:noProof/>
+                <w:webHidden/>
+              </w:rPr>
+              <w:instrText xml:space="preserve"> PAGEREF _Toc384581640 \h </w:instrText>
+            </w:r>
+            <w:r>
+              <w:rPr>
+                <w:noProof/>
+                <w:webHidden/>
+              </w:rPr>
+            </w:r>
+            <w:r>
+              <w:rPr>
+                <w:noProof/>
+                <w:webHidden/>
+              </w:rPr>
+              <w:fldChar w:fldCharType="separate"/>
+            </w:r>
+            <w:r>
+              <w:rPr>
+                <w:noProof/>
+                <w:webHidden/>
+              </w:rPr>
+              <w:t>8</w:t>
+            </w:r>
+            <w:r>
+              <w:rPr>
+                <w:noProof/>
+                <w:webHidden/>
+              </w:rPr>
+              <w:fldChar w:fldCharType="end"/>
+            </w:r>
+          </w:hyperlink>
+        </w:p>
+        <w:p>
+          <w:pPr>
+            <w:pStyle w:val="TOC1"/>
+            <w:tabs>
+              <w:tab w:val="right" w:leader="dot" w:pos="9628"/>
+            </w:tabs>
+            <w:rPr>
+              <w:rFonts w:eastAsiaTheme="minorEastAsia"/>
+              <w:noProof/>
+              <w:lang w:eastAsia="fi-FI"/>
+            </w:rPr>
+          </w:pPr>
+          <w:hyperlink w:anchor="_Toc384581641" w:history="1">
+            <w:r>
+              <w:rPr>
+                <w:rStyle w:val="Hyperlink"/>
+                <w:noProof/>
+              </w:rPr>
+              <w:t>Käynnistys- / käyttöohje</w:t>
+            </w:r>
+            <w:r>
+              <w:rPr>
+                <w:noProof/>
+                <w:webHidden/>
+              </w:rPr>
+              <w:tab/>
+            </w:r>
+            <w:r>
+              <w:rPr>
+                <w:noProof/>
+                <w:webHidden/>
+              </w:rPr>
+              <w:fldChar w:fldCharType="begin"/>
+            </w:r>
+            <w:r>
+              <w:rPr>
+                <w:noProof/>
+                <w:webHidden/>
+              </w:rPr>
+              <w:instrText xml:space="preserve"> PAGEREF _Toc384581641 \h </w:instrText>
+            </w:r>
+            <w:r>
+              <w:rPr>
+                <w:noProof/>
+                <w:webHidden/>
+              </w:rPr>
+            </w:r>
+            <w:r>
+              <w:rPr>
+                <w:noProof/>
+                <w:webHidden/>
+              </w:rPr>
+              <w:fldChar w:fldCharType="separate"/>
+            </w:r>
+            <w:r>
+              <w:rPr>
+                <w:noProof/>
+                <w:webHidden/>
+              </w:rPr>
+              <w:t>9</w:t>
             </w:r>
             <w:r>
               <w:rPr>
@@ -938,7 +991,7 @@
       <w:pPr>
         <w:pStyle w:val="Heading1"/>
       </w:pPr>
-      <w:bookmarkStart w:id="1" w:name="_Toc383337561"/>
+      <w:bookmarkStart w:id="1" w:name="_Toc384581629"/>
       <w:r>
         <w:t>J</w:t>
       </w:r>
@@ -987,7 +1040,7 @@
       <w:pPr>
         <w:pStyle w:val="Heading1"/>
       </w:pPr>
-      <w:bookmarkStart w:id="2" w:name="_Toc383337562"/>
+      <w:bookmarkStart w:id="2" w:name="_Toc384581630"/>
       <w:r>
         <w:lastRenderedPageBreak/>
         <w:t>Yleiskuva järjestelmästä</w:t>
@@ -998,7 +1051,7 @@
       <w:pPr>
         <w:pStyle w:val="Heading2"/>
       </w:pPr>
-      <w:bookmarkStart w:id="3" w:name="_Toc383337563"/>
+      <w:bookmarkStart w:id="3" w:name="_Toc384581631"/>
       <w:r>
         <w:t>Käyttötapauskaavio</w:t>
       </w:r>
@@ -1477,15 +1530,7 @@
                                   <w:sz w:val="22"/>
                                   <w:szCs w:val="22"/>
                                 </w:rPr>
-                                <w:t xml:space="preserve">Kirjautumaton </w:t>
-                              </w:r>
-                              <w:r>
-                                <w:rPr>
-                                  <w:rFonts w:eastAsia="Calibri"/>
-                                  <w:sz w:val="22"/>
-                                  <w:szCs w:val="22"/>
-                                </w:rPr>
-                                <w:t>käyttäjä</w:t>
+                                <w:t>Kirjautumaton käyttäjä</w:t>
                               </w:r>
                             </w:p>
                           </w:txbxContent>
@@ -1538,13 +1583,7 @@
                                 <w:rPr>
                                   <w:sz w:val="18"/>
                                 </w:rPr>
-                                <w:t xml:space="preserve">Kirjaudu </w:t>
-                              </w:r>
-                              <w:r>
-                                <w:rPr>
-                                  <w:sz w:val="18"/>
-                                </w:rPr>
-                                <w:t>sisään</w:t>
+                                <w:t>Kirjaudu sisään</w:t>
                               </w:r>
                             </w:p>
                           </w:txbxContent>
@@ -1601,15 +1640,7 @@
                                   <w:sz w:val="18"/>
                                   <w:szCs w:val="18"/>
                                 </w:rPr>
-                                <w:t xml:space="preserve">Selaa </w:t>
-                              </w:r>
-                              <w:r>
-                                <w:rPr>
-                                  <w:rFonts w:asciiTheme="minorHAnsi" w:eastAsia="Calibri" w:hAnsiTheme="minorHAnsi"/>
-                                  <w:sz w:val="18"/>
-                                  <w:szCs w:val="18"/>
-                                </w:rPr>
-                                <w:t>käyttäjän kuvia</w:t>
+                                <w:t>Selaa käyttäjän kuvia</w:t>
                               </w:r>
                             </w:p>
                           </w:txbxContent>
@@ -1674,15 +1705,7 @@
                                   <w:sz w:val="18"/>
                                   <w:szCs w:val="18"/>
                                 </w:rPr>
-                                <w:t xml:space="preserve"> </w:t>
-                              </w:r>
-                              <w:r>
-                                <w:rPr>
-                                  <w:rFonts w:asciiTheme="majorHAnsi" w:eastAsia="Calibri" w:hAnsiTheme="majorHAnsi"/>
-                                  <w:sz w:val="18"/>
-                                  <w:szCs w:val="18"/>
-                                </w:rPr>
-                                <w:t>ulos</w:t>
+                                <w:t xml:space="preserve"> ulos</w:t>
                               </w:r>
                             </w:p>
                           </w:txbxContent>
@@ -1844,15 +1867,7 @@
                                   <w:sz w:val="18"/>
                                   <w:szCs w:val="18"/>
                                 </w:rPr>
-                                <w:t xml:space="preserve">Muuta </w:t>
-                              </w:r>
-                              <w:r>
-                                <w:rPr>
-                                  <w:rFonts w:eastAsia="Calibri"/>
-                                  <w:sz w:val="18"/>
-                                  <w:szCs w:val="18"/>
-                                </w:rPr>
-                                <w:t>kuvan yksityisyys-asetuksia</w:t>
+                                <w:t>Muuta kuvan yksityisyys-asetuksia</w:t>
                               </w:r>
                             </w:p>
                           </w:txbxContent>
@@ -1906,15 +1921,7 @@
                                   <w:sz w:val="18"/>
                                   <w:szCs w:val="18"/>
                                 </w:rPr>
-                                <w:t xml:space="preserve">Poista </w:t>
-                              </w:r>
-                              <w:r>
-                                <w:rPr>
-                                  <w:rFonts w:eastAsia="Calibri"/>
-                                  <w:sz w:val="18"/>
-                                  <w:szCs w:val="18"/>
-                                </w:rPr>
-                                <w:t>kuva</w:t>
+                                <w:t>Poista kuva</w:t>
                               </w:r>
                             </w:p>
                           </w:txbxContent>
@@ -1968,15 +1975,7 @@
                                   <w:sz w:val="18"/>
                                   <w:szCs w:val="18"/>
                                 </w:rPr>
-                                <w:t xml:space="preserve">Kommentoi </w:t>
-                              </w:r>
-                              <w:r>
-                                <w:rPr>
-                                  <w:rFonts w:eastAsia="Calibri"/>
-                                  <w:sz w:val="18"/>
-                                  <w:szCs w:val="18"/>
-                                </w:rPr>
-                                <w:t>kuvaa</w:t>
+                                <w:t>Kommentoi kuvaa</w:t>
                               </w:r>
                             </w:p>
                           </w:txbxContent>
@@ -2030,15 +2029,7 @@
                                   <w:sz w:val="18"/>
                                   <w:szCs w:val="18"/>
                                 </w:rPr>
-                                <w:t xml:space="preserve">Arvostele </w:t>
-                              </w:r>
-                              <w:r>
-                                <w:rPr>
-                                  <w:rFonts w:eastAsia="Calibri"/>
-                                  <w:sz w:val="18"/>
-                                  <w:szCs w:val="18"/>
-                                </w:rPr>
-                                <w:t>kuva (1-5)</w:t>
+                                <w:t>Arvostele kuva (1-5)</w:t>
                               </w:r>
                             </w:p>
                           </w:txbxContent>
@@ -2092,15 +2083,7 @@
                                   <w:sz w:val="18"/>
                                   <w:szCs w:val="18"/>
                                 </w:rPr>
-                                <w:t xml:space="preserve">Omien </w:t>
-                              </w:r>
-                              <w:r>
-                                <w:rPr>
-                                  <w:rFonts w:eastAsia="Calibri"/>
-                                  <w:sz w:val="18"/>
-                                  <w:szCs w:val="18"/>
-                                </w:rPr>
-                                <w:t>tietojen muokkaus</w:t>
+                                <w:t>Omien tietojen muokkaus</w:t>
                               </w:r>
                             </w:p>
                           </w:txbxContent>
@@ -2482,15 +2465,7 @@
                                   <w:sz w:val="18"/>
                                   <w:szCs w:val="18"/>
                                 </w:rPr>
-                                <w:t xml:space="preserve">Katso </w:t>
-                              </w:r>
-                              <w:r>
-                                <w:rPr>
-                                  <w:rFonts w:eastAsia="Calibri"/>
-                                  <w:sz w:val="18"/>
-                                  <w:szCs w:val="18"/>
-                                </w:rPr>
-                                <w:t>kuva</w:t>
+                                <w:t>Katso kuva</w:t>
                               </w:r>
                             </w:p>
                           </w:txbxContent>
@@ -2602,15 +2577,7 @@
                                   <w:sz w:val="18"/>
                                   <w:szCs w:val="18"/>
                                 </w:rPr>
-                                <w:t xml:space="preserve">Katso </w:t>
-                              </w:r>
-                              <w:r>
-                                <w:rPr>
-                                  <w:rFonts w:eastAsia="Calibri"/>
-                                  <w:sz w:val="18"/>
-                                  <w:szCs w:val="18"/>
-                                </w:rPr>
-                                <w:t>kuvia tagilla</w:t>
+                                <w:t>Katso kuvia tagilla</w:t>
                               </w:r>
                             </w:p>
                           </w:txbxContent>
@@ -3032,7 +2999,7 @@
       <w:pPr>
         <w:pStyle w:val="Heading2"/>
       </w:pPr>
-      <w:bookmarkStart w:id="4" w:name="_Toc383337564"/>
+      <w:bookmarkStart w:id="4" w:name="_Toc384581632"/>
       <w:r>
         <w:t>Käyttäjäryhmät</w:t>
       </w:r>
@@ -3094,7 +3061,7 @@
       <w:pPr>
         <w:pStyle w:val="Heading2"/>
       </w:pPr>
-      <w:bookmarkStart w:id="5" w:name="_Toc383337565"/>
+      <w:bookmarkStart w:id="5" w:name="_Toc384581633"/>
       <w:r>
         <w:lastRenderedPageBreak/>
         <w:t>Käyttötapauskuvaukset</w:t>
@@ -3105,7 +3072,7 @@
       <w:pPr>
         <w:pStyle w:val="Heading3"/>
       </w:pPr>
-      <w:bookmarkStart w:id="6" w:name="_Toc383337566"/>
+      <w:bookmarkStart w:id="6" w:name="_Toc384581634"/>
       <w:r>
         <w:t>Kirjautumattona käyttäjän käyttötapaukset</w:t>
       </w:r>
@@ -3162,7 +3129,7 @@
       <w:pPr>
         <w:pStyle w:val="Heading3"/>
       </w:pPr>
-      <w:bookmarkStart w:id="7" w:name="_Toc383337567"/>
+      <w:bookmarkStart w:id="7" w:name="_Toc384581635"/>
       <w:r>
         <w:t>Kirjautuneen käyttäjän käyttötapaukset</w:t>
       </w:r>
@@ -3280,7 +3247,7 @@
       <w:pPr>
         <w:pStyle w:val="Heading1"/>
       </w:pPr>
-      <w:bookmarkStart w:id="8" w:name="_Toc383337568"/>
+      <w:bookmarkStart w:id="8" w:name="_Toc384581636"/>
       <w:r>
         <w:lastRenderedPageBreak/>
         <w:t>Järjestemän tietosisältö</w:t>
@@ -3312,7 +3279,7 @@
           <v:shape id="_x0000_i1025" type="#_x0000_t75" style="width:476.25pt;height:393pt" o:ole="">
             <v:imagedata r:id="rId10" o:title=""/>
           </v:shape>
-          <o:OLEObject Type="Embed" ProgID="Visio.Drawing.15" ShapeID="_x0000_i1025" DrawAspect="Content" ObjectID="_1457079492" r:id="rId11"/>
+          <o:OLEObject Type="Embed" ProgID="Visio.Drawing.15" ShapeID="_x0000_i1025" DrawAspect="Content" ObjectID="_1458323478" r:id="rId11"/>
         </w:object>
       </w:r>
     </w:p>
@@ -4424,7 +4391,7 @@
       <w:pPr>
         <w:pStyle w:val="Heading1"/>
       </w:pPr>
-      <w:bookmarkStart w:id="9" w:name="_Toc383337569"/>
+      <w:bookmarkStart w:id="9" w:name="_Toc384581637"/>
       <w:r>
         <w:lastRenderedPageBreak/>
         <w:t>Relaatiotitokantakaavio</w:t>
@@ -4434,10 +4401,10 @@
     <w:p>
       <w:r>
         <w:object w:dxaOrig="11925" w:dyaOrig="16860">
-          <v:shape id="_x0000_i1027" type="#_x0000_t75" style="width:459.75pt;height:648.75pt" o:ole="">
+          <v:shape id="_x0000_i1026" type="#_x0000_t75" style="width:459.75pt;height:648.75pt" o:ole="">
             <v:imagedata r:id="rId12" o:title=""/>
           </v:shape>
-          <o:OLEObject Type="Embed" ProgID="Visio.Drawing.15" ShapeID="_x0000_i1027" DrawAspect="Content" ObjectID="_1457079493" r:id="rId13"/>
+          <o:OLEObject Type="Embed" ProgID="Visio.Drawing.15" ShapeID="_x0000_i1026" DrawAspect="Content" ObjectID="_1458323479" r:id="rId13"/>
         </w:object>
       </w:r>
     </w:p>
@@ -4451,7 +4418,7 @@
       <w:pPr>
         <w:pStyle w:val="Heading1"/>
       </w:pPr>
-      <w:bookmarkStart w:id="10" w:name="_Toc383337570"/>
+      <w:bookmarkStart w:id="10" w:name="_Toc384581638"/>
       <w:r>
         <w:t>Järjestelmän yleisrakenne</w:t>
       </w:r>
@@ -4471,7 +4438,7 @@
       <w:pPr>
         <w:pStyle w:val="Heading1"/>
       </w:pPr>
-      <w:bookmarkStart w:id="11" w:name="_Toc383337571"/>
+      <w:bookmarkStart w:id="11" w:name="_Toc384581639"/>
       <w:r>
         <w:t>Käyttöliittymä ja järjestelmän komponentit</w:t>
       </w:r>
@@ -4480,10 +4447,10 @@
     <w:p>
       <w:r>
         <w:object w:dxaOrig="16860" w:dyaOrig="11925">
-          <v:shape id="_x0000_i1026" type="#_x0000_t75" style="width:483pt;height:342pt" o:ole="">
+          <v:shape id="_x0000_i1027" type="#_x0000_t75" style="width:483pt;height:342pt" o:ole="">
             <v:imagedata r:id="rId14" o:title=""/>
           </v:shape>
-          <o:OLEObject Type="Embed" ProgID="Visio.Drawing.15" ShapeID="_x0000_i1026" DrawAspect="Content" ObjectID="_1457079494" r:id="rId15"/>
+          <o:OLEObject Type="Embed" ProgID="Visio.Drawing.15" ShapeID="_x0000_i1027" DrawAspect="Content" ObjectID="_1458323480" r:id="rId15"/>
         </w:object>
       </w:r>
       <w:r>
@@ -4495,9 +4462,64 @@
         <w:t>Kirjautumattomilla käyttäjillä on navigaatiopalkki, jossa seuraavat linkit: Kirjaudu sisään, rekisteröidy</w:t>
       </w:r>
     </w:p>
-    <w:p/>
+    <w:p>
+      <w:pPr>
+        <w:pStyle w:val="Heading1"/>
+      </w:pPr>
+      <w:bookmarkStart w:id="12" w:name="_Toc384581640"/>
+      <w:r>
+        <w:t>Asennustiedosto</w:t>
+      </w:r>
+      <w:bookmarkEnd w:id="12"/>
+    </w:p>
+    <w:p>
+      <w:r>
+        <w:t xml:space="preserve">Asenna sovellus kopioimalla tiedostot palvelimelle ja lisää vain public kansio web:iin näkyväksi. Esim apachen virtual hosteilla tai symbolisella linkillä. Aseta sen jälkeen tietokannan yhteystiedot oikeaksi </w:t>
+      </w:r>
+      <w:r>
+        <w:lastRenderedPageBreak/>
+        <w:t xml:space="preserve">tiedostoon application/config/application.php. Voit kopioida asetustiedoston mallin tiedostosta </w:t>
+      </w:r>
+      <w:r>
+        <w:t>application/config/application.php</w:t>
+      </w:r>
+      <w:r>
+        <w:t>.dist . Muuta kyseiseen tiedostoon myös baseUrl, tämän arvo tulee olla se kansio mikä näkyy web-palvelimen URL rakenteessa (jossa public hakemisto sijaitsee).</w:t>
+      </w:r>
+    </w:p>
+    <w:p>
+      <w:pPr>
+        <w:pStyle w:val="Heading1"/>
+      </w:pPr>
+      <w:bookmarkStart w:id="13" w:name="_Toc384581641"/>
+      <w:r>
+        <w:t>Käynnistys- / käyttöohje</w:t>
+      </w:r>
+      <w:bookmarkEnd w:id="13"/>
+    </w:p>
+    <w:p>
+      <w:r>
+        <w:t xml:space="preserve">Sovellus on asennettu </w:t>
+      </w:r>
+      <w:hyperlink r:id="rId16" w:history="1">
+        <w:r>
+          <w:rPr>
+            <w:rStyle w:val="Hyperlink"/>
+          </w:rPr>
+          <w:t>http://ilari.richardt.fi/projects/tsoha/public/</w:t>
+        </w:r>
+      </w:hyperlink>
+      <w:r>
+        <w:t xml:space="preserve"> osoitteeseen, sitä pääsee kokeilemaan testitunnuksilla: test / testtest.</w:t>
+      </w:r>
+    </w:p>
+    <w:p>
+      <w:r>
+        <w:t>Järjestelmään voi myös rekisteröityä ”Rekisteröidy” kohdasta.</w:t>
+      </w:r>
+    </w:p>
     <w:sectPr>
-      <w:headerReference w:type="default" r:id="rId16"/>
+      <w:headerReference w:type="default" r:id="rId17"/>
       <w:pgSz w:w="11906" w:h="16838"/>
       <w:pgMar w:top="1417" w:right="1134" w:bottom="1417" w:left="1134" w:header="708" w:footer="708" w:gutter="0"/>
       <w:cols w:space="708"/>
@@ -6458,7 +6480,7 @@
 </file>
 
 <file path=customXml/itemProps1.xml><?xml version="1.0" encoding="utf-8"?>
-<ds:datastoreItem xmlns:ds="http://schemas.openxmlformats.org/officeDocument/2006/customXml" ds:itemID="{692789EB-227C-437F-9807-81D842B81F49}">
+<ds:datastoreItem xmlns:ds="http://schemas.openxmlformats.org/officeDocument/2006/customXml" ds:itemID="{4A5E870E-6B76-4C60-98DF-580BCF84942B}">
   <ds:schemaRefs>
     <ds:schemaRef ds:uri="http://schemas.openxmlformats.org/officeDocument/2006/bibliography"/>
   </ds:schemaRefs>

</xml_diff>

<commit_message>
Viikko 5 palautus, fixattu bugi vis condissa, lisätty omien tietojen muokkausvirheet, kuvauksenmuokkaus, lisätty käännöksiä, refaktoroitu
</commit_message>
<xml_diff>
--- a/docs/dokumentaatio.docx
+++ b/docs/dokumentaatio.docx
@@ -47,12 +47,7 @@
           </w:pPr>
           <w:proofErr w:type="spellStart"/>
           <w:r>
-            <w:t>Sisällyslu</w:t>
-          </w:r>
-          <w:bookmarkStart w:id="0" w:name="_GoBack"/>
-          <w:bookmarkEnd w:id="0"/>
-          <w:r>
-            <w:t>ettelo</w:t>
+            <w:t>Sisällysluettelo</w:t>
           </w:r>
           <w:proofErr w:type="spellEnd"/>
         </w:p>
@@ -991,14 +986,14 @@
       <w:pPr>
         <w:pStyle w:val="Heading1"/>
       </w:pPr>
-      <w:bookmarkStart w:id="1" w:name="_Toc384581629"/>
+      <w:bookmarkStart w:id="0" w:name="_Toc384581629"/>
       <w:r>
         <w:t>J</w:t>
       </w:r>
       <w:r>
         <w:t>ohdanto</w:t>
       </w:r>
-      <w:bookmarkEnd w:id="1"/>
+      <w:bookmarkEnd w:id="0"/>
     </w:p>
     <w:p>
       <w:r>
@@ -1040,22 +1035,22 @@
       <w:pPr>
         <w:pStyle w:val="Heading1"/>
       </w:pPr>
-      <w:bookmarkStart w:id="2" w:name="_Toc384581630"/>
+      <w:bookmarkStart w:id="1" w:name="_Toc384581630"/>
       <w:r>
         <w:lastRenderedPageBreak/>
         <w:t>Yleiskuva järjestelmästä</w:t>
       </w:r>
+      <w:bookmarkEnd w:id="1"/>
+    </w:p>
+    <w:p>
+      <w:pPr>
+        <w:pStyle w:val="Heading2"/>
+      </w:pPr>
+      <w:bookmarkStart w:id="2" w:name="_Toc384581631"/>
+      <w:r>
+        <w:t>Käyttötapauskaavio</w:t>
+      </w:r>
       <w:bookmarkEnd w:id="2"/>
-    </w:p>
-    <w:p>
-      <w:pPr>
-        <w:pStyle w:val="Heading2"/>
-      </w:pPr>
-      <w:bookmarkStart w:id="3" w:name="_Toc384581631"/>
-      <w:r>
-        <w:t>Käyttötapauskaavio</w:t>
-      </w:r>
-      <w:bookmarkEnd w:id="3"/>
     </w:p>
     <w:p>
       <w:r>
@@ -2999,11 +2994,11 @@
       <w:pPr>
         <w:pStyle w:val="Heading2"/>
       </w:pPr>
-      <w:bookmarkStart w:id="4" w:name="_Toc384581632"/>
+      <w:bookmarkStart w:id="3" w:name="_Toc384581632"/>
       <w:r>
         <w:t>Käyttäjäryhmät</w:t>
       </w:r>
-      <w:bookmarkEnd w:id="4"/>
+      <w:bookmarkEnd w:id="3"/>
     </w:p>
     <w:p>
       <w:pPr>
@@ -3061,22 +3056,22 @@
       <w:pPr>
         <w:pStyle w:val="Heading2"/>
       </w:pPr>
-      <w:bookmarkStart w:id="5" w:name="_Toc384581633"/>
+      <w:bookmarkStart w:id="4" w:name="_Toc384581633"/>
       <w:r>
         <w:lastRenderedPageBreak/>
         <w:t>Käyttötapauskuvaukset</w:t>
       </w:r>
+      <w:bookmarkEnd w:id="4"/>
+    </w:p>
+    <w:p>
+      <w:pPr>
+        <w:pStyle w:val="Heading3"/>
+      </w:pPr>
+      <w:bookmarkStart w:id="5" w:name="_Toc384581634"/>
+      <w:r>
+        <w:t>Kirjautumattona käyttäjän käyttötapaukset</w:t>
+      </w:r>
       <w:bookmarkEnd w:id="5"/>
-    </w:p>
-    <w:p>
-      <w:pPr>
-        <w:pStyle w:val="Heading3"/>
-      </w:pPr>
-      <w:bookmarkStart w:id="6" w:name="_Toc384581634"/>
-      <w:r>
-        <w:t>Kirjautumattona käyttäjän käyttötapaukset</w:t>
-      </w:r>
-      <w:bookmarkEnd w:id="6"/>
     </w:p>
     <w:p>
       <w:pPr>
@@ -3129,11 +3124,11 @@
       <w:pPr>
         <w:pStyle w:val="Heading3"/>
       </w:pPr>
-      <w:bookmarkStart w:id="7" w:name="_Toc384581635"/>
+      <w:bookmarkStart w:id="6" w:name="_Toc384581635"/>
       <w:r>
         <w:t>Kirjautuneen käyttäjän käyttötapaukset</w:t>
       </w:r>
-      <w:bookmarkEnd w:id="7"/>
+      <w:bookmarkEnd w:id="6"/>
     </w:p>
     <w:p>
       <w:pPr>
@@ -3247,12 +3242,12 @@
       <w:pPr>
         <w:pStyle w:val="Heading1"/>
       </w:pPr>
-      <w:bookmarkStart w:id="8" w:name="_Toc384581636"/>
+      <w:bookmarkStart w:id="7" w:name="_Toc384581636"/>
       <w:r>
         <w:lastRenderedPageBreak/>
         <w:t>Järjestemän tietosisältö</w:t>
       </w:r>
-      <w:bookmarkEnd w:id="8"/>
+      <w:bookmarkEnd w:id="7"/>
     </w:p>
     <w:p>
       <w:r>
@@ -3279,7 +3274,7 @@
           <v:shape id="_x0000_i1025" type="#_x0000_t75" style="width:476.25pt;height:393pt" o:ole="">
             <v:imagedata r:id="rId10" o:title=""/>
           </v:shape>
-          <o:OLEObject Type="Embed" ProgID="Visio.Drawing.15" ShapeID="_x0000_i1025" DrawAspect="Content" ObjectID="_1458323478" r:id="rId11"/>
+          <o:OLEObject Type="Embed" ProgID="Visio.Drawing.15" ShapeID="_x0000_i1025" DrawAspect="Content" ObjectID="_1458922078" r:id="rId11"/>
         </w:object>
       </w:r>
     </w:p>
@@ -4391,12 +4386,12 @@
       <w:pPr>
         <w:pStyle w:val="Heading1"/>
       </w:pPr>
-      <w:bookmarkStart w:id="9" w:name="_Toc384581637"/>
+      <w:bookmarkStart w:id="8" w:name="_Toc384581637"/>
       <w:r>
         <w:lastRenderedPageBreak/>
         <w:t>Relaatiotitokantakaavio</w:t>
       </w:r>
-      <w:bookmarkEnd w:id="9"/>
+      <w:bookmarkEnd w:id="8"/>
     </w:p>
     <w:p>
       <w:r>
@@ -4404,7 +4399,7 @@
           <v:shape id="_x0000_i1026" type="#_x0000_t75" style="width:459.75pt;height:648.75pt" o:ole="">
             <v:imagedata r:id="rId12" o:title=""/>
           </v:shape>
-          <o:OLEObject Type="Embed" ProgID="Visio.Drawing.15" ShapeID="_x0000_i1026" DrawAspect="Content" ObjectID="_1458323479" r:id="rId13"/>
+          <o:OLEObject Type="Embed" ProgID="Visio.Drawing.15" ShapeID="_x0000_i1026" DrawAspect="Content" ObjectID="_1458922079" r:id="rId13"/>
         </w:object>
       </w:r>
     </w:p>
@@ -4418,31 +4413,31 @@
       <w:pPr>
         <w:pStyle w:val="Heading1"/>
       </w:pPr>
-      <w:bookmarkStart w:id="10" w:name="_Toc384581638"/>
+      <w:bookmarkStart w:id="9" w:name="_Toc384581638"/>
       <w:r>
         <w:t>Järjestelmän yleisrakenne</w:t>
       </w:r>
+      <w:bookmarkEnd w:id="9"/>
+    </w:p>
+    <w:p>
+      <w:r>
+        <w:t xml:space="preserve">Tietokantasovellusta tehdessä on noudatettu MVC-mallia. Kontrollerit, näkymät ja mallit sijaitsevat hakemistoissa controllers, views ja models. Tietokantasovelluksen yhteydessä on kirjoitettu simppeli MVC frameworkki ja simppeli ORM. </w:t>
+      </w:r>
+    </w:p>
+    <w:p>
+      <w:r>
+        <w:t>Kaikki luokat ja tiedostot on nimetty polun mukaan alaviivalla erotettuna. Esimerkiksi mvc_controller_abstract tarkoittaa luokkaa joka löytyy tiedostosta mvc/controller/abstract.php. Sisällyttäminen on toteutettu PHP:n __autoload ”magic metodilla”.</w:t>
+      </w:r>
+    </w:p>
+    <w:p>
+      <w:pPr>
+        <w:pStyle w:val="Heading1"/>
+      </w:pPr>
+      <w:bookmarkStart w:id="10" w:name="_Toc384581639"/>
+      <w:r>
+        <w:t>Käyttöliittymä ja järjestelmän komponentit</w:t>
+      </w:r>
       <w:bookmarkEnd w:id="10"/>
-    </w:p>
-    <w:p>
-      <w:r>
-        <w:t xml:space="preserve">Tietokantasovellusta tehdessä on noudatettu MVC-mallia. Kontrollerit, näkymät ja mallit sijaitsevat hakemistoissa controllers, views ja models. Tietokantasovelluksen yhteydessä on kirjoitettu simppeli MVC frameworkki ja simppeli ORM. </w:t>
-      </w:r>
-    </w:p>
-    <w:p>
-      <w:r>
-        <w:t>Kaikki luokat ja tiedostot on nimetty polun mukaan alaviivalla erotettuna. Esimerkiksi mvc_controller_abstract tarkoittaa luokkaa joka löytyy tiedostosta mvc/controller/abstract.php. Sisällyttäminen on toteutettu PHP:n __autoload ”magic metodilla”.</w:t>
-      </w:r>
-    </w:p>
-    <w:p>
-      <w:pPr>
-        <w:pStyle w:val="Heading1"/>
-      </w:pPr>
-      <w:bookmarkStart w:id="11" w:name="_Toc384581639"/>
-      <w:r>
-        <w:t>Käyttöliittymä ja järjestelmän komponentit</w:t>
-      </w:r>
-      <w:bookmarkEnd w:id="11"/>
     </w:p>
     <w:p>
       <w:r>
@@ -4450,7 +4445,7 @@
           <v:shape id="_x0000_i1027" type="#_x0000_t75" style="width:483pt;height:342pt" o:ole="">
             <v:imagedata r:id="rId14" o:title=""/>
           </v:shape>
-          <o:OLEObject Type="Embed" ProgID="Visio.Drawing.15" ShapeID="_x0000_i1027" DrawAspect="Content" ObjectID="_1458323480" r:id="rId15"/>
+          <o:OLEObject Type="Embed" ProgID="Visio.Drawing.15" ShapeID="_x0000_i1027" DrawAspect="Content" ObjectID="_1458922080" r:id="rId15"/>
         </w:object>
       </w:r>
       <w:r>
@@ -4466,36 +4461,30 @@
       <w:pPr>
         <w:pStyle w:val="Heading1"/>
       </w:pPr>
-      <w:bookmarkStart w:id="12" w:name="_Toc384581640"/>
+      <w:bookmarkStart w:id="11" w:name="_Toc384581640"/>
       <w:r>
         <w:t>Asennustiedosto</w:t>
       </w:r>
+      <w:bookmarkEnd w:id="11"/>
+    </w:p>
+    <w:p>
+      <w:r>
+        <w:t xml:space="preserve">Asenna sovellus kopioimalla tiedostot palvelimelle ja lisää vain public kansio web:iin näkyväksi. Esim apachen virtual hosteilla tai symbolisella linkillä. Aseta sen jälkeen tietokannan yhteystiedot oikeaksi </w:t>
+      </w:r>
+      <w:r>
+        <w:lastRenderedPageBreak/>
+        <w:t>tiedostoon application/config/application.php. Voit kopioida asetustiedoston mallin tiedostosta application/config/application.php.dist . Muuta kyseiseen tiedostoon myös baseUrl, tämän arvo tulee olla se kansio mikä näkyy web-palvelimen URL rakenteessa (jossa public hakemisto sijaitsee).</w:t>
+      </w:r>
+    </w:p>
+    <w:p>
+      <w:pPr>
+        <w:pStyle w:val="Heading1"/>
+      </w:pPr>
+      <w:bookmarkStart w:id="12" w:name="_Toc384581641"/>
+      <w:r>
+        <w:t>Käynnistys- / käyttöohje</w:t>
+      </w:r>
       <w:bookmarkEnd w:id="12"/>
-    </w:p>
-    <w:p>
-      <w:r>
-        <w:t xml:space="preserve">Asenna sovellus kopioimalla tiedostot palvelimelle ja lisää vain public kansio web:iin näkyväksi. Esim apachen virtual hosteilla tai symbolisella linkillä. Aseta sen jälkeen tietokannan yhteystiedot oikeaksi </w:t>
-      </w:r>
-      <w:r>
-        <w:lastRenderedPageBreak/>
-        <w:t xml:space="preserve">tiedostoon application/config/application.php. Voit kopioida asetustiedoston mallin tiedostosta </w:t>
-      </w:r>
-      <w:r>
-        <w:t>application/config/application.php</w:t>
-      </w:r>
-      <w:r>
-        <w:t>.dist . Muuta kyseiseen tiedostoon myös baseUrl, tämän arvo tulee olla se kansio mikä näkyy web-palvelimen URL rakenteessa (jossa public hakemisto sijaitsee).</w:t>
-      </w:r>
-    </w:p>
-    <w:p>
-      <w:pPr>
-        <w:pStyle w:val="Heading1"/>
-      </w:pPr>
-      <w:bookmarkStart w:id="13" w:name="_Toc384581641"/>
-      <w:r>
-        <w:t>Käynnistys- / käyttöohje</w:t>
-      </w:r>
-      <w:bookmarkEnd w:id="13"/>
     </w:p>
     <w:p>
       <w:r>
@@ -4517,6 +4506,292 @@
       <w:r>
         <w:t>Järjestelmään voi myös rekisteröityä ”Rekisteröidy” kohdasta.</w:t>
       </w:r>
+    </w:p>
+    <w:p>
+      <w:pPr>
+        <w:pStyle w:val="Heading1"/>
+      </w:pPr>
+      <w:r>
+        <w:t>Testaus, tunnetut bugit ja puutteet &amp; jatkokehitysideat</w:t>
+      </w:r>
+    </w:p>
+    <w:p>
+      <w:r>
+        <w:t>Ohjelmaa on testattu kehityksen yhteydessä käyttöliittymän kautta. Yksikkötestejä ei ole toteutettu projektille. Käyttöliittymän toiminnallisuuksista on testattu:</w:t>
+      </w:r>
+    </w:p>
+    <w:p>
+      <w:pPr>
+        <w:pStyle w:val="ListParagraph"/>
+        <w:numPr>
+          <w:ilvl w:val="0"/>
+          <w:numId w:val="1"/>
+        </w:numPr>
+      </w:pPr>
+      <w:r>
+        <w:t>Etusivu</w:t>
+      </w:r>
+    </w:p>
+    <w:p>
+      <w:pPr>
+        <w:pStyle w:val="ListParagraph"/>
+        <w:numPr>
+          <w:ilvl w:val="1"/>
+          <w:numId w:val="1"/>
+        </w:numPr>
+      </w:pPr>
+      <w:r>
+        <w:t>Uusimmat kolme kuvaa on oikein</w:t>
+      </w:r>
+    </w:p>
+    <w:p>
+      <w:pPr>
+        <w:pStyle w:val="ListParagraph"/>
+        <w:numPr>
+          <w:ilvl w:val="1"/>
+          <w:numId w:val="1"/>
+        </w:numPr>
+      </w:pPr>
+      <w:r>
+        <w:t>Top kolme on oiken</w:t>
+      </w:r>
+    </w:p>
+    <w:p>
+      <w:pPr>
+        <w:pStyle w:val="ListParagraph"/>
+        <w:numPr>
+          <w:ilvl w:val="1"/>
+          <w:numId w:val="1"/>
+        </w:numPr>
+      </w:pPr>
+      <w:r>
+        <w:t>Top tags on oikein</w:t>
+      </w:r>
+    </w:p>
+    <w:p>
+      <w:pPr>
+        <w:pStyle w:val="ListParagraph"/>
+        <w:numPr>
+          <w:ilvl w:val="0"/>
+          <w:numId w:val="1"/>
+        </w:numPr>
+      </w:pPr>
+      <w:r>
+        <w:t>Käyttäjä operaatiot</w:t>
+      </w:r>
+    </w:p>
+    <w:p>
+      <w:pPr>
+        <w:pStyle w:val="ListParagraph"/>
+        <w:numPr>
+          <w:ilvl w:val="1"/>
+          <w:numId w:val="1"/>
+        </w:numPr>
+      </w:pPr>
+      <w:r>
+        <w:t>Kirjautuminen</w:t>
+      </w:r>
+    </w:p>
+    <w:p>
+      <w:pPr>
+        <w:pStyle w:val="ListParagraph"/>
+        <w:numPr>
+          <w:ilvl w:val="1"/>
+          <w:numId w:val="1"/>
+        </w:numPr>
+      </w:pPr>
+      <w:r>
+        <w:t>Uloskirjautuminen (kirjautunut)</w:t>
+      </w:r>
+    </w:p>
+    <w:p>
+      <w:pPr>
+        <w:pStyle w:val="ListParagraph"/>
+        <w:numPr>
+          <w:ilvl w:val="1"/>
+          <w:numId w:val="1"/>
+        </w:numPr>
+      </w:pPr>
+      <w:r>
+        <w:t xml:space="preserve">Rekisteröityiminen </w:t>
+      </w:r>
+    </w:p>
+    <w:p>
+      <w:pPr>
+        <w:pStyle w:val="ListParagraph"/>
+        <w:numPr>
+          <w:ilvl w:val="1"/>
+          <w:numId w:val="1"/>
+        </w:numPr>
+      </w:pPr>
+      <w:r>
+        <w:t>Omien tietojen muokkaus (kirjautunut)</w:t>
+      </w:r>
+    </w:p>
+    <w:p>
+      <w:pPr>
+        <w:pStyle w:val="ListParagraph"/>
+        <w:numPr>
+          <w:ilvl w:val="0"/>
+          <w:numId w:val="1"/>
+        </w:numPr>
+      </w:pPr>
+      <w:r>
+        <w:t>Kuva operaatiot</w:t>
+      </w:r>
+    </w:p>
+    <w:p>
+      <w:pPr>
+        <w:pStyle w:val="ListParagraph"/>
+        <w:numPr>
+          <w:ilvl w:val="1"/>
+          <w:numId w:val="1"/>
+        </w:numPr>
+      </w:pPr>
+      <w:r>
+        <w:t>Kuvan katsominen</w:t>
+      </w:r>
+    </w:p>
+    <w:p>
+      <w:pPr>
+        <w:pStyle w:val="ListParagraph"/>
+        <w:numPr>
+          <w:ilvl w:val="1"/>
+          <w:numId w:val="1"/>
+        </w:numPr>
+      </w:pPr>
+      <w:r>
+        <w:t>Kuvan kommentointi (kirjautunut)</w:t>
+      </w:r>
+    </w:p>
+    <w:p>
+      <w:pPr>
+        <w:pStyle w:val="ListParagraph"/>
+        <w:numPr>
+          <w:ilvl w:val="1"/>
+          <w:numId w:val="1"/>
+        </w:numPr>
+      </w:pPr>
+      <w:r>
+        <w:t>Kuvan arvostelu (kirjautunut)</w:t>
+      </w:r>
+    </w:p>
+    <w:p>
+      <w:pPr>
+        <w:pStyle w:val="ListParagraph"/>
+        <w:numPr>
+          <w:ilvl w:val="1"/>
+          <w:numId w:val="1"/>
+        </w:numPr>
+      </w:pPr>
+      <w:r>
+        <w:t>Kuvan lisääminen (kirjautunut)</w:t>
+      </w:r>
+    </w:p>
+    <w:p>
+      <w:pPr>
+        <w:pStyle w:val="ListParagraph"/>
+        <w:numPr>
+          <w:ilvl w:val="1"/>
+          <w:numId w:val="1"/>
+        </w:numPr>
+      </w:pPr>
+      <w:r>
+        <w:t>Kuvan lisääminen tageilla (kirjautunut)</w:t>
+      </w:r>
+    </w:p>
+    <w:p>
+      <w:pPr>
+        <w:pStyle w:val="ListParagraph"/>
+        <w:numPr>
+          <w:ilvl w:val="1"/>
+          <w:numId w:val="1"/>
+        </w:numPr>
+      </w:pPr>
+      <w:r>
+        <w:t>Kuvan yksityisasetusten muutos</w:t>
+      </w:r>
+    </w:p>
+    <w:p>
+      <w:pPr>
+        <w:pStyle w:val="ListParagraph"/>
+        <w:numPr>
+          <w:ilvl w:val="0"/>
+          <w:numId w:val="1"/>
+        </w:numPr>
+      </w:pPr>
+      <w:r>
+        <w:t>Listaus opereaatiot</w:t>
+      </w:r>
+    </w:p>
+    <w:p>
+      <w:pPr>
+        <w:pStyle w:val="ListParagraph"/>
+        <w:numPr>
+          <w:ilvl w:val="1"/>
+          <w:numId w:val="1"/>
+        </w:numPr>
+      </w:pPr>
+      <w:r>
+        <w:t>Omien kuvien listaus</w:t>
+      </w:r>
+    </w:p>
+    <w:p>
+      <w:pPr>
+        <w:pStyle w:val="ListParagraph"/>
+        <w:numPr>
+          <w:ilvl w:val="1"/>
+          <w:numId w:val="1"/>
+        </w:numPr>
+      </w:pPr>
+      <w:r>
+        <w:t>Tagin perusteella listaus</w:t>
+      </w:r>
+    </w:p>
+    <w:p>
+      <w:pPr>
+        <w:pStyle w:val="ListParagraph"/>
+        <w:numPr>
+          <w:ilvl w:val="1"/>
+          <w:numId w:val="1"/>
+        </w:numPr>
+      </w:pPr>
+      <w:r>
+        <w:t>Käyttäjän perusteella listaus</w:t>
+      </w:r>
+    </w:p>
+    <w:p>
+      <w:r>
+        <w:t>Jatkokehitysideana olisi toteuttaa galleria ohjelmistoon hakemistot.</w:t>
+      </w:r>
+    </w:p>
+    <w:p>
+      <w:pPr>
+        <w:pStyle w:val="Heading1"/>
+      </w:pPr>
+      <w:r>
+        <w:t>Omat kokemukset</w:t>
+      </w:r>
+    </w:p>
+    <w:p>
+      <w:r>
+        <w:t>PHP+MySQL+Apache yhdistelmä oli aika erittäin tuttu työn kautta. Myös MVC malli oli tuttu, erityisiä haasteita ei ollut, uutuutena tuli opittua lähinnä Boostrap CSS.</w:t>
+      </w:r>
+    </w:p>
+    <w:p>
+      <w:pPr>
+        <w:pStyle w:val="Heading1"/>
+      </w:pPr>
+      <w:r>
+        <w:t>Liitteet</w:t>
+      </w:r>
+    </w:p>
+    <w:p>
+      <w:r>
+        <w:t>SQL lauseet projektin kansiossa</w:t>
+      </w:r>
+      <w:bookmarkStart w:id="13" w:name="_GoBack"/>
+      <w:bookmarkEnd w:id="13"/>
     </w:p>
     <w:sectPr>
       <w:headerReference w:type="default" r:id="rId17"/>
@@ -6480,7 +6755,7 @@
 </file>
 
 <file path=customXml/itemProps1.xml><?xml version="1.0" encoding="utf-8"?>
-<ds:datastoreItem xmlns:ds="http://schemas.openxmlformats.org/officeDocument/2006/customXml" ds:itemID="{4A5E870E-6B76-4C60-98DF-580BCF84942B}">
+<ds:datastoreItem xmlns:ds="http://schemas.openxmlformats.org/officeDocument/2006/customXml" ds:itemID="{C467EA96-74B9-49BC-8F9B-E0FD83398A87}">
   <ds:schemaRefs>
     <ds:schemaRef ds:uri="http://schemas.openxmlformats.org/officeDocument/2006/bibliography"/>
   </ds:schemaRefs>

</xml_diff>